<commit_message>
Dorađene projektna i tehnička dokumentacija
Drugi sprint, struktura programskog koda
</commit_message>
<xml_diff>
--- a/AIR1605 PD Personal Finance - Horvat, Lacković, Marinić, Strahija.docx
+++ b/AIR1605 PD Personal Finance - Horvat, Lacković, Marinić, Strahija.docx
@@ -769,7 +769,7 @@
       <w:r>
         <w:fldChar w:fldCharType="separate"/>
       </w:r>
-      <w:hyperlink w:anchor="_Toc470611800" w:history="1">
+      <w:hyperlink w:anchor="_Toc471593644" w:history="1">
         <w:r>
           <w:rPr>
             <w:rStyle w:val="Hyperlink"/>
@@ -812,7 +812,7 @@
             <w:noProof/>
             <w:webHidden/>
           </w:rPr>
-          <w:instrText xml:space="preserve"> PAGEREF _Toc470611800 \h </w:instrText>
+          <w:instrText xml:space="preserve"> PAGEREF _Toc471593644 \h </w:instrText>
         </w:r>
         <w:r>
           <w:rPr>
@@ -853,7 +853,7 @@
           <w:szCs w:val="22"/>
         </w:rPr>
       </w:pPr>
-      <w:hyperlink w:anchor="_Toc470611801" w:history="1">
+      <w:hyperlink w:anchor="_Toc471593645" w:history="1">
         <w:r>
           <w:rPr>
             <w:rStyle w:val="Hyperlink"/>
@@ -896,7 +896,7 @@
             <w:noProof/>
             <w:webHidden/>
           </w:rPr>
-          <w:instrText xml:space="preserve"> PAGEREF _Toc470611801 \h </w:instrText>
+          <w:instrText xml:space="preserve"> PAGEREF _Toc471593645 \h </w:instrText>
         </w:r>
         <w:r>
           <w:rPr>
@@ -937,7 +937,7 @@
           <w:szCs w:val="22"/>
         </w:rPr>
       </w:pPr>
-      <w:hyperlink w:anchor="_Toc470611802" w:history="1">
+      <w:hyperlink w:anchor="_Toc471593646" w:history="1">
         <w:r>
           <w:rPr>
             <w:rStyle w:val="Hyperlink"/>
@@ -980,7 +980,7 @@
             <w:noProof/>
             <w:webHidden/>
           </w:rPr>
-          <w:instrText xml:space="preserve"> PAGEREF _Toc470611802 \h </w:instrText>
+          <w:instrText xml:space="preserve"> PAGEREF _Toc471593646 \h </w:instrText>
         </w:r>
         <w:r>
           <w:rPr>
@@ -1021,7 +1021,7 @@
           <w:szCs w:val="22"/>
         </w:rPr>
       </w:pPr>
-      <w:hyperlink w:anchor="_Toc470611803" w:history="1">
+      <w:hyperlink w:anchor="_Toc471593647" w:history="1">
         <w:r>
           <w:rPr>
             <w:rStyle w:val="Hyperlink"/>
@@ -1064,7 +1064,7 @@
             <w:noProof/>
             <w:webHidden/>
           </w:rPr>
-          <w:instrText xml:space="preserve"> PAGEREF _Toc470611803 \h </w:instrText>
+          <w:instrText xml:space="preserve"> PAGEREF _Toc471593647 \h </w:instrText>
         </w:r>
         <w:r>
           <w:rPr>
@@ -1105,7 +1105,7 @@
           <w:szCs w:val="22"/>
         </w:rPr>
       </w:pPr>
-      <w:hyperlink w:anchor="_Toc470611804" w:history="1">
+      <w:hyperlink w:anchor="_Toc471593648" w:history="1">
         <w:r>
           <w:rPr>
             <w:rStyle w:val="Hyperlink"/>
@@ -1148,7 +1148,7 @@
             <w:noProof/>
             <w:webHidden/>
           </w:rPr>
-          <w:instrText xml:space="preserve"> PAGEREF _Toc470611804 \h </w:instrText>
+          <w:instrText xml:space="preserve"> PAGEREF _Toc471593648 \h </w:instrText>
         </w:r>
         <w:r>
           <w:rPr>
@@ -1189,7 +1189,7 @@
           <w:szCs w:val="22"/>
         </w:rPr>
       </w:pPr>
-      <w:hyperlink w:anchor="_Toc470611805" w:history="1">
+      <w:hyperlink w:anchor="_Toc471593649" w:history="1">
         <w:r>
           <w:rPr>
             <w:rStyle w:val="Hyperlink"/>
@@ -1232,7 +1232,7 @@
             <w:noProof/>
             <w:webHidden/>
           </w:rPr>
-          <w:instrText xml:space="preserve"> PAGEREF _Toc470611805 \h </w:instrText>
+          <w:instrText xml:space="preserve"> PAGEREF _Toc471593649 \h </w:instrText>
         </w:r>
         <w:r>
           <w:rPr>
@@ -1273,7 +1273,7 @@
           <w:szCs w:val="22"/>
         </w:rPr>
       </w:pPr>
-      <w:hyperlink w:anchor="_Toc470611806" w:history="1">
+      <w:hyperlink w:anchor="_Toc471593650" w:history="1">
         <w:r>
           <w:rPr>
             <w:rStyle w:val="Hyperlink"/>
@@ -1316,7 +1316,7 @@
             <w:noProof/>
             <w:webHidden/>
           </w:rPr>
-          <w:instrText xml:space="preserve"> PAGEREF _Toc470611806 \h </w:instrText>
+          <w:instrText xml:space="preserve"> PAGEREF _Toc471593650 \h </w:instrText>
         </w:r>
         <w:r>
           <w:rPr>
@@ -1357,7 +1357,7 @@
           <w:szCs w:val="22"/>
         </w:rPr>
       </w:pPr>
-      <w:hyperlink w:anchor="_Toc470611807" w:history="1">
+      <w:hyperlink w:anchor="_Toc471593651" w:history="1">
         <w:r>
           <w:rPr>
             <w:rStyle w:val="Hyperlink"/>
@@ -1400,7 +1400,7 @@
             <w:noProof/>
             <w:webHidden/>
           </w:rPr>
-          <w:instrText xml:space="preserve"> PAGEREF _Toc470611807 \h </w:instrText>
+          <w:instrText xml:space="preserve"> PAGEREF _Toc471593651 \h </w:instrText>
         </w:r>
         <w:r>
           <w:rPr>
@@ -1441,7 +1441,7 @@
           <w:szCs w:val="22"/>
         </w:rPr>
       </w:pPr>
-      <w:hyperlink w:anchor="_Toc470611808" w:history="1">
+      <w:hyperlink w:anchor="_Toc471593652" w:history="1">
         <w:r>
           <w:rPr>
             <w:rStyle w:val="Hyperlink"/>
@@ -1484,7 +1484,7 @@
             <w:noProof/>
             <w:webHidden/>
           </w:rPr>
-          <w:instrText xml:space="preserve"> PAGEREF _Toc470611808 \h </w:instrText>
+          <w:instrText xml:space="preserve"> PAGEREF _Toc471593652 \h </w:instrText>
         </w:r>
         <w:r>
           <w:rPr>
@@ -1525,7 +1525,7 @@
           <w:szCs w:val="22"/>
         </w:rPr>
       </w:pPr>
-      <w:hyperlink w:anchor="_Toc470611809" w:history="1">
+      <w:hyperlink w:anchor="_Toc471593653" w:history="1">
         <w:r>
           <w:rPr>
             <w:rStyle w:val="Hyperlink"/>
@@ -1568,7 +1568,7 @@
             <w:noProof/>
             <w:webHidden/>
           </w:rPr>
-          <w:instrText xml:space="preserve"> PAGEREF _Toc470611809 \h </w:instrText>
+          <w:instrText xml:space="preserve"> PAGEREF _Toc471593653 \h </w:instrText>
         </w:r>
         <w:r>
           <w:rPr>
@@ -1609,7 +1609,7 @@
           <w:szCs w:val="22"/>
         </w:rPr>
       </w:pPr>
-      <w:hyperlink w:anchor="_Toc470611810" w:history="1">
+      <w:hyperlink w:anchor="_Toc471593654" w:history="1">
         <w:r>
           <w:rPr>
             <w:rStyle w:val="Hyperlink"/>
@@ -1652,7 +1652,7 @@
             <w:noProof/>
             <w:webHidden/>
           </w:rPr>
-          <w:instrText xml:space="preserve"> PAGEREF _Toc470611810 \h </w:instrText>
+          <w:instrText xml:space="preserve"> PAGEREF _Toc471593654 \h </w:instrText>
         </w:r>
         <w:r>
           <w:rPr>
@@ -1693,7 +1693,7 @@
           <w:szCs w:val="22"/>
         </w:rPr>
       </w:pPr>
-      <w:hyperlink w:anchor="_Toc470611811" w:history="1">
+      <w:hyperlink w:anchor="_Toc471593655" w:history="1">
         <w:r>
           <w:rPr>
             <w:rStyle w:val="Hyperlink"/>
@@ -1736,7 +1736,7 @@
             <w:noProof/>
             <w:webHidden/>
           </w:rPr>
-          <w:instrText xml:space="preserve"> PAGEREF _Toc470611811 \h </w:instrText>
+          <w:instrText xml:space="preserve"> PAGEREF _Toc471593655 \h </w:instrText>
         </w:r>
         <w:r>
           <w:rPr>
@@ -1777,7 +1777,7 @@
           <w:szCs w:val="22"/>
         </w:rPr>
       </w:pPr>
-      <w:hyperlink w:anchor="_Toc470611812" w:history="1">
+      <w:hyperlink w:anchor="_Toc471593656" w:history="1">
         <w:r>
           <w:rPr>
             <w:rStyle w:val="Hyperlink"/>
@@ -1820,7 +1820,7 @@
             <w:noProof/>
             <w:webHidden/>
           </w:rPr>
-          <w:instrText xml:space="preserve"> PAGEREF _Toc470611812 \h </w:instrText>
+          <w:instrText xml:space="preserve"> PAGEREF _Toc471593656 \h </w:instrText>
         </w:r>
         <w:r>
           <w:rPr>
@@ -1853,13 +1853,179 @@
     </w:p>
     <w:p>
       <w:pPr>
+        <w:pStyle w:val="TOC2"/>
+        <w:rPr>
+          <w:rFonts w:asciiTheme="minorHAnsi" w:eastAsiaTheme="minorEastAsia" w:hAnsiTheme="minorHAnsi" w:cstheme="minorBidi"/>
+          <w:noProof/>
+          <w:sz w:val="22"/>
+          <w:szCs w:val="22"/>
+        </w:rPr>
+      </w:pPr>
+      <w:hyperlink w:anchor="_Toc471593657" w:history="1">
+        <w:r>
+          <w:rPr>
+            <w:rStyle w:val="Hyperlink"/>
+            <w:noProof/>
+          </w:rPr>
+          <w:t>7.1.</w:t>
+        </w:r>
+        <w:r>
+          <w:rPr>
+            <w:rFonts w:asciiTheme="minorHAnsi" w:eastAsiaTheme="minorEastAsia" w:hAnsiTheme="minorHAnsi" w:cstheme="minorBidi"/>
+            <w:noProof/>
+            <w:sz w:val="22"/>
+            <w:szCs w:val="22"/>
+          </w:rPr>
+          <w:tab/>
+        </w:r>
+        <w:r>
+          <w:rPr>
+            <w:rStyle w:val="Hyperlink"/>
+            <w:noProof/>
+          </w:rPr>
+          <w:t>Prvi sprint</w:t>
+        </w:r>
+        <w:r>
+          <w:rPr>
+            <w:noProof/>
+            <w:webHidden/>
+          </w:rPr>
+          <w:tab/>
+        </w:r>
+        <w:r>
+          <w:rPr>
+            <w:noProof/>
+            <w:webHidden/>
+          </w:rPr>
+          <w:fldChar w:fldCharType="begin"/>
+        </w:r>
+        <w:r>
+          <w:rPr>
+            <w:noProof/>
+            <w:webHidden/>
+          </w:rPr>
+          <w:instrText xml:space="preserve"> PAGEREF _Toc471593657 \h </w:instrText>
+        </w:r>
+        <w:r>
+          <w:rPr>
+            <w:noProof/>
+            <w:webHidden/>
+          </w:rPr>
+        </w:r>
+        <w:r>
+          <w:rPr>
+            <w:noProof/>
+            <w:webHidden/>
+          </w:rPr>
+          <w:fldChar w:fldCharType="separate"/>
+        </w:r>
+        <w:r>
+          <w:rPr>
+            <w:noProof/>
+            <w:webHidden/>
+          </w:rPr>
+          <w:t>9</w:t>
+        </w:r>
+        <w:r>
+          <w:rPr>
+            <w:noProof/>
+            <w:webHidden/>
+          </w:rPr>
+          <w:fldChar w:fldCharType="end"/>
+        </w:r>
+      </w:hyperlink>
+    </w:p>
+    <w:p>
+      <w:pPr>
+        <w:pStyle w:val="TOC2"/>
+        <w:rPr>
+          <w:rFonts w:asciiTheme="minorHAnsi" w:eastAsiaTheme="minorEastAsia" w:hAnsiTheme="minorHAnsi" w:cstheme="minorBidi"/>
+          <w:noProof/>
+          <w:sz w:val="22"/>
+          <w:szCs w:val="22"/>
+        </w:rPr>
+      </w:pPr>
+      <w:hyperlink w:anchor="_Toc471593658" w:history="1">
+        <w:r>
+          <w:rPr>
+            <w:rStyle w:val="Hyperlink"/>
+            <w:noProof/>
+          </w:rPr>
+          <w:t>7.2.</w:t>
+        </w:r>
+        <w:r>
+          <w:rPr>
+            <w:rFonts w:asciiTheme="minorHAnsi" w:eastAsiaTheme="minorEastAsia" w:hAnsiTheme="minorHAnsi" w:cstheme="minorBidi"/>
+            <w:noProof/>
+            <w:sz w:val="22"/>
+            <w:szCs w:val="22"/>
+          </w:rPr>
+          <w:tab/>
+        </w:r>
+        <w:r>
+          <w:rPr>
+            <w:rStyle w:val="Hyperlink"/>
+            <w:noProof/>
+          </w:rPr>
+          <w:t>Drugi sprint</w:t>
+        </w:r>
+        <w:r>
+          <w:rPr>
+            <w:noProof/>
+            <w:webHidden/>
+          </w:rPr>
+          <w:tab/>
+        </w:r>
+        <w:r>
+          <w:rPr>
+            <w:noProof/>
+            <w:webHidden/>
+          </w:rPr>
+          <w:fldChar w:fldCharType="begin"/>
+        </w:r>
+        <w:r>
+          <w:rPr>
+            <w:noProof/>
+            <w:webHidden/>
+          </w:rPr>
+          <w:instrText xml:space="preserve"> PAGEREF _Toc471593658 \h </w:instrText>
+        </w:r>
+        <w:r>
+          <w:rPr>
+            <w:noProof/>
+            <w:webHidden/>
+          </w:rPr>
+        </w:r>
+        <w:r>
+          <w:rPr>
+            <w:noProof/>
+            <w:webHidden/>
+          </w:rPr>
+          <w:fldChar w:fldCharType="separate"/>
+        </w:r>
+        <w:r>
+          <w:rPr>
+            <w:noProof/>
+            <w:webHidden/>
+          </w:rPr>
+          <w:t>10</w:t>
+        </w:r>
+        <w:r>
+          <w:rPr>
+            <w:noProof/>
+            <w:webHidden/>
+          </w:rPr>
+          <w:fldChar w:fldCharType="end"/>
+        </w:r>
+      </w:hyperlink>
+    </w:p>
+    <w:p>
+      <w:pPr>
         <w:pStyle w:val="TOC1"/>
       </w:pPr>
       <w:r>
         <w:fldChar w:fldCharType="end"/>
       </w:r>
-      <w:bookmarkStart w:id="0" w:name="_GoBack"/>
-      <w:bookmarkEnd w:id="0"/>
     </w:p>
     <w:p>
       <w:pPr>
@@ -1876,13 +2042,15 @@
       <w:r>
         <w:br w:type="page"/>
       </w:r>
+      <w:bookmarkStart w:id="0" w:name="_GoBack"/>
+      <w:bookmarkEnd w:id="0"/>
     </w:p>
     <w:p>
       <w:pPr>
         <w:pStyle w:val="FOINaslov1"/>
         <w:spacing w:line="360" w:lineRule="auto"/>
       </w:pPr>
-      <w:bookmarkStart w:id="1" w:name="_Toc470611800"/>
+      <w:bookmarkStart w:id="1" w:name="_Toc471593644"/>
       <w:r>
         <w:lastRenderedPageBreak/>
         <w:t>O projektu</w:t>
@@ -1968,7 +2136,7 @@
       <w:pPr>
         <w:pStyle w:val="FOINaslov1"/>
       </w:pPr>
-      <w:bookmarkStart w:id="2" w:name="_Toc470611801"/>
+      <w:bookmarkStart w:id="2" w:name="_Toc471593645"/>
       <w:r>
         <w:lastRenderedPageBreak/>
         <w:t xml:space="preserve">Projektni </w:t>
@@ -1982,7 +2150,7 @@
       <w:pPr>
         <w:pStyle w:val="FOINaslov2"/>
       </w:pPr>
-      <w:bookmarkStart w:id="3" w:name="_Toc470611802"/>
+      <w:bookmarkStart w:id="3" w:name="_Toc471593646"/>
       <w:r>
         <w:t>Projektni tim</w:t>
       </w:r>
@@ -2216,7 +2384,7 @@
       <w:pPr>
         <w:pStyle w:val="FOINaslov2"/>
       </w:pPr>
-      <w:bookmarkStart w:id="4" w:name="_Toc470611803"/>
+      <w:bookmarkStart w:id="4" w:name="_Toc471593647"/>
       <w:r>
         <w:t>Zaduženja članova tima</w:t>
       </w:r>
@@ -2226,7 +2394,7 @@
       <w:pPr>
         <w:pStyle w:val="FOINaslov3"/>
       </w:pPr>
-      <w:bookmarkStart w:id="5" w:name="_Toc470611804"/>
+      <w:bookmarkStart w:id="5" w:name="_Toc471593648"/>
       <w:r>
         <w:t>Davorin Horvat</w:t>
       </w:r>
@@ -2327,18 +2495,8 @@
         <w:jc w:val="both"/>
       </w:pPr>
       <w:r>
-        <w:t>Pomoć, prijedlozi i kritike ostalim članovima tima</w:t>
-      </w:r>
-    </w:p>
-    <w:p>
-      <w:pPr>
-        <w:pStyle w:val="FOINaslov3"/>
-      </w:pPr>
-      <w:bookmarkStart w:id="6" w:name="_Toc470611805"/>
-      <w:r>
-        <w:t>Dominik Lacković</w:t>
-      </w:r>
-      <w:bookmarkEnd w:id="6"/>
+        <w:t>Izrada php skripti</w:t>
+      </w:r>
     </w:p>
     <w:p>
       <w:pPr>
@@ -2351,8 +2509,18 @@
         <w:jc w:val="both"/>
       </w:pPr>
       <w:r>
-        <w:t>Sudjelovanje na timskim sastancima</w:t>
-      </w:r>
+        <w:t>Pomoć, prijedlozi i kritike ostalim članovima tima</w:t>
+      </w:r>
+    </w:p>
+    <w:p>
+      <w:pPr>
+        <w:pStyle w:val="FOINaslov3"/>
+      </w:pPr>
+      <w:bookmarkStart w:id="6" w:name="_Toc471593649"/>
+      <w:r>
+        <w:t>Dominik Lacković</w:t>
+      </w:r>
+      <w:bookmarkEnd w:id="6"/>
     </w:p>
     <w:p>
       <w:pPr>
@@ -2365,7 +2533,7 @@
         <w:jc w:val="both"/>
       </w:pPr>
       <w:r>
-        <w:t>Generiranje ideja zajedno s timom</w:t>
+        <w:t>Sudjelovanje na timskim sastancima</w:t>
       </w:r>
     </w:p>
     <w:p>
@@ -2379,7 +2547,7 @@
         <w:jc w:val="both"/>
       </w:pPr>
       <w:r>
-        <w:t>Izrada mockupa</w:t>
+        <w:t>Generiranje ideja zajedno s timom</w:t>
       </w:r>
     </w:p>
     <w:p>
@@ -2393,7 +2561,7 @@
         <w:jc w:val="both"/>
       </w:pPr>
       <w:r>
-        <w:t>Jednostavna statistika</w:t>
+        <w:t>Izrada mockupa</w:t>
       </w:r>
     </w:p>
     <w:p>
@@ -2407,19 +2575,8 @@
         <w:jc w:val="both"/>
       </w:pPr>
       <w:r>
-        <w:t>Pomoć, prijedlozi i kritike ostalim članovima tima</w:t>
-      </w:r>
-    </w:p>
-    <w:p>
-      <w:pPr>
-        <w:pStyle w:val="FOINaslov3"/>
-      </w:pPr>
-      <w:bookmarkStart w:id="7" w:name="_Toc470611806"/>
-      <w:r>
-        <w:lastRenderedPageBreak/>
-        <w:t>Blaža Marinić</w:t>
-      </w:r>
-      <w:bookmarkEnd w:id="7"/>
+        <w:t>Statistika</w:t>
+      </w:r>
     </w:p>
     <w:p>
       <w:pPr>
@@ -2432,8 +2589,19 @@
         <w:jc w:val="both"/>
       </w:pPr>
       <w:r>
-        <w:t>Sudjelovanje na timskim sastancima</w:t>
-      </w:r>
+        <w:t>Pomoć, prijedlozi i kritike ostalim članovima tima</w:t>
+      </w:r>
+    </w:p>
+    <w:p>
+      <w:pPr>
+        <w:pStyle w:val="FOINaslov3"/>
+      </w:pPr>
+      <w:bookmarkStart w:id="7" w:name="_Toc471593650"/>
+      <w:r>
+        <w:lastRenderedPageBreak/>
+        <w:t>Blaža Marinić</w:t>
+      </w:r>
+      <w:bookmarkEnd w:id="7"/>
     </w:p>
     <w:p>
       <w:pPr>
@@ -2446,7 +2614,7 @@
         <w:jc w:val="both"/>
       </w:pPr>
       <w:r>
-        <w:t>Generiranje ideja zajedno s timom</w:t>
+        <w:t>Sudjelovanje na timskim sastancima</w:t>
       </w:r>
     </w:p>
     <w:p>
@@ -2460,13 +2628,7 @@
         <w:jc w:val="both"/>
       </w:pPr>
       <w:r>
-        <w:t xml:space="preserve">Izrada </w:t>
-      </w:r>
-      <w:r>
-        <w:t xml:space="preserve">projektne </w:t>
-      </w:r>
-      <w:r>
-        <w:t>dokumentacije</w:t>
+        <w:t>Generiranje ideja zajedno s timom</w:t>
       </w:r>
     </w:p>
     <w:p>
@@ -2480,7 +2642,13 @@
         <w:jc w:val="both"/>
       </w:pPr>
       <w:r>
-        <w:t>Izrada tehničke dokumentacije</w:t>
+        <w:t xml:space="preserve">Izrada </w:t>
+      </w:r>
+      <w:r>
+        <w:t xml:space="preserve">projektne </w:t>
+      </w:r>
+      <w:r>
+        <w:t>dokumentacije</w:t>
       </w:r>
     </w:p>
     <w:p>
@@ -2494,7 +2662,7 @@
         <w:jc w:val="both"/>
       </w:pPr>
       <w:r>
-        <w:t>Uređivanje korisničkog profila</w:t>
+        <w:t>Izrada tehničke dokumentacije</w:t>
       </w:r>
     </w:p>
     <w:p>
@@ -2508,18 +2676,8 @@
         <w:jc w:val="both"/>
       </w:pPr>
       <w:r>
-        <w:t>Pomoć, prijedlozi i kritike ostalim članovima tima</w:t>
-      </w:r>
-    </w:p>
-    <w:p>
-      <w:pPr>
-        <w:pStyle w:val="FOINaslov3"/>
-      </w:pPr>
-      <w:bookmarkStart w:id="8" w:name="_Toc470611807"/>
-      <w:r>
-        <w:t>Filip Strahija</w:t>
-      </w:r>
-      <w:bookmarkEnd w:id="8"/>
+        <w:t>Korisnički profil</w:t>
+      </w:r>
     </w:p>
     <w:p>
       <w:pPr>
@@ -2532,8 +2690,18 @@
         <w:jc w:val="both"/>
       </w:pPr>
       <w:r>
-        <w:t>Sudjelovanje na timskim sastancima</w:t>
-      </w:r>
+        <w:t>Pomoć, prijedlozi i kritike ostalim članovima tima</w:t>
+      </w:r>
+    </w:p>
+    <w:p>
+      <w:pPr>
+        <w:pStyle w:val="FOINaslov3"/>
+      </w:pPr>
+      <w:bookmarkStart w:id="8" w:name="_Toc471593651"/>
+      <w:r>
+        <w:t>Filip Strahija</w:t>
+      </w:r>
+      <w:bookmarkEnd w:id="8"/>
     </w:p>
     <w:p>
       <w:pPr>
@@ -2546,7 +2714,7 @@
         <w:jc w:val="both"/>
       </w:pPr>
       <w:r>
-        <w:t>Generiranje ideja zajedno s timom</w:t>
+        <w:t>Sudjelovanje na timskim sastancima</w:t>
       </w:r>
     </w:p>
     <w:p>
@@ -2560,7 +2728,7 @@
         <w:jc w:val="both"/>
       </w:pPr>
       <w:r>
-        <w:t>Izrada ERA modela</w:t>
+        <w:t>Generiranje ideja zajedno s timom</w:t>
       </w:r>
     </w:p>
     <w:p>
@@ -2574,7 +2742,7 @@
         <w:jc w:val="both"/>
       </w:pPr>
       <w:r>
-        <w:t>Izrada dijagrama slučajeva korištenja</w:t>
+        <w:t>Izrada ERA modela</w:t>
       </w:r>
     </w:p>
     <w:p>
@@ -2588,7 +2756,7 @@
         <w:jc w:val="both"/>
       </w:pPr>
       <w:r>
-        <w:t>Kreiranje database modula</w:t>
+        <w:t>Izrada dijagrama slučajeva korištenja</w:t>
       </w:r>
     </w:p>
     <w:p>
@@ -2602,7 +2770,7 @@
         <w:jc w:val="both"/>
       </w:pPr>
       <w:r>
-        <w:t>Prihodi i rashodi</w:t>
+        <w:t>Kreiranje database modula</w:t>
       </w:r>
     </w:p>
     <w:p>
@@ -2616,6 +2784,34 @@
         <w:jc w:val="both"/>
       </w:pPr>
       <w:r>
+        <w:t>Prihodi i rashodi</w:t>
+      </w:r>
+    </w:p>
+    <w:p>
+      <w:pPr>
+        <w:pStyle w:val="ListParagraph"/>
+        <w:numPr>
+          <w:ilvl w:val="0"/>
+          <w:numId w:val="15"/>
+        </w:numPr>
+        <w:spacing w:line="360" w:lineRule="auto"/>
+        <w:jc w:val="both"/>
+      </w:pPr>
+      <w:r>
+        <w:t xml:space="preserve">Kategorije </w:t>
+      </w:r>
+    </w:p>
+    <w:p>
+      <w:pPr>
+        <w:pStyle w:val="ListParagraph"/>
+        <w:numPr>
+          <w:ilvl w:val="0"/>
+          <w:numId w:val="15"/>
+        </w:numPr>
+        <w:spacing w:line="360" w:lineRule="auto"/>
+        <w:jc w:val="both"/>
+      </w:pPr>
+      <w:r>
         <w:t>Pomoć, prijedlozi i kritike ostalim članovima tima</w:t>
       </w:r>
     </w:p>
@@ -2645,7 +2841,7 @@
           <w:sz w:val="32"/>
         </w:rPr>
       </w:pPr>
-      <w:bookmarkStart w:id="9" w:name="_Toc470611808"/>
+      <w:bookmarkStart w:id="9" w:name="_Toc471593652"/>
       <w:r>
         <w:lastRenderedPageBreak/>
         <w:t>Metodika razvoja softvera</w:t>
@@ -2677,7 +2873,13 @@
         <w:ind w:firstLine="708"/>
       </w:pPr>
       <w:r>
-        <w:t>U ovom projektu razvojni tim čine članovi projektnog tima navedeni u poglavlju 3.1. ovog rada, a ulogu Scrum Master-a preuzeo je Dominik Lacković.</w:t>
+        <w:t>U ovom projektu razvojni tim čine članovi projek</w:t>
+      </w:r>
+      <w:r>
+        <w:t>tnog tima navedeni u poglavlju 2</w:t>
+      </w:r>
+      <w:r>
+        <w:t>.1. ovog rada, a ulogu Scrum Master-a preuzeo je Dominik Lacković.</w:t>
       </w:r>
     </w:p>
     <w:p>
@@ -2703,7 +2905,7 @@
       <w:pPr>
         <w:pStyle w:val="FOINaslov1"/>
       </w:pPr>
-      <w:bookmarkStart w:id="10" w:name="_Toc470611809"/>
+      <w:bookmarkStart w:id="10" w:name="_Toc471593653"/>
       <w:r>
         <w:lastRenderedPageBreak/>
         <w:t>Korištene tehnologije i alati</w:t>
@@ -2748,10 +2950,7 @@
         <w:jc w:val="both"/>
       </w:pPr>
       <w:r>
-        <w:t>Java</w:t>
-      </w:r>
-      <w:r>
-        <w:t>.</w:t>
+        <w:t>Java.</w:t>
       </w:r>
     </w:p>
     <w:p>
@@ -2858,7 +3057,7 @@
         <w:pStyle w:val="FOINaslov1"/>
         <w:spacing w:line="360" w:lineRule="auto"/>
       </w:pPr>
-      <w:bookmarkStart w:id="11" w:name="_Toc470611810"/>
+      <w:bookmarkStart w:id="11" w:name="_Toc471593654"/>
       <w:r>
         <w:lastRenderedPageBreak/>
         <w:t xml:space="preserve">Terminski plan </w:t>
@@ -2997,7 +3196,7 @@
       <w:pPr>
         <w:pStyle w:val="FOINaslov1"/>
       </w:pPr>
-      <w:bookmarkStart w:id="12" w:name="_Toc470611811"/>
+      <w:bookmarkStart w:id="12" w:name="_Toc471593655"/>
       <w:r>
         <w:lastRenderedPageBreak/>
         <w:t>Timski s</w:t>
@@ -3378,7 +3577,7 @@
       <w:pPr>
         <w:pStyle w:val="FOINaslov1"/>
       </w:pPr>
-      <w:bookmarkStart w:id="13" w:name="_Toc470611812"/>
+      <w:bookmarkStart w:id="13" w:name="_Toc471593656"/>
       <w:r>
         <w:lastRenderedPageBreak/>
         <w:t>Opis i analiza radnih iteracija</w:t>
@@ -3387,6 +3586,16 @@
     </w:p>
     <w:p>
       <w:pPr>
+        <w:pStyle w:val="FOINaslov2"/>
+      </w:pPr>
+      <w:bookmarkStart w:id="14" w:name="_Toc471593657"/>
+      <w:r>
+        <w:t>Prvi sprint</w:t>
+      </w:r>
+      <w:bookmarkEnd w:id="14"/>
+    </w:p>
+    <w:p>
+      <w:pPr>
         <w:spacing w:line="360" w:lineRule="auto"/>
         <w:ind w:firstLine="357"/>
         <w:jc w:val="both"/>
@@ -3401,7 +3610,6 @@
     <w:p>
       <w:pPr>
         <w:spacing w:line="360" w:lineRule="auto"/>
-        <w:ind w:firstLine="357"/>
         <w:jc w:val="center"/>
       </w:pPr>
       <w:r>
@@ -3410,8 +3618,8 @@
         </w:rPr>
         <w:drawing>
           <wp:inline distT="0" distB="0" distL="0" distR="0">
-            <wp:extent cx="5760720" cy="2418415"/>
-            <wp:effectExtent l="0" t="0" r="0" b="1270"/>
+            <wp:extent cx="5760000" cy="2419200"/>
+            <wp:effectExtent l="0" t="0" r="0" b="635"/>
             <wp:docPr id="1" name="Picture 1" descr="C:\Users\Blaža\Desktop\1.sprint.PNG"/>
             <wp:cNvGraphicFramePr>
               <a:graphicFrameLocks xmlns:a="http://schemas.openxmlformats.org/drawingml/2006/main" noChangeAspect="1"/>
@@ -3441,7 +3649,7 @@
                   <pic:spPr bwMode="auto">
                     <a:xfrm>
                       <a:off x="0" y="0"/>
-                      <a:ext cx="5760720" cy="2418415"/>
+                      <a:ext cx="5760000" cy="2419200"/>
                     </a:xfrm>
                     <a:prstGeom prst="rect">
                       <a:avLst/>
@@ -3492,8 +3700,8 @@
         </w:rPr>
         <w:drawing>
           <wp:inline distT="0" distB="0" distL="0" distR="0">
-            <wp:extent cx="5200650" cy="4263091"/>
-            <wp:effectExtent l="0" t="0" r="0" b="4445"/>
+            <wp:extent cx="4680000" cy="3837600"/>
+            <wp:effectExtent l="0" t="0" r="6350" b="0"/>
             <wp:docPr id="8" name="Picture 8" descr="C:\Users\Blaža\Desktop\BacklogItems.PNG"/>
             <wp:cNvGraphicFramePr>
               <a:graphicFrameLocks xmlns:a="http://schemas.openxmlformats.org/drawingml/2006/main" noChangeAspect="1"/>
@@ -3523,7 +3731,7 @@
                   <pic:spPr bwMode="auto">
                     <a:xfrm>
                       <a:off x="0" y="0"/>
-                      <a:ext cx="5206794" cy="4268127"/>
+                      <a:ext cx="4680000" cy="3837600"/>
                     </a:xfrm>
                     <a:prstGeom prst="rect">
                       <a:avLst/>
@@ -3569,8 +3777,8 @@
         <w:lastRenderedPageBreak/>
         <w:drawing>
           <wp:inline distT="0" distB="0" distL="0" distR="0">
-            <wp:extent cx="5229225" cy="4289599"/>
-            <wp:effectExtent l="0" t="0" r="0" b="0"/>
+            <wp:extent cx="4831200" cy="3960000"/>
+            <wp:effectExtent l="0" t="0" r="7620" b="2540"/>
             <wp:docPr id="9" name="Picture 9" descr="C:\Users\Blaža\Desktop\Tasks.PNG"/>
             <wp:cNvGraphicFramePr>
               <a:graphicFrameLocks xmlns:a="http://schemas.openxmlformats.org/drawingml/2006/main" noChangeAspect="1"/>
@@ -3600,7 +3808,7 @@
                   <pic:spPr bwMode="auto">
                     <a:xfrm>
                       <a:off x="0" y="0"/>
-                      <a:ext cx="5237692" cy="4296544"/>
+                      <a:ext cx="4831200" cy="3960000"/>
                     </a:xfrm>
                     <a:prstGeom prst="rect">
                       <a:avLst/>
@@ -3648,7 +3856,11 @@
     <w:p>
       <w:pPr>
         <w:spacing w:line="360" w:lineRule="auto"/>
-        <w:ind w:firstLine="357"/>
+      </w:pPr>
+    </w:p>
+    <w:p>
+      <w:pPr>
+        <w:spacing w:line="360" w:lineRule="auto"/>
         <w:jc w:val="center"/>
       </w:pPr>
       <w:r>
@@ -3657,8 +3869,8 @@
         </w:rPr>
         <w:drawing>
           <wp:inline distT="0" distB="0" distL="0" distR="0">
-            <wp:extent cx="5760720" cy="1147673"/>
-            <wp:effectExtent l="0" t="0" r="0" b="0"/>
+            <wp:extent cx="5760000" cy="1119600"/>
+            <wp:effectExtent l="0" t="0" r="0" b="4445"/>
             <wp:docPr id="7" name="Picture 7" descr="C:\Users\Blaža\Desktop\doc2.PNG"/>
             <wp:cNvGraphicFramePr>
               <a:graphicFrameLocks xmlns:a="http://schemas.openxmlformats.org/drawingml/2006/main" noChangeAspect="1"/>
@@ -3688,7 +3900,7 @@
                   <pic:spPr bwMode="auto">
                     <a:xfrm>
                       <a:off x="0" y="0"/>
-                      <a:ext cx="5760720" cy="1147673"/>
+                      <a:ext cx="5760000" cy="1119600"/>
                     </a:xfrm>
                     <a:prstGeom prst="rect">
                       <a:avLst/>
@@ -3718,8 +3930,459 @@
         <w:t>: Sprint Backlog</w:t>
       </w:r>
     </w:p>
+    <w:p>
+      <w:pPr>
+        <w:pStyle w:val="FOINaslov2"/>
+        <w:spacing w:line="360" w:lineRule="auto"/>
+      </w:pPr>
+      <w:bookmarkStart w:id="15" w:name="_Toc471593658"/>
+      <w:r>
+        <w:t>Drugi sprint</w:t>
+      </w:r>
+      <w:bookmarkEnd w:id="15"/>
+    </w:p>
+    <w:p>
+      <w:pPr>
+        <w:spacing w:line="360" w:lineRule="auto"/>
+        <w:ind w:firstLine="357"/>
+        <w:jc w:val="both"/>
+      </w:pPr>
+      <w:r>
+        <w:t>D</w:t>
+      </w:r>
+      <w:r>
+        <w:t xml:space="preserve">rugi sprint trajao je 3 tjedna. Tim se podijelio po funkcionalnostima kako bi lakše i brže obaviti posao. Riješene su sljedeće funkcionalnosti: registracija korisnika, prihodi i rashodi, kategorije, statistika i korisnički profil, prikazani su u Backlog stupcu Scrumdesk-a. Svaki </w:t>
+      </w:r>
+      <w:r>
+        <w:lastRenderedPageBreak/>
+        <w:t xml:space="preserve">backlog item podijeljen je na nekoliko zadataka koji su prikazani u Done stupcu, zajedno s njihovim stvarnim i </w:t>
+      </w:r>
+      <w:r>
+        <w:t xml:space="preserve">predviđenim trajanjima te </w:t>
+      </w:r>
+      <w:r>
+        <w:t>osobom koja je obavila zadatak.</w:t>
+      </w:r>
+    </w:p>
+    <w:p>
+      <w:pPr>
+        <w:spacing w:line="360" w:lineRule="auto"/>
+        <w:jc w:val="center"/>
+      </w:pPr>
+      <w:r>
+        <w:rPr>
+          <w:noProof/>
+        </w:rPr>
+        <w:drawing>
+          <wp:inline distT="0" distB="0" distL="0" distR="0">
+            <wp:extent cx="5760720" cy="2819400"/>
+            <wp:effectExtent l="0" t="0" r="0" b="0"/>
+            <wp:docPr id="10" name="Picture 10" descr="C:\Users\Blaža\Desktop\sprint2.PNG"/>
+            <wp:cNvGraphicFramePr>
+              <a:graphicFrameLocks xmlns:a="http://schemas.openxmlformats.org/drawingml/2006/main" noChangeAspect="1"/>
+            </wp:cNvGraphicFramePr>
+            <a:graphic xmlns:a="http://schemas.openxmlformats.org/drawingml/2006/main">
+              <a:graphicData uri="http://schemas.openxmlformats.org/drawingml/2006/picture">
+                <pic:pic xmlns:pic="http://schemas.openxmlformats.org/drawingml/2006/picture">
+                  <pic:nvPicPr>
+                    <pic:cNvPr id="0" name="Picture 2" descr="C:\Users\Blaža\Desktop\sprint2.PNG"/>
+                    <pic:cNvPicPr>
+                      <a:picLocks noChangeAspect="1" noChangeArrowheads="1"/>
+                    </pic:cNvPicPr>
+                  </pic:nvPicPr>
+                  <pic:blipFill>
+                    <a:blip r:embed="rId19">
+                      <a:extLst>
+                        <a:ext uri="{28A0092B-C50C-407E-A947-70E740481C1C}">
+                          <a14:useLocalDpi xmlns:a14="http://schemas.microsoft.com/office/drawing/2010/main" val="0"/>
+                        </a:ext>
+                      </a:extLst>
+                    </a:blip>
+                    <a:srcRect/>
+                    <a:stretch>
+                      <a:fillRect/>
+                    </a:stretch>
+                  </pic:blipFill>
+                  <pic:spPr bwMode="auto">
+                    <a:xfrm>
+                      <a:off x="0" y="0"/>
+                      <a:ext cx="5760720" cy="2819400"/>
+                    </a:xfrm>
+                    <a:prstGeom prst="rect">
+                      <a:avLst/>
+                    </a:prstGeom>
+                    <a:noFill/>
+                    <a:ln>
+                      <a:noFill/>
+                    </a:ln>
+                  </pic:spPr>
+                </pic:pic>
+              </a:graphicData>
+            </a:graphic>
+          </wp:inline>
+        </w:drawing>
+      </w:r>
+    </w:p>
+    <w:p>
+      <w:pPr>
+        <w:spacing w:line="360" w:lineRule="auto"/>
+        <w:ind w:left="357"/>
+        <w:jc w:val="center"/>
+      </w:pPr>
+      <w:r>
+        <w:t>Slika 9: Drugi sprint</w:t>
+      </w:r>
+    </w:p>
+    <w:p>
+      <w:pPr>
+        <w:spacing w:line="360" w:lineRule="auto"/>
+        <w:ind w:left="357"/>
+        <w:jc w:val="center"/>
+      </w:pPr>
+    </w:p>
+    <w:p>
+      <w:pPr>
+        <w:spacing w:line="360" w:lineRule="auto"/>
+        <w:jc w:val="both"/>
+      </w:pPr>
+      <w:r>
+        <w:t xml:space="preserve">Sljedeće slike prikazuju Sprint BurnDown za Backlog Items (slika 10), Time (slika 11), Tasks (slika 12). </w:t>
+      </w:r>
+    </w:p>
+    <w:p>
+      <w:pPr>
+        <w:spacing w:line="360" w:lineRule="auto"/>
+        <w:jc w:val="center"/>
+      </w:pPr>
+      <w:r>
+        <w:rPr>
+          <w:noProof/>
+        </w:rPr>
+        <w:drawing>
+          <wp:inline distT="0" distB="0" distL="0" distR="0">
+            <wp:extent cx="4680000" cy="3092400"/>
+            <wp:effectExtent l="0" t="0" r="6350" b="0"/>
+            <wp:docPr id="11" name="Picture 11" descr="C:\Users\Blaža\Desktop\burndown2.PNG"/>
+            <wp:cNvGraphicFramePr>
+              <a:graphicFrameLocks xmlns:a="http://schemas.openxmlformats.org/drawingml/2006/main" noChangeAspect="1"/>
+            </wp:cNvGraphicFramePr>
+            <a:graphic xmlns:a="http://schemas.openxmlformats.org/drawingml/2006/main">
+              <a:graphicData uri="http://schemas.openxmlformats.org/drawingml/2006/picture">
+                <pic:pic xmlns:pic="http://schemas.openxmlformats.org/drawingml/2006/picture">
+                  <pic:nvPicPr>
+                    <pic:cNvPr id="0" name="Picture 3" descr="C:\Users\Blaža\Desktop\burndown2.PNG"/>
+                    <pic:cNvPicPr>
+                      <a:picLocks noChangeAspect="1" noChangeArrowheads="1"/>
+                    </pic:cNvPicPr>
+                  </pic:nvPicPr>
+                  <pic:blipFill>
+                    <a:blip r:embed="rId20">
+                      <a:extLst>
+                        <a:ext uri="{28A0092B-C50C-407E-A947-70E740481C1C}">
+                          <a14:useLocalDpi xmlns:a14="http://schemas.microsoft.com/office/drawing/2010/main" val="0"/>
+                        </a:ext>
+                      </a:extLst>
+                    </a:blip>
+                    <a:srcRect/>
+                    <a:stretch>
+                      <a:fillRect/>
+                    </a:stretch>
+                  </pic:blipFill>
+                  <pic:spPr bwMode="auto">
+                    <a:xfrm>
+                      <a:off x="0" y="0"/>
+                      <a:ext cx="4680000" cy="3092400"/>
+                    </a:xfrm>
+                    <a:prstGeom prst="rect">
+                      <a:avLst/>
+                    </a:prstGeom>
+                    <a:noFill/>
+                    <a:ln>
+                      <a:noFill/>
+                    </a:ln>
+                  </pic:spPr>
+                </pic:pic>
+              </a:graphicData>
+            </a:graphic>
+          </wp:inline>
+        </w:drawing>
+      </w:r>
+    </w:p>
+    <w:p>
+      <w:pPr>
+        <w:spacing w:line="360" w:lineRule="auto"/>
+        <w:jc w:val="center"/>
+      </w:pPr>
+      <w:r>
+        <w:t>Slika 10: Backlog Items</w:t>
+      </w:r>
+    </w:p>
+    <w:p>
+      <w:pPr>
+        <w:spacing w:line="360" w:lineRule="auto"/>
+        <w:jc w:val="both"/>
+      </w:pPr>
+      <w:r>
+        <w:t xml:space="preserve">Backlog stavki ima 4: Registracija korisnika, Prihodi, rashodi i kategorije, Jednostavna statistika, Uređivanje korisničkog profila. Svaka od njih ima zadano vrijeme koje je procijenjeno za obavljanje pojedine stavke i osobe koje su radile na stavci. Stavke se sastoje od zadataka te kad su svi zadaci obavljeni, Backlog Item smatra se završenim. </w:t>
+      </w:r>
+    </w:p>
+    <w:p>
+      <w:pPr>
+        <w:spacing w:line="360" w:lineRule="auto"/>
+        <w:jc w:val="center"/>
+      </w:pPr>
+      <w:r>
+        <w:rPr>
+          <w:noProof/>
+        </w:rPr>
+        <w:lastRenderedPageBreak/>
+        <w:drawing>
+          <wp:inline distT="0" distB="0" distL="0" distR="0">
+            <wp:extent cx="4680000" cy="3110400"/>
+            <wp:effectExtent l="0" t="0" r="6350" b="0"/>
+            <wp:docPr id="12" name="Picture 12" descr="C:\Users\Blaža\Desktop\time2.PNG"/>
+            <wp:cNvGraphicFramePr>
+              <a:graphicFrameLocks xmlns:a="http://schemas.openxmlformats.org/drawingml/2006/main" noChangeAspect="1"/>
+            </wp:cNvGraphicFramePr>
+            <a:graphic xmlns:a="http://schemas.openxmlformats.org/drawingml/2006/main">
+              <a:graphicData uri="http://schemas.openxmlformats.org/drawingml/2006/picture">
+                <pic:pic xmlns:pic="http://schemas.openxmlformats.org/drawingml/2006/picture">
+                  <pic:nvPicPr>
+                    <pic:cNvPr id="0" name="Picture 4" descr="C:\Users\Blaža\Desktop\time2.PNG"/>
+                    <pic:cNvPicPr>
+                      <a:picLocks noChangeAspect="1" noChangeArrowheads="1"/>
+                    </pic:cNvPicPr>
+                  </pic:nvPicPr>
+                  <pic:blipFill>
+                    <a:blip r:embed="rId21">
+                      <a:extLst>
+                        <a:ext uri="{28A0092B-C50C-407E-A947-70E740481C1C}">
+                          <a14:useLocalDpi xmlns:a14="http://schemas.microsoft.com/office/drawing/2010/main" val="0"/>
+                        </a:ext>
+                      </a:extLst>
+                    </a:blip>
+                    <a:srcRect/>
+                    <a:stretch>
+                      <a:fillRect/>
+                    </a:stretch>
+                  </pic:blipFill>
+                  <pic:spPr bwMode="auto">
+                    <a:xfrm>
+                      <a:off x="0" y="0"/>
+                      <a:ext cx="4680000" cy="3110400"/>
+                    </a:xfrm>
+                    <a:prstGeom prst="rect">
+                      <a:avLst/>
+                    </a:prstGeom>
+                    <a:noFill/>
+                    <a:ln>
+                      <a:noFill/>
+                    </a:ln>
+                  </pic:spPr>
+                </pic:pic>
+              </a:graphicData>
+            </a:graphic>
+          </wp:inline>
+        </w:drawing>
+      </w:r>
+    </w:p>
+    <w:p>
+      <w:pPr>
+        <w:spacing w:line="360" w:lineRule="auto"/>
+        <w:jc w:val="center"/>
+      </w:pPr>
+      <w:r>
+        <w:t>Slika 11: Time</w:t>
+      </w:r>
+    </w:p>
+    <w:p>
+      <w:pPr>
+        <w:spacing w:line="360" w:lineRule="auto"/>
+        <w:jc w:val="both"/>
+      </w:pPr>
+      <w:r>
+        <w:t>Slika 11 prikazuje vrijeme potrebno za obavljanje zadataka</w:t>
+      </w:r>
+      <w:r>
+        <w:t>. Kao što je prikazano, procijenjeno je da će za sve zadane zadatke biti potrebno 48 sati, graf prikazuje koliko je vremena preostalo, a koliko ga je potrošeno po danima trajanja sprinta.</w:t>
+      </w:r>
+    </w:p>
+    <w:p>
+      <w:pPr>
+        <w:spacing w:line="360" w:lineRule="auto"/>
+        <w:jc w:val="both"/>
+      </w:pPr>
+    </w:p>
+    <w:p>
+      <w:pPr>
+        <w:spacing w:line="360" w:lineRule="auto"/>
+        <w:jc w:val="center"/>
+      </w:pPr>
+      <w:r>
+        <w:rPr>
+          <w:noProof/>
+        </w:rPr>
+        <w:drawing>
+          <wp:inline distT="0" distB="0" distL="0" distR="0">
+            <wp:extent cx="4680000" cy="3124800"/>
+            <wp:effectExtent l="0" t="0" r="6350" b="0"/>
+            <wp:docPr id="13" name="Picture 13" descr="C:\Users\Blaža\Desktop\tasks2.PNG"/>
+            <wp:cNvGraphicFramePr>
+              <a:graphicFrameLocks xmlns:a="http://schemas.openxmlformats.org/drawingml/2006/main" noChangeAspect="1"/>
+            </wp:cNvGraphicFramePr>
+            <a:graphic xmlns:a="http://schemas.openxmlformats.org/drawingml/2006/main">
+              <a:graphicData uri="http://schemas.openxmlformats.org/drawingml/2006/picture">
+                <pic:pic xmlns:pic="http://schemas.openxmlformats.org/drawingml/2006/picture">
+                  <pic:nvPicPr>
+                    <pic:cNvPr id="0" name="Picture 5" descr="C:\Users\Blaža\Desktop\tasks2.PNG"/>
+                    <pic:cNvPicPr>
+                      <a:picLocks noChangeAspect="1" noChangeArrowheads="1"/>
+                    </pic:cNvPicPr>
+                  </pic:nvPicPr>
+                  <pic:blipFill>
+                    <a:blip r:embed="rId22">
+                      <a:extLst>
+                        <a:ext uri="{28A0092B-C50C-407E-A947-70E740481C1C}">
+                          <a14:useLocalDpi xmlns:a14="http://schemas.microsoft.com/office/drawing/2010/main" val="0"/>
+                        </a:ext>
+                      </a:extLst>
+                    </a:blip>
+                    <a:srcRect/>
+                    <a:stretch>
+                      <a:fillRect/>
+                    </a:stretch>
+                  </pic:blipFill>
+                  <pic:spPr bwMode="auto">
+                    <a:xfrm>
+                      <a:off x="0" y="0"/>
+                      <a:ext cx="4680000" cy="3124800"/>
+                    </a:xfrm>
+                    <a:prstGeom prst="rect">
+                      <a:avLst/>
+                    </a:prstGeom>
+                    <a:noFill/>
+                    <a:ln>
+                      <a:noFill/>
+                    </a:ln>
+                  </pic:spPr>
+                </pic:pic>
+              </a:graphicData>
+            </a:graphic>
+          </wp:inline>
+        </w:drawing>
+      </w:r>
+    </w:p>
+    <w:p>
+      <w:pPr>
+        <w:spacing w:line="360" w:lineRule="auto"/>
+        <w:jc w:val="center"/>
+      </w:pPr>
+      <w:r>
+        <w:t>Slika 12: Tasks</w:t>
+      </w:r>
+    </w:p>
+    <w:p>
+      <w:pPr>
+        <w:spacing w:line="360" w:lineRule="auto"/>
+        <w:jc w:val="both"/>
+      </w:pPr>
+      <w:r>
+        <w:t xml:space="preserve">Slika 12 prikazuje kako su se rješavali pojedini zadaci tijekom sprinta. Plava linija prikazuje zadatke koji su preostali, dok zelena prikazuje obavljene zadatke. Na kraju sprinta su svi zadaci obavljeni. </w:t>
+      </w:r>
+    </w:p>
+    <w:p>
+      <w:pPr>
+        <w:spacing w:line="360" w:lineRule="auto"/>
+        <w:jc w:val="both"/>
+      </w:pPr>
+      <w:r>
+        <w:rPr>
+          <w:noProof/>
+        </w:rPr>
+        <w:lastRenderedPageBreak/>
+        <w:drawing>
+          <wp:inline distT="0" distB="0" distL="0" distR="0">
+            <wp:extent cx="5760720" cy="1496658"/>
+            <wp:effectExtent l="0" t="0" r="0" b="8890"/>
+            <wp:docPr id="14" name="Picture 14" descr="C:\Users\Blaža\Desktop\estimated2.PNG"/>
+            <wp:cNvGraphicFramePr>
+              <a:graphicFrameLocks xmlns:a="http://schemas.openxmlformats.org/drawingml/2006/main" noChangeAspect="1"/>
+            </wp:cNvGraphicFramePr>
+            <a:graphic xmlns:a="http://schemas.openxmlformats.org/drawingml/2006/main">
+              <a:graphicData uri="http://schemas.openxmlformats.org/drawingml/2006/picture">
+                <pic:pic xmlns:pic="http://schemas.openxmlformats.org/drawingml/2006/picture">
+                  <pic:nvPicPr>
+                    <pic:cNvPr id="0" name="Picture 6" descr="C:\Users\Blaža\Desktop\estimated2.PNG"/>
+                    <pic:cNvPicPr>
+                      <a:picLocks noChangeAspect="1" noChangeArrowheads="1"/>
+                    </pic:cNvPicPr>
+                  </pic:nvPicPr>
+                  <pic:blipFill>
+                    <a:blip r:embed="rId23">
+                      <a:extLst>
+                        <a:ext uri="{28A0092B-C50C-407E-A947-70E740481C1C}">
+                          <a14:useLocalDpi xmlns:a14="http://schemas.microsoft.com/office/drawing/2010/main" val="0"/>
+                        </a:ext>
+                      </a:extLst>
+                    </a:blip>
+                    <a:srcRect/>
+                    <a:stretch>
+                      <a:fillRect/>
+                    </a:stretch>
+                  </pic:blipFill>
+                  <pic:spPr bwMode="auto">
+                    <a:xfrm>
+                      <a:off x="0" y="0"/>
+                      <a:ext cx="5760720" cy="1496658"/>
+                    </a:xfrm>
+                    <a:prstGeom prst="rect">
+                      <a:avLst/>
+                    </a:prstGeom>
+                    <a:noFill/>
+                    <a:ln>
+                      <a:noFill/>
+                    </a:ln>
+                  </pic:spPr>
+                </pic:pic>
+              </a:graphicData>
+            </a:graphic>
+          </wp:inline>
+        </w:drawing>
+      </w:r>
+    </w:p>
+    <w:p>
+      <w:pPr>
+        <w:spacing w:line="360" w:lineRule="auto"/>
+        <w:jc w:val="center"/>
+      </w:pPr>
+      <w:r>
+        <w:t>Slika 13: Sprint Backlog</w:t>
+      </w:r>
+    </w:p>
+    <w:p>
+      <w:pPr>
+        <w:spacing w:line="360" w:lineRule="auto"/>
+        <w:jc w:val="both"/>
+      </w:pPr>
+      <w:r>
+        <w:t>Kao i slika 8, prethodna slika prikazuje backlog-ove prema trajanju, ali na način koji pokazuje je li bilo kašnjenja. Pa tako vidimo da su statistika i profil završili u predviđenom vremenu, prihod rashod i kategorije su završile 1.5 h ranije od predviđenog, dok je registracija trajala 4 h duže od predviđenog. Iz toga dolazimo do ukupnog kašnjenja projekta od 2.5 h u odnosu na predviđeno vrijeme trajanja.</w:t>
+      </w:r>
+    </w:p>
+    <w:p>
+      <w:pPr>
+        <w:spacing w:line="360" w:lineRule="auto"/>
+        <w:jc w:val="center"/>
+      </w:pPr>
+    </w:p>
+    <w:p>
+      <w:pPr>
+        <w:spacing w:line="360" w:lineRule="auto"/>
+        <w:ind w:left="357"/>
+        <w:jc w:val="center"/>
+      </w:pPr>
+    </w:p>
     <w:sectPr>
-      <w:footerReference w:type="default" r:id="rId19"/>
+      <w:footerReference w:type="default" r:id="rId24"/>
       <w:pgSz w:w="11906" w:h="16838"/>
       <w:pgMar w:top="1417" w:right="1417" w:bottom="1417" w:left="1417" w:header="708" w:footer="708" w:gutter="0"/>
       <w:pgNumType w:start="1"/>
@@ -6950,6 +7613,7 @@
   <w:style w:type="character" w:default="1" w:styleId="DefaultParagraphFont">
     <w:name w:val="Default Paragraph Font"/>
     <w:uiPriority w:val="1"/>
+    <w:semiHidden/>
     <w:unhideWhenUsed/>
   </w:style>
   <w:style w:type="table" w:default="1" w:styleId="TableNormal">
@@ -7974,7 +8638,7 @@
 </file>
 
 <file path=customXml/itemProps1.xml><?xml version="1.0" encoding="utf-8"?>
-<ds:datastoreItem xmlns:ds="http://schemas.openxmlformats.org/officeDocument/2006/customXml" ds:itemID="{B3CE9B89-79AA-476E-B001-79D21EE1C2EF}">
+<ds:datastoreItem xmlns:ds="http://schemas.openxmlformats.org/officeDocument/2006/customXml" ds:itemID="{A70DA525-F62E-4D25-B361-7C96CABFE5F1}">
   <ds:schemaRefs>
     <ds:schemaRef ds:uri="http://schemas.openxmlformats.org/officeDocument/2006/bibliography"/>
   </ds:schemaRefs>

</xml_diff>

<commit_message>
Zadnja verzija dokumentacije za drugu fazu
</commit_message>
<xml_diff>
--- a/AIR1605 PD Personal Finance - Horvat, Lacković, Marinić, Strahija.docx
+++ b/AIR1605 PD Personal Finance - Horvat, Lacković, Marinić, Strahija.docx
@@ -50,10 +50,7 @@
     <w:p/>
     <w:p/>
     <w:p/>
-    <w:p>
-      <w:bookmarkStart w:id="0" w:name="_GoBack"/>
-      <w:bookmarkEnd w:id="0"/>
-    </w:p>
+    <w:p/>
     <w:p/>
     <w:p>
       <w:pPr>
@@ -772,7 +769,7 @@
       <w:r>
         <w:fldChar w:fldCharType="separate"/>
       </w:r>
-      <w:hyperlink w:anchor="_Toc471593644" w:history="1">
+      <w:hyperlink w:anchor="_Toc471596539" w:history="1">
         <w:r>
           <w:rPr>
             <w:rStyle w:val="Hyperlink"/>
@@ -815,7 +812,7 @@
             <w:noProof/>
             <w:webHidden/>
           </w:rPr>
-          <w:instrText xml:space="preserve"> PAGEREF _Toc471593644 \h </w:instrText>
+          <w:instrText xml:space="preserve"> PAGEREF _Toc471596539 \h </w:instrText>
         </w:r>
         <w:r>
           <w:rPr>
@@ -856,7 +853,7 @@
           <w:szCs w:val="22"/>
         </w:rPr>
       </w:pPr>
-      <w:hyperlink w:anchor="_Toc471593645" w:history="1">
+      <w:hyperlink w:anchor="_Toc471596540" w:history="1">
         <w:r>
           <w:rPr>
             <w:rStyle w:val="Hyperlink"/>
@@ -899,7 +896,7 @@
             <w:noProof/>
             <w:webHidden/>
           </w:rPr>
-          <w:instrText xml:space="preserve"> PAGEREF _Toc471593645 \h </w:instrText>
+          <w:instrText xml:space="preserve"> PAGEREF _Toc471596540 \h </w:instrText>
         </w:r>
         <w:r>
           <w:rPr>
@@ -940,7 +937,7 @@
           <w:szCs w:val="22"/>
         </w:rPr>
       </w:pPr>
-      <w:hyperlink w:anchor="_Toc471593646" w:history="1">
+      <w:hyperlink w:anchor="_Toc471596541" w:history="1">
         <w:r>
           <w:rPr>
             <w:rStyle w:val="Hyperlink"/>
@@ -983,7 +980,7 @@
             <w:noProof/>
             <w:webHidden/>
           </w:rPr>
-          <w:instrText xml:space="preserve"> PAGEREF _Toc471593646 \h </w:instrText>
+          <w:instrText xml:space="preserve"> PAGEREF _Toc471596541 \h </w:instrText>
         </w:r>
         <w:r>
           <w:rPr>
@@ -1024,7 +1021,7 @@
           <w:szCs w:val="22"/>
         </w:rPr>
       </w:pPr>
-      <w:hyperlink w:anchor="_Toc471593647" w:history="1">
+      <w:hyperlink w:anchor="_Toc471596542" w:history="1">
         <w:r>
           <w:rPr>
             <w:rStyle w:val="Hyperlink"/>
@@ -1067,7 +1064,7 @@
             <w:noProof/>
             <w:webHidden/>
           </w:rPr>
-          <w:instrText xml:space="preserve"> PAGEREF _Toc471593647 \h </w:instrText>
+          <w:instrText xml:space="preserve"> PAGEREF _Toc471596542 \h </w:instrText>
         </w:r>
         <w:r>
           <w:rPr>
@@ -1108,7 +1105,7 @@
           <w:szCs w:val="22"/>
         </w:rPr>
       </w:pPr>
-      <w:hyperlink w:anchor="_Toc471593648" w:history="1">
+      <w:hyperlink w:anchor="_Toc471596543" w:history="1">
         <w:r>
           <w:rPr>
             <w:rStyle w:val="Hyperlink"/>
@@ -1151,7 +1148,7 @@
             <w:noProof/>
             <w:webHidden/>
           </w:rPr>
-          <w:instrText xml:space="preserve"> PAGEREF _Toc471593648 \h </w:instrText>
+          <w:instrText xml:space="preserve"> PAGEREF _Toc471596543 \h </w:instrText>
         </w:r>
         <w:r>
           <w:rPr>
@@ -1192,7 +1189,7 @@
           <w:szCs w:val="22"/>
         </w:rPr>
       </w:pPr>
-      <w:hyperlink w:anchor="_Toc471593649" w:history="1">
+      <w:hyperlink w:anchor="_Toc471596544" w:history="1">
         <w:r>
           <w:rPr>
             <w:rStyle w:val="Hyperlink"/>
@@ -1235,7 +1232,7 @@
             <w:noProof/>
             <w:webHidden/>
           </w:rPr>
-          <w:instrText xml:space="preserve"> PAGEREF _Toc471593649 \h </w:instrText>
+          <w:instrText xml:space="preserve"> PAGEREF _Toc471596544 \h </w:instrText>
         </w:r>
         <w:r>
           <w:rPr>
@@ -1276,7 +1273,7 @@
           <w:szCs w:val="22"/>
         </w:rPr>
       </w:pPr>
-      <w:hyperlink w:anchor="_Toc471593650" w:history="1">
+      <w:hyperlink w:anchor="_Toc471596545" w:history="1">
         <w:r>
           <w:rPr>
             <w:rStyle w:val="Hyperlink"/>
@@ -1319,7 +1316,7 @@
             <w:noProof/>
             <w:webHidden/>
           </w:rPr>
-          <w:instrText xml:space="preserve"> PAGEREF _Toc471593650 \h </w:instrText>
+          <w:instrText xml:space="preserve"> PAGEREF _Toc471596545 \h </w:instrText>
         </w:r>
         <w:r>
           <w:rPr>
@@ -1360,7 +1357,7 @@
           <w:szCs w:val="22"/>
         </w:rPr>
       </w:pPr>
-      <w:hyperlink w:anchor="_Toc471593651" w:history="1">
+      <w:hyperlink w:anchor="_Toc471596546" w:history="1">
         <w:r>
           <w:rPr>
             <w:rStyle w:val="Hyperlink"/>
@@ -1403,7 +1400,7 @@
             <w:noProof/>
             <w:webHidden/>
           </w:rPr>
-          <w:instrText xml:space="preserve"> PAGEREF _Toc471593651 \h </w:instrText>
+          <w:instrText xml:space="preserve"> PAGEREF _Toc471596546 \h </w:instrText>
         </w:r>
         <w:r>
           <w:rPr>
@@ -1444,7 +1441,7 @@
           <w:szCs w:val="22"/>
         </w:rPr>
       </w:pPr>
-      <w:hyperlink w:anchor="_Toc471593652" w:history="1">
+      <w:hyperlink w:anchor="_Toc471596547" w:history="1">
         <w:r>
           <w:rPr>
             <w:rStyle w:val="Hyperlink"/>
@@ -1487,7 +1484,7 @@
             <w:noProof/>
             <w:webHidden/>
           </w:rPr>
-          <w:instrText xml:space="preserve"> PAGEREF _Toc471593652 \h </w:instrText>
+          <w:instrText xml:space="preserve"> PAGEREF _Toc471596547 \h </w:instrText>
         </w:r>
         <w:r>
           <w:rPr>
@@ -1528,7 +1525,7 @@
           <w:szCs w:val="22"/>
         </w:rPr>
       </w:pPr>
-      <w:hyperlink w:anchor="_Toc471593653" w:history="1">
+      <w:hyperlink w:anchor="_Toc471596548" w:history="1">
         <w:r>
           <w:rPr>
             <w:rStyle w:val="Hyperlink"/>
@@ -1571,7 +1568,7 @@
             <w:noProof/>
             <w:webHidden/>
           </w:rPr>
-          <w:instrText xml:space="preserve"> PAGEREF _Toc471593653 \h </w:instrText>
+          <w:instrText xml:space="preserve"> PAGEREF _Toc471596548 \h </w:instrText>
         </w:r>
         <w:r>
           <w:rPr>
@@ -1612,7 +1609,7 @@
           <w:szCs w:val="22"/>
         </w:rPr>
       </w:pPr>
-      <w:hyperlink w:anchor="_Toc471593654" w:history="1">
+      <w:hyperlink w:anchor="_Toc471596549" w:history="1">
         <w:r>
           <w:rPr>
             <w:rStyle w:val="Hyperlink"/>
@@ -1655,7 +1652,7 @@
             <w:noProof/>
             <w:webHidden/>
           </w:rPr>
-          <w:instrText xml:space="preserve"> PAGEREF _Toc471593654 \h </w:instrText>
+          <w:instrText xml:space="preserve"> PAGEREF _Toc471596549 \h </w:instrText>
         </w:r>
         <w:r>
           <w:rPr>
@@ -1696,7 +1693,7 @@
           <w:szCs w:val="22"/>
         </w:rPr>
       </w:pPr>
-      <w:hyperlink w:anchor="_Toc471593655" w:history="1">
+      <w:hyperlink w:anchor="_Toc471596550" w:history="1">
         <w:r>
           <w:rPr>
             <w:rStyle w:val="Hyperlink"/>
@@ -1739,7 +1736,7 @@
             <w:noProof/>
             <w:webHidden/>
           </w:rPr>
-          <w:instrText xml:space="preserve"> PAGEREF _Toc471593655 \h </w:instrText>
+          <w:instrText xml:space="preserve"> PAGEREF _Toc471596550 \h </w:instrText>
         </w:r>
         <w:r>
           <w:rPr>
@@ -1780,7 +1777,7 @@
           <w:szCs w:val="22"/>
         </w:rPr>
       </w:pPr>
-      <w:hyperlink w:anchor="_Toc471593656" w:history="1">
+      <w:hyperlink w:anchor="_Toc471596551" w:history="1">
         <w:r>
           <w:rPr>
             <w:rStyle w:val="Hyperlink"/>
@@ -1823,7 +1820,7 @@
             <w:noProof/>
             <w:webHidden/>
           </w:rPr>
-          <w:instrText xml:space="preserve"> PAGEREF _Toc471593656 \h </w:instrText>
+          <w:instrText xml:space="preserve"> PAGEREF _Toc471596551 \h </w:instrText>
         </w:r>
         <w:r>
           <w:rPr>
@@ -1864,7 +1861,7 @@
           <w:szCs w:val="22"/>
         </w:rPr>
       </w:pPr>
-      <w:hyperlink w:anchor="_Toc471593657" w:history="1">
+      <w:hyperlink w:anchor="_Toc471596552" w:history="1">
         <w:r>
           <w:rPr>
             <w:rStyle w:val="Hyperlink"/>
@@ -1907,7 +1904,7 @@
             <w:noProof/>
             <w:webHidden/>
           </w:rPr>
-          <w:instrText xml:space="preserve"> PAGEREF _Toc471593657 \h </w:instrText>
+          <w:instrText xml:space="preserve"> PAGEREF _Toc471596552 \h </w:instrText>
         </w:r>
         <w:r>
           <w:rPr>
@@ -1948,7 +1945,7 @@
           <w:szCs w:val="22"/>
         </w:rPr>
       </w:pPr>
-      <w:hyperlink w:anchor="_Toc471593658" w:history="1">
+      <w:hyperlink w:anchor="_Toc471596553" w:history="1">
         <w:r>
           <w:rPr>
             <w:rStyle w:val="Hyperlink"/>
@@ -1991,7 +1988,7 @@
             <w:noProof/>
             <w:webHidden/>
           </w:rPr>
-          <w:instrText xml:space="preserve"> PAGEREF _Toc471593658 \h </w:instrText>
+          <w:instrText xml:space="preserve"> PAGEREF _Toc471596553 \h </w:instrText>
         </w:r>
         <w:r>
           <w:rPr>
@@ -2051,12 +2048,12 @@
         <w:pStyle w:val="FOINaslov1"/>
         <w:spacing w:line="360" w:lineRule="auto"/>
       </w:pPr>
-      <w:bookmarkStart w:id="1" w:name="_Toc471593644"/>
+      <w:bookmarkStart w:id="0" w:name="_Toc471596539"/>
       <w:r>
         <w:lastRenderedPageBreak/>
         <w:t>O projektu</w:t>
       </w:r>
-      <w:bookmarkEnd w:id="1"/>
+      <w:bookmarkEnd w:id="0"/>
     </w:p>
     <w:p>
       <w:pPr>
@@ -2137,7 +2134,7 @@
       <w:pPr>
         <w:pStyle w:val="FOINaslov1"/>
       </w:pPr>
-      <w:bookmarkStart w:id="2" w:name="_Toc471593645"/>
+      <w:bookmarkStart w:id="1" w:name="_Toc471596540"/>
       <w:r>
         <w:lastRenderedPageBreak/>
         <w:t xml:space="preserve">Projektni </w:t>
@@ -2145,17 +2142,17 @@
       <w:r>
         <w:t>tim i zaduženja</w:t>
       </w:r>
+      <w:bookmarkEnd w:id="1"/>
+    </w:p>
+    <w:p>
+      <w:pPr>
+        <w:pStyle w:val="FOINaslov2"/>
+      </w:pPr>
+      <w:bookmarkStart w:id="2" w:name="_Toc471596541"/>
+      <w:r>
+        <w:t>Projektni tim</w:t>
+      </w:r>
       <w:bookmarkEnd w:id="2"/>
-    </w:p>
-    <w:p>
-      <w:pPr>
-        <w:pStyle w:val="FOINaslov2"/>
-      </w:pPr>
-      <w:bookmarkStart w:id="3" w:name="_Toc471593646"/>
-      <w:r>
-        <w:t>Projektni tim</w:t>
-      </w:r>
-      <w:bookmarkEnd w:id="3"/>
     </w:p>
     <w:p>
       <w:pPr>
@@ -2385,21 +2382,21 @@
       <w:pPr>
         <w:pStyle w:val="FOINaslov2"/>
       </w:pPr>
-      <w:bookmarkStart w:id="4" w:name="_Toc471593647"/>
+      <w:bookmarkStart w:id="3" w:name="_Toc471596542"/>
       <w:r>
         <w:t>Zaduženja članova tima</w:t>
       </w:r>
+      <w:bookmarkEnd w:id="3"/>
+    </w:p>
+    <w:p>
+      <w:pPr>
+        <w:pStyle w:val="FOINaslov3"/>
+      </w:pPr>
+      <w:bookmarkStart w:id="4" w:name="_Toc471596543"/>
+      <w:r>
+        <w:t>Davorin Horvat</w:t>
+      </w:r>
       <w:bookmarkEnd w:id="4"/>
-    </w:p>
-    <w:p>
-      <w:pPr>
-        <w:pStyle w:val="FOINaslov3"/>
-      </w:pPr>
-      <w:bookmarkStart w:id="5" w:name="_Toc471593648"/>
-      <w:r>
-        <w:t>Davorin Horvat</w:t>
-      </w:r>
-      <w:bookmarkEnd w:id="5"/>
     </w:p>
     <w:p>
       <w:pPr>
@@ -2517,11 +2514,11 @@
       <w:pPr>
         <w:pStyle w:val="FOINaslov3"/>
       </w:pPr>
-      <w:bookmarkStart w:id="6" w:name="_Toc471593649"/>
+      <w:bookmarkStart w:id="5" w:name="_Toc471596544"/>
       <w:r>
         <w:t>Dominik Lacković</w:t>
       </w:r>
-      <w:bookmarkEnd w:id="6"/>
+      <w:bookmarkEnd w:id="5"/>
     </w:p>
     <w:p>
       <w:pPr>
@@ -2597,12 +2594,12 @@
       <w:pPr>
         <w:pStyle w:val="FOINaslov3"/>
       </w:pPr>
-      <w:bookmarkStart w:id="7" w:name="_Toc471593650"/>
+      <w:bookmarkStart w:id="6" w:name="_Toc471596545"/>
       <w:r>
         <w:lastRenderedPageBreak/>
         <w:t>Blaža Marinić</w:t>
       </w:r>
-      <w:bookmarkEnd w:id="7"/>
+      <w:bookmarkEnd w:id="6"/>
     </w:p>
     <w:p>
       <w:pPr>
@@ -2698,11 +2695,11 @@
       <w:pPr>
         <w:pStyle w:val="FOINaslov3"/>
       </w:pPr>
-      <w:bookmarkStart w:id="8" w:name="_Toc471593651"/>
+      <w:bookmarkStart w:id="7" w:name="_Toc471596546"/>
       <w:r>
         <w:t>Filip Strahija</w:t>
       </w:r>
-      <w:bookmarkEnd w:id="8"/>
+      <w:bookmarkEnd w:id="7"/>
     </w:p>
     <w:p>
       <w:pPr>
@@ -2842,12 +2839,12 @@
           <w:sz w:val="32"/>
         </w:rPr>
       </w:pPr>
-      <w:bookmarkStart w:id="9" w:name="_Toc471593652"/>
+      <w:bookmarkStart w:id="8" w:name="_Toc471596547"/>
       <w:r>
         <w:lastRenderedPageBreak/>
         <w:t>Metodika razvoja softvera</w:t>
       </w:r>
-      <w:bookmarkEnd w:id="9"/>
+      <w:bookmarkEnd w:id="8"/>
     </w:p>
     <w:p>
       <w:pPr>
@@ -2906,12 +2903,12 @@
       <w:pPr>
         <w:pStyle w:val="FOINaslov1"/>
       </w:pPr>
-      <w:bookmarkStart w:id="10" w:name="_Toc471593653"/>
+      <w:bookmarkStart w:id="9" w:name="_Toc471596548"/>
       <w:r>
         <w:lastRenderedPageBreak/>
         <w:t>Korištene tehnologije i alati</w:t>
       </w:r>
-      <w:bookmarkEnd w:id="10"/>
+      <w:bookmarkEnd w:id="9"/>
     </w:p>
     <w:p>
       <w:pPr>
@@ -3058,7 +3055,7 @@
         <w:pStyle w:val="FOINaslov1"/>
         <w:spacing w:line="360" w:lineRule="auto"/>
       </w:pPr>
-      <w:bookmarkStart w:id="11" w:name="_Toc471593654"/>
+      <w:bookmarkStart w:id="10" w:name="_Toc471596549"/>
       <w:r>
         <w:lastRenderedPageBreak/>
         <w:t xml:space="preserve">Terminski plan </w:t>
@@ -3066,7 +3063,7 @@
       <w:r>
         <w:t>i trošak projekta</w:t>
       </w:r>
-      <w:bookmarkEnd w:id="11"/>
+      <w:bookmarkEnd w:id="10"/>
     </w:p>
     <w:p>
       <w:pPr>
@@ -3197,7 +3194,7 @@
       <w:pPr>
         <w:pStyle w:val="FOINaslov1"/>
       </w:pPr>
-      <w:bookmarkStart w:id="12" w:name="_Toc471593655"/>
+      <w:bookmarkStart w:id="11" w:name="_Toc471596550"/>
       <w:r>
         <w:lastRenderedPageBreak/>
         <w:t>Timski s</w:t>
@@ -3205,7 +3202,7 @@
       <w:r>
         <w:t>astanci</w:t>
       </w:r>
-      <w:bookmarkEnd w:id="12"/>
+      <w:bookmarkEnd w:id="11"/>
     </w:p>
     <w:p>
       <w:pPr>
@@ -3578,22 +3575,22 @@
       <w:pPr>
         <w:pStyle w:val="FOINaslov1"/>
       </w:pPr>
-      <w:bookmarkStart w:id="13" w:name="_Toc471593656"/>
+      <w:bookmarkStart w:id="12" w:name="_Toc471596551"/>
       <w:r>
         <w:lastRenderedPageBreak/>
         <w:t>Opis i analiza radnih iteracija</w:t>
       </w:r>
+      <w:bookmarkEnd w:id="12"/>
+    </w:p>
+    <w:p>
+      <w:pPr>
+        <w:pStyle w:val="FOINaslov2"/>
+      </w:pPr>
+      <w:bookmarkStart w:id="13" w:name="_Toc471596552"/>
+      <w:r>
+        <w:t>Prvi sprint</w:t>
+      </w:r>
       <w:bookmarkEnd w:id="13"/>
-    </w:p>
-    <w:p>
-      <w:pPr>
-        <w:pStyle w:val="FOINaslov2"/>
-      </w:pPr>
-      <w:bookmarkStart w:id="14" w:name="_Toc471593657"/>
-      <w:r>
-        <w:t>Prvi sprint</w:t>
-      </w:r>
-      <w:bookmarkEnd w:id="14"/>
     </w:p>
     <w:p>
       <w:pPr>
@@ -3936,11 +3933,11 @@
         <w:pStyle w:val="FOINaslov2"/>
         <w:spacing w:line="360" w:lineRule="auto"/>
       </w:pPr>
-      <w:bookmarkStart w:id="15" w:name="_Toc471593658"/>
+      <w:bookmarkStart w:id="14" w:name="_Toc471596553"/>
       <w:r>
         <w:t>Drugi sprint</w:t>
       </w:r>
-      <w:bookmarkEnd w:id="15"/>
+      <w:bookmarkEnd w:id="14"/>
     </w:p>
     <w:p>
       <w:pPr>
@@ -4047,7 +4044,13 @@
         <w:jc w:val="both"/>
       </w:pPr>
       <w:r>
-        <w:t xml:space="preserve">Sljedeće slike prikazuju Sprint BurnDown za Backlog Items (slika 10), Time (slika 11), Tasks (slika 12). </w:t>
+        <w:t xml:space="preserve">Sljedeće slike prikazuju Sprint BurnDown za Backlog Items (slika 10), </w:t>
+      </w:r>
+      <w:r>
+        <w:t>Tasks (slika 11</w:t>
+      </w:r>
+      <w:r>
+        <w:t xml:space="preserve">). </w:t>
       </w:r>
     </w:p>
     <w:p>
@@ -4139,89 +4142,6 @@
         <w:lastRenderedPageBreak/>
         <w:drawing>
           <wp:inline distT="0" distB="0" distL="0" distR="0">
-            <wp:extent cx="4680000" cy="3110400"/>
-            <wp:effectExtent l="0" t="0" r="6350" b="0"/>
-            <wp:docPr id="12" name="Picture 12" descr="C:\Users\Blaža\Desktop\time2.PNG"/>
-            <wp:cNvGraphicFramePr>
-              <a:graphicFrameLocks xmlns:a="http://schemas.openxmlformats.org/drawingml/2006/main" noChangeAspect="1"/>
-            </wp:cNvGraphicFramePr>
-            <a:graphic xmlns:a="http://schemas.openxmlformats.org/drawingml/2006/main">
-              <a:graphicData uri="http://schemas.openxmlformats.org/drawingml/2006/picture">
-                <pic:pic xmlns:pic="http://schemas.openxmlformats.org/drawingml/2006/picture">
-                  <pic:nvPicPr>
-                    <pic:cNvPr id="0" name="Picture 4" descr="C:\Users\Blaža\Desktop\time2.PNG"/>
-                    <pic:cNvPicPr>
-                      <a:picLocks noChangeAspect="1" noChangeArrowheads="1"/>
-                    </pic:cNvPicPr>
-                  </pic:nvPicPr>
-                  <pic:blipFill>
-                    <a:blip r:embed="rId21">
-                      <a:extLst>
-                        <a:ext uri="{28A0092B-C50C-407E-A947-70E740481C1C}">
-                          <a14:useLocalDpi xmlns:a14="http://schemas.microsoft.com/office/drawing/2010/main" val="0"/>
-                        </a:ext>
-                      </a:extLst>
-                    </a:blip>
-                    <a:srcRect/>
-                    <a:stretch>
-                      <a:fillRect/>
-                    </a:stretch>
-                  </pic:blipFill>
-                  <pic:spPr bwMode="auto">
-                    <a:xfrm>
-                      <a:off x="0" y="0"/>
-                      <a:ext cx="4680000" cy="3110400"/>
-                    </a:xfrm>
-                    <a:prstGeom prst="rect">
-                      <a:avLst/>
-                    </a:prstGeom>
-                    <a:noFill/>
-                    <a:ln>
-                      <a:noFill/>
-                    </a:ln>
-                  </pic:spPr>
-                </pic:pic>
-              </a:graphicData>
-            </a:graphic>
-          </wp:inline>
-        </w:drawing>
-      </w:r>
-    </w:p>
-    <w:p>
-      <w:pPr>
-        <w:spacing w:line="360" w:lineRule="auto"/>
-        <w:jc w:val="center"/>
-      </w:pPr>
-      <w:r>
-        <w:t>Slika 11: Time</w:t>
-      </w:r>
-    </w:p>
-    <w:p>
-      <w:pPr>
-        <w:spacing w:line="360" w:lineRule="auto"/>
-        <w:jc w:val="both"/>
-      </w:pPr>
-      <w:r>
-        <w:t>Slika 11 prikazuje vrijeme potrebno za obavljanje zadataka. Kao što je prikazano, procijenjeno je da će za sve zadane zadatke biti potrebno 48 sati, graf prikazuje koliko je vremena preostalo, a koliko ga je potrošeno po danima trajanja sprinta.</w:t>
-      </w:r>
-    </w:p>
-    <w:p>
-      <w:pPr>
-        <w:spacing w:line="360" w:lineRule="auto"/>
-        <w:jc w:val="both"/>
-      </w:pPr>
-    </w:p>
-    <w:p>
-      <w:pPr>
-        <w:spacing w:line="360" w:lineRule="auto"/>
-        <w:jc w:val="center"/>
-      </w:pPr>
-      <w:r>
-        <w:rPr>
-          <w:noProof/>
-        </w:rPr>
-        <w:drawing>
-          <wp:inline distT="0" distB="0" distL="0" distR="0">
             <wp:extent cx="4680000" cy="3124800"/>
             <wp:effectExtent l="0" t="0" r="6350" b="0"/>
             <wp:docPr id="13" name="Picture 13" descr="C:\Users\Blaža\Desktop\tasks2.PNG"/>
@@ -4238,7 +4158,7 @@
                     </pic:cNvPicPr>
                   </pic:nvPicPr>
                   <pic:blipFill>
-                    <a:blip r:embed="rId22">
+                    <a:blip r:embed="rId21">
                       <a:extLst>
                         <a:ext uri="{28A0092B-C50C-407E-A947-70E740481C1C}">
                           <a14:useLocalDpi xmlns:a14="http://schemas.microsoft.com/office/drawing/2010/main" val="0"/>
@@ -4276,7 +4196,10 @@
         <w:jc w:val="center"/>
       </w:pPr>
       <w:r>
-        <w:t>Slika 12: Tasks</w:t>
+        <w:t>Slika 11</w:t>
+      </w:r>
+      <w:r>
+        <w:t>: Tasks</w:t>
       </w:r>
     </w:p>
     <w:p>
@@ -4285,7 +4208,13 @@
         <w:jc w:val="both"/>
       </w:pPr>
       <w:r>
-        <w:t xml:space="preserve">Slika 12 prikazuje kako su se rješavali pojedini zadaci tijekom sprinta. Plava linija prikazuje zadatke koji su preostali, dok zelena prikazuje obavljene zadatke. Na kraju sprinta su svi zadaci obavljeni. </w:t>
+        <w:t xml:space="preserve">Slika </w:t>
+      </w:r>
+      <w:r>
+        <w:t>11</w:t>
+      </w:r>
+      <w:r>
+        <w:t xml:space="preserve"> prikazuje kako su se rješavali pojedini zadaci tijekom sprinta. Plava linija prikazuje zadatke koji su preostali, dok zelena prikazuje obavljene zadatke. Na kraju sprinta su svi zadaci obavljeni. </w:t>
       </w:r>
     </w:p>
     <w:p>
@@ -4297,7 +4226,6 @@
         <w:rPr>
           <w:noProof/>
         </w:rPr>
-        <w:lastRenderedPageBreak/>
         <w:drawing>
           <wp:inline distT="0" distB="0" distL="0" distR="0">
             <wp:extent cx="5760720" cy="1496658"/>
@@ -4316,7 +4244,7 @@
                     </pic:cNvPicPr>
                   </pic:nvPicPr>
                   <pic:blipFill>
-                    <a:blip r:embed="rId23">
+                    <a:blip r:embed="rId22">
                       <a:extLst>
                         <a:ext uri="{28A0092B-C50C-407E-A947-70E740481C1C}">
                           <a14:useLocalDpi xmlns:a14="http://schemas.microsoft.com/office/drawing/2010/main" val="0"/>
@@ -4354,7 +4282,10 @@
         <w:jc w:val="center"/>
       </w:pPr>
       <w:r>
-        <w:t>Slika 13: Sprint Backlog</w:t>
+        <w:t>Slika 12</w:t>
+      </w:r>
+      <w:r>
+        <w:t>: Sprint Backlog</w:t>
       </w:r>
     </w:p>
     <w:p>
@@ -4378,9 +4309,11 @@
         <w:ind w:left="357"/>
         <w:jc w:val="center"/>
       </w:pPr>
+      <w:bookmarkStart w:id="15" w:name="_GoBack"/>
+      <w:bookmarkEnd w:id="15"/>
     </w:p>
     <w:sectPr>
-      <w:footerReference w:type="default" r:id="rId24"/>
+      <w:footerReference w:type="default" r:id="rId23"/>
       <w:pgSz w:w="11906" w:h="16838"/>
       <w:pgMar w:top="1417" w:right="1417" w:bottom="1417" w:left="1417" w:header="708" w:footer="708" w:gutter="0"/>
       <w:pgNumType w:start="1"/>
@@ -4505,7 +4438,7 @@
           <w:rPr>
             <w:noProof/>
           </w:rPr>
-          <w:t>13</w:t>
+          <w:t>12</w:t>
         </w:r>
         <w:r>
           <w:rPr>
@@ -8636,7 +8569,7 @@
 </file>
 
 <file path=customXml/itemProps1.xml><?xml version="1.0" encoding="utf-8"?>
-<ds:datastoreItem xmlns:ds="http://schemas.openxmlformats.org/officeDocument/2006/customXml" ds:itemID="{B845F586-0D9D-462E-B635-1ADBBEE8D020}">
+<ds:datastoreItem xmlns:ds="http://schemas.openxmlformats.org/officeDocument/2006/customXml" ds:itemID="{3F3A661C-AA52-44DF-88B0-FD7623A79335}">
   <ds:schemaRefs>
     <ds:schemaRef ds:uri="http://schemas.openxmlformats.org/officeDocument/2006/bibliography"/>
   </ds:schemaRefs>

</xml_diff>

<commit_message>
Dodana slika, ispravljena dokumentacija
</commit_message>
<xml_diff>
--- a/AIR1605 PD Personal Finance - Horvat, Lacković, Marinić, Strahija.docx
+++ b/AIR1605 PD Personal Finance - Horvat, Lacković, Marinić, Strahija.docx
@@ -769,7 +769,7 @@
       <w:r>
         <w:fldChar w:fldCharType="separate"/>
       </w:r>
-      <w:hyperlink w:anchor="_Toc473664233" w:history="1">
+      <w:hyperlink w:anchor="_Toc473664890" w:history="1">
         <w:r>
           <w:rPr>
             <w:rStyle w:val="Hyperlink"/>
@@ -812,7 +812,7 @@
             <w:noProof/>
             <w:webHidden/>
           </w:rPr>
-          <w:instrText xml:space="preserve"> PAGEREF _Toc473664233 \h </w:instrText>
+          <w:instrText xml:space="preserve"> PAGEREF _Toc473664890 \h </w:instrText>
         </w:r>
         <w:r>
           <w:rPr>
@@ -853,7 +853,7 @@
           <w:szCs w:val="22"/>
         </w:rPr>
       </w:pPr>
-      <w:hyperlink w:anchor="_Toc473664234" w:history="1">
+      <w:hyperlink w:anchor="_Toc473664891" w:history="1">
         <w:r>
           <w:rPr>
             <w:rStyle w:val="Hyperlink"/>
@@ -896,7 +896,7 @@
             <w:noProof/>
             <w:webHidden/>
           </w:rPr>
-          <w:instrText xml:space="preserve"> PAGEREF _Toc473664234 \h </w:instrText>
+          <w:instrText xml:space="preserve"> PAGEREF _Toc473664891 \h </w:instrText>
         </w:r>
         <w:r>
           <w:rPr>
@@ -937,7 +937,7 @@
           <w:szCs w:val="22"/>
         </w:rPr>
       </w:pPr>
-      <w:hyperlink w:anchor="_Toc473664235" w:history="1">
+      <w:hyperlink w:anchor="_Toc473664892" w:history="1">
         <w:r>
           <w:rPr>
             <w:rStyle w:val="Hyperlink"/>
@@ -980,7 +980,7 @@
             <w:noProof/>
             <w:webHidden/>
           </w:rPr>
-          <w:instrText xml:space="preserve"> PAGEREF _Toc473664235 \h </w:instrText>
+          <w:instrText xml:space="preserve"> PAGEREF _Toc473664892 \h </w:instrText>
         </w:r>
         <w:r>
           <w:rPr>
@@ -1021,7 +1021,7 @@
           <w:szCs w:val="22"/>
         </w:rPr>
       </w:pPr>
-      <w:hyperlink w:anchor="_Toc473664236" w:history="1">
+      <w:hyperlink w:anchor="_Toc473664893" w:history="1">
         <w:r>
           <w:rPr>
             <w:rStyle w:val="Hyperlink"/>
@@ -1064,7 +1064,7 @@
             <w:noProof/>
             <w:webHidden/>
           </w:rPr>
-          <w:instrText xml:space="preserve"> PAGEREF _Toc473664236 \h </w:instrText>
+          <w:instrText xml:space="preserve"> PAGEREF _Toc473664893 \h </w:instrText>
         </w:r>
         <w:r>
           <w:rPr>
@@ -1105,7 +1105,7 @@
           <w:szCs w:val="22"/>
         </w:rPr>
       </w:pPr>
-      <w:hyperlink w:anchor="_Toc473664237" w:history="1">
+      <w:hyperlink w:anchor="_Toc473664894" w:history="1">
         <w:r>
           <w:rPr>
             <w:rStyle w:val="Hyperlink"/>
@@ -1148,7 +1148,7 @@
             <w:noProof/>
             <w:webHidden/>
           </w:rPr>
-          <w:instrText xml:space="preserve"> PAGEREF _Toc473664237 \h </w:instrText>
+          <w:instrText xml:space="preserve"> PAGEREF _Toc473664894 \h </w:instrText>
         </w:r>
         <w:r>
           <w:rPr>
@@ -1189,7 +1189,7 @@
           <w:szCs w:val="22"/>
         </w:rPr>
       </w:pPr>
-      <w:hyperlink w:anchor="_Toc473664238" w:history="1">
+      <w:hyperlink w:anchor="_Toc473664895" w:history="1">
         <w:r>
           <w:rPr>
             <w:rStyle w:val="Hyperlink"/>
@@ -1232,7 +1232,7 @@
             <w:noProof/>
             <w:webHidden/>
           </w:rPr>
-          <w:instrText xml:space="preserve"> PAGEREF _Toc473664238 \h </w:instrText>
+          <w:instrText xml:space="preserve"> PAGEREF _Toc473664895 \h </w:instrText>
         </w:r>
         <w:r>
           <w:rPr>
@@ -1273,7 +1273,7 @@
           <w:szCs w:val="22"/>
         </w:rPr>
       </w:pPr>
-      <w:hyperlink w:anchor="_Toc473664239" w:history="1">
+      <w:hyperlink w:anchor="_Toc473664896" w:history="1">
         <w:r>
           <w:rPr>
             <w:rStyle w:val="Hyperlink"/>
@@ -1316,7 +1316,7 @@
             <w:noProof/>
             <w:webHidden/>
           </w:rPr>
-          <w:instrText xml:space="preserve"> PAGEREF _Toc473664239 \h </w:instrText>
+          <w:instrText xml:space="preserve"> PAGEREF _Toc473664896 \h </w:instrText>
         </w:r>
         <w:r>
           <w:rPr>
@@ -1357,7 +1357,7 @@
           <w:szCs w:val="22"/>
         </w:rPr>
       </w:pPr>
-      <w:hyperlink w:anchor="_Toc473664240" w:history="1">
+      <w:hyperlink w:anchor="_Toc473664897" w:history="1">
         <w:r>
           <w:rPr>
             <w:rStyle w:val="Hyperlink"/>
@@ -1400,7 +1400,7 @@
             <w:noProof/>
             <w:webHidden/>
           </w:rPr>
-          <w:instrText xml:space="preserve"> PAGEREF _Toc473664240 \h </w:instrText>
+          <w:instrText xml:space="preserve"> PAGEREF _Toc473664897 \h </w:instrText>
         </w:r>
         <w:r>
           <w:rPr>
@@ -1441,7 +1441,7 @@
           <w:szCs w:val="22"/>
         </w:rPr>
       </w:pPr>
-      <w:hyperlink w:anchor="_Toc473664241" w:history="1">
+      <w:hyperlink w:anchor="_Toc473664898" w:history="1">
         <w:r>
           <w:rPr>
             <w:rStyle w:val="Hyperlink"/>
@@ -1484,7 +1484,7 @@
             <w:noProof/>
             <w:webHidden/>
           </w:rPr>
-          <w:instrText xml:space="preserve"> PAGEREF _Toc473664241 \h </w:instrText>
+          <w:instrText xml:space="preserve"> PAGEREF _Toc473664898 \h </w:instrText>
         </w:r>
         <w:r>
           <w:rPr>
@@ -1525,7 +1525,7 @@
           <w:szCs w:val="22"/>
         </w:rPr>
       </w:pPr>
-      <w:hyperlink w:anchor="_Toc473664242" w:history="1">
+      <w:hyperlink w:anchor="_Toc473664899" w:history="1">
         <w:r>
           <w:rPr>
             <w:rStyle w:val="Hyperlink"/>
@@ -1568,7 +1568,7 @@
             <w:noProof/>
             <w:webHidden/>
           </w:rPr>
-          <w:instrText xml:space="preserve"> PAGEREF _Toc473664242 \h </w:instrText>
+          <w:instrText xml:space="preserve"> PAGEREF _Toc473664899 \h </w:instrText>
         </w:r>
         <w:r>
           <w:rPr>
@@ -1609,7 +1609,7 @@
           <w:szCs w:val="22"/>
         </w:rPr>
       </w:pPr>
-      <w:hyperlink w:anchor="_Toc473664243" w:history="1">
+      <w:hyperlink w:anchor="_Toc473664900" w:history="1">
         <w:r>
           <w:rPr>
             <w:rStyle w:val="Hyperlink"/>
@@ -1652,7 +1652,7 @@
             <w:noProof/>
             <w:webHidden/>
           </w:rPr>
-          <w:instrText xml:space="preserve"> PAGEREF _Toc473664243 \h </w:instrText>
+          <w:instrText xml:space="preserve"> PAGEREF _Toc473664900 \h </w:instrText>
         </w:r>
         <w:r>
           <w:rPr>
@@ -1693,7 +1693,7 @@
           <w:szCs w:val="22"/>
         </w:rPr>
       </w:pPr>
-      <w:hyperlink w:anchor="_Toc473664244" w:history="1">
+      <w:hyperlink w:anchor="_Toc473664901" w:history="1">
         <w:r>
           <w:rPr>
             <w:rStyle w:val="Hyperlink"/>
@@ -1736,7 +1736,7 @@
             <w:noProof/>
             <w:webHidden/>
           </w:rPr>
-          <w:instrText xml:space="preserve"> PAGEREF _Toc473664244 \h </w:instrText>
+          <w:instrText xml:space="preserve"> PAGEREF _Toc473664901 \h </w:instrText>
         </w:r>
         <w:r>
           <w:rPr>
@@ -1777,7 +1777,7 @@
           <w:szCs w:val="22"/>
         </w:rPr>
       </w:pPr>
-      <w:hyperlink w:anchor="_Toc473664245" w:history="1">
+      <w:hyperlink w:anchor="_Toc473664902" w:history="1">
         <w:r>
           <w:rPr>
             <w:rStyle w:val="Hyperlink"/>
@@ -1820,7 +1820,7 @@
             <w:noProof/>
             <w:webHidden/>
           </w:rPr>
-          <w:instrText xml:space="preserve"> PAGEREF _Toc473664245 \h </w:instrText>
+          <w:instrText xml:space="preserve"> PAGEREF _Toc473664902 \h </w:instrText>
         </w:r>
         <w:r>
           <w:rPr>
@@ -1861,7 +1861,7 @@
           <w:szCs w:val="22"/>
         </w:rPr>
       </w:pPr>
-      <w:hyperlink w:anchor="_Toc473664246" w:history="1">
+      <w:hyperlink w:anchor="_Toc473664903" w:history="1">
         <w:r>
           <w:rPr>
             <w:rStyle w:val="Hyperlink"/>
@@ -1904,7 +1904,7 @@
             <w:noProof/>
             <w:webHidden/>
           </w:rPr>
-          <w:instrText xml:space="preserve"> PAGEREF _Toc473664246 \h </w:instrText>
+          <w:instrText xml:space="preserve"> PAGEREF _Toc473664903 \h </w:instrText>
         </w:r>
         <w:r>
           <w:rPr>
@@ -1945,7 +1945,7 @@
           <w:szCs w:val="22"/>
         </w:rPr>
       </w:pPr>
-      <w:hyperlink w:anchor="_Toc473664247" w:history="1">
+      <w:hyperlink w:anchor="_Toc473664904" w:history="1">
         <w:r>
           <w:rPr>
             <w:rStyle w:val="Hyperlink"/>
@@ -1988,7 +1988,7 @@
             <w:noProof/>
             <w:webHidden/>
           </w:rPr>
-          <w:instrText xml:space="preserve"> PAGEREF _Toc473664247 \h </w:instrText>
+          <w:instrText xml:space="preserve"> PAGEREF _Toc473664904 \h </w:instrText>
         </w:r>
         <w:r>
           <w:rPr>
@@ -2029,7 +2029,7 @@
           <w:szCs w:val="22"/>
         </w:rPr>
       </w:pPr>
-      <w:hyperlink w:anchor="_Toc473664248" w:history="1">
+      <w:hyperlink w:anchor="_Toc473664905" w:history="1">
         <w:r>
           <w:rPr>
             <w:rStyle w:val="Hyperlink"/>
@@ -2072,7 +2072,7 @@
             <w:noProof/>
             <w:webHidden/>
           </w:rPr>
-          <w:instrText xml:space="preserve"> PAGEREF _Toc473664248 \h </w:instrText>
+          <w:instrText xml:space="preserve"> PAGEREF _Toc473664905 \h </w:instrText>
         </w:r>
         <w:r>
           <w:rPr>
@@ -2113,7 +2113,7 @@
           <w:szCs w:val="22"/>
         </w:rPr>
       </w:pPr>
-      <w:hyperlink w:anchor="_Toc473664249" w:history="1">
+      <w:hyperlink w:anchor="_Toc473664906" w:history="1">
         <w:r>
           <w:rPr>
             <w:rStyle w:val="Hyperlink"/>
@@ -2156,7 +2156,7 @@
             <w:noProof/>
             <w:webHidden/>
           </w:rPr>
-          <w:instrText xml:space="preserve"> PAGEREF _Toc473664249 \h </w:instrText>
+          <w:instrText xml:space="preserve"> PAGEREF _Toc473664906 \h </w:instrText>
         </w:r>
         <w:r>
           <w:rPr>
@@ -2197,7 +2197,7 @@
           <w:szCs w:val="22"/>
         </w:rPr>
       </w:pPr>
-      <w:hyperlink w:anchor="_Toc473664250" w:history="1">
+      <w:hyperlink w:anchor="_Toc473664907" w:history="1">
         <w:r>
           <w:rPr>
             <w:rStyle w:val="Hyperlink"/>
@@ -2240,7 +2240,7 @@
             <w:noProof/>
             <w:webHidden/>
           </w:rPr>
-          <w:instrText xml:space="preserve"> PAGEREF _Toc473664250 \h </w:instrText>
+          <w:instrText xml:space="preserve"> PAGEREF _Toc473664907 \h </w:instrText>
         </w:r>
         <w:r>
           <w:rPr>
@@ -2281,7 +2281,7 @@
           <w:szCs w:val="22"/>
         </w:rPr>
       </w:pPr>
-      <w:hyperlink w:anchor="_Toc473664251" w:history="1">
+      <w:hyperlink w:anchor="_Toc473664908" w:history="1">
         <w:r>
           <w:rPr>
             <w:rStyle w:val="Hyperlink"/>
@@ -2324,7 +2324,7 @@
             <w:noProof/>
             <w:webHidden/>
           </w:rPr>
-          <w:instrText xml:space="preserve"> PAGEREF _Toc473664251 \h </w:instrText>
+          <w:instrText xml:space="preserve"> PAGEREF _Toc473664908 \h </w:instrText>
         </w:r>
         <w:r>
           <w:rPr>
@@ -2386,7 +2386,7 @@
         <w:pStyle w:val="FOINaslov1"/>
         <w:spacing w:line="360" w:lineRule="auto"/>
       </w:pPr>
-      <w:bookmarkStart w:id="1" w:name="_Toc473664233"/>
+      <w:bookmarkStart w:id="1" w:name="_Toc473664890"/>
       <w:r>
         <w:lastRenderedPageBreak/>
         <w:t>O projektu</w:t>
@@ -2472,7 +2472,7 @@
       <w:pPr>
         <w:pStyle w:val="FOINaslov1"/>
       </w:pPr>
-      <w:bookmarkStart w:id="2" w:name="_Toc473664234"/>
+      <w:bookmarkStart w:id="2" w:name="_Toc473664891"/>
       <w:r>
         <w:lastRenderedPageBreak/>
         <w:t xml:space="preserve">Projektni </w:t>
@@ -2486,7 +2486,7 @@
       <w:pPr>
         <w:pStyle w:val="FOINaslov2"/>
       </w:pPr>
-      <w:bookmarkStart w:id="3" w:name="_Toc473664235"/>
+      <w:bookmarkStart w:id="3" w:name="_Toc473664892"/>
       <w:r>
         <w:t>Projektni tim</w:t>
       </w:r>
@@ -2720,7 +2720,7 @@
       <w:pPr>
         <w:pStyle w:val="FOINaslov2"/>
       </w:pPr>
-      <w:bookmarkStart w:id="4" w:name="_Toc473664236"/>
+      <w:bookmarkStart w:id="4" w:name="_Toc473664893"/>
       <w:r>
         <w:t>Zaduženja članova tima</w:t>
       </w:r>
@@ -2730,7 +2730,7 @@
       <w:pPr>
         <w:pStyle w:val="FOINaslov3"/>
       </w:pPr>
-      <w:bookmarkStart w:id="5" w:name="_Toc473664237"/>
+      <w:bookmarkStart w:id="5" w:name="_Toc473664894"/>
       <w:r>
         <w:t>Davorin Horvat</w:t>
       </w:r>
@@ -2869,7 +2869,7 @@
       <w:pPr>
         <w:pStyle w:val="FOINaslov3"/>
       </w:pPr>
-      <w:bookmarkStart w:id="6" w:name="_Toc473664238"/>
+      <w:bookmarkStart w:id="6" w:name="_Toc473664895"/>
       <w:r>
         <w:t>Dominik Lacković</w:t>
       </w:r>
@@ -2943,18 +2943,8 @@
       </w:pPr>
       <w:r>
         <w:lastRenderedPageBreak/>
-        <w:t>Pomoć, prijedlozi i kritike ostalim članovima tima</w:t>
-      </w:r>
-    </w:p>
-    <w:p>
-      <w:pPr>
-        <w:pStyle w:val="FOINaslov3"/>
-      </w:pPr>
-      <w:bookmarkStart w:id="7" w:name="_Toc473664239"/>
-      <w:r>
-        <w:t>Blaža Marinić</w:t>
-      </w:r>
-      <w:bookmarkEnd w:id="7"/>
+        <w:t>Komentari za JavaDoc</w:t>
+      </w:r>
     </w:p>
     <w:p>
       <w:pPr>
@@ -2967,8 +2957,18 @@
         <w:jc w:val="both"/>
       </w:pPr>
       <w:r>
-        <w:t>Sudjelovanje na timskim sastancima</w:t>
-      </w:r>
+        <w:t>Pomoć, prijedlozi i kritike ostalim članovima tima</w:t>
+      </w:r>
+    </w:p>
+    <w:p>
+      <w:pPr>
+        <w:pStyle w:val="FOINaslov3"/>
+      </w:pPr>
+      <w:bookmarkStart w:id="7" w:name="_Toc473664896"/>
+      <w:r>
+        <w:t>Blaža Marinić</w:t>
+      </w:r>
+      <w:bookmarkEnd w:id="7"/>
     </w:p>
     <w:p>
       <w:pPr>
@@ -2981,7 +2981,7 @@
         <w:jc w:val="both"/>
       </w:pPr>
       <w:r>
-        <w:t>Generiranje ideja zajedno s timom</w:t>
+        <w:t>Sudjelovanje na timskim sastancima</w:t>
       </w:r>
     </w:p>
     <w:p>
@@ -2995,13 +2995,7 @@
         <w:jc w:val="both"/>
       </w:pPr>
       <w:r>
-        <w:t xml:space="preserve">Izrada </w:t>
-      </w:r>
-      <w:r>
-        <w:t xml:space="preserve">projektne </w:t>
-      </w:r>
-      <w:r>
-        <w:t>dokumentacije</w:t>
+        <w:t>Generiranje ideja zajedno s timom</w:t>
       </w:r>
     </w:p>
     <w:p>
@@ -3015,7 +3009,13 @@
         <w:jc w:val="both"/>
       </w:pPr>
       <w:r>
-        <w:t>Izrada tehničke dokumentacije</w:t>
+        <w:t xml:space="preserve">Izrada </w:t>
+      </w:r>
+      <w:r>
+        <w:t xml:space="preserve">projektne </w:t>
+      </w:r>
+      <w:r>
+        <w:t>dokumentacije</w:t>
       </w:r>
     </w:p>
     <w:p>
@@ -3029,7 +3029,7 @@
         <w:jc w:val="both"/>
       </w:pPr>
       <w:r>
-        <w:t>Korisnički profil</w:t>
+        <w:t>Izrada tehničke dokumentacije</w:t>
       </w:r>
     </w:p>
     <w:p>
@@ -3043,7 +3043,7 @@
         <w:jc w:val="both"/>
       </w:pPr>
       <w:r>
-        <w:t>Lista obveza</w:t>
+        <w:t>Korisnički profil</w:t>
       </w:r>
     </w:p>
     <w:p>
@@ -3057,18 +3057,8 @@
         <w:jc w:val="both"/>
       </w:pPr>
       <w:r>
-        <w:t>Pomoć, prijedlozi i kritike ostalim članovima tima</w:t>
-      </w:r>
-    </w:p>
-    <w:p>
-      <w:pPr>
-        <w:pStyle w:val="FOINaslov3"/>
-      </w:pPr>
-      <w:bookmarkStart w:id="8" w:name="_Toc473664240"/>
-      <w:r>
-        <w:t>Filip Strahija</w:t>
-      </w:r>
-      <w:bookmarkEnd w:id="8"/>
+        <w:t>Lista obveza</w:t>
+      </w:r>
     </w:p>
     <w:p>
       <w:pPr>
@@ -3081,8 +3071,18 @@
         <w:jc w:val="both"/>
       </w:pPr>
       <w:r>
-        <w:t>Sudjelovanje na timskim sastancima</w:t>
-      </w:r>
+        <w:t>Pomoć, prijedlozi i kritike ostalim članovima tima</w:t>
+      </w:r>
+    </w:p>
+    <w:p>
+      <w:pPr>
+        <w:pStyle w:val="FOINaslov3"/>
+      </w:pPr>
+      <w:bookmarkStart w:id="8" w:name="_Toc473664897"/>
+      <w:r>
+        <w:t>Filip Strahija</w:t>
+      </w:r>
+      <w:bookmarkEnd w:id="8"/>
     </w:p>
     <w:p>
       <w:pPr>
@@ -3095,7 +3095,7 @@
         <w:jc w:val="both"/>
       </w:pPr>
       <w:r>
-        <w:t>Generiranje ideja zajedno s timom</w:t>
+        <w:t>Sudjelovanje na timskim sastancima</w:t>
       </w:r>
     </w:p>
     <w:p>
@@ -3109,7 +3109,7 @@
         <w:jc w:val="both"/>
       </w:pPr>
       <w:r>
-        <w:t>Izrada ERA modela</w:t>
+        <w:t>Generiranje ideja zajedno s timom</w:t>
       </w:r>
     </w:p>
     <w:p>
@@ -3123,7 +3123,7 @@
         <w:jc w:val="both"/>
       </w:pPr>
       <w:r>
-        <w:t>Izrada dijagrama slučajeva korištenja</w:t>
+        <w:t>Izrada ERA modela</w:t>
       </w:r>
     </w:p>
     <w:p>
@@ -3137,7 +3137,7 @@
         <w:jc w:val="both"/>
       </w:pPr>
       <w:r>
-        <w:t>Kreiranje database modula</w:t>
+        <w:t>Izrada dijagrama slučajeva korištenja</w:t>
       </w:r>
     </w:p>
     <w:p>
@@ -3151,7 +3151,7 @@
         <w:jc w:val="both"/>
       </w:pPr>
       <w:r>
-        <w:t>Prihodi i rashodi</w:t>
+        <w:t>Kreiranje database modula</w:t>
       </w:r>
     </w:p>
     <w:p>
@@ -3165,7 +3165,7 @@
         <w:jc w:val="both"/>
       </w:pPr>
       <w:r>
-        <w:t xml:space="preserve">Kategorije </w:t>
+        <w:t>Prihodi i rashodi</w:t>
       </w:r>
     </w:p>
     <w:p>
@@ -3179,7 +3179,7 @@
         <w:jc w:val="both"/>
       </w:pPr>
       <w:r>
-        <w:t>Dnevnik</w:t>
+        <w:t xml:space="preserve">Kategorije </w:t>
       </w:r>
     </w:p>
     <w:p>
@@ -3193,6 +3193,20 @@
         <w:jc w:val="both"/>
       </w:pPr>
       <w:r>
+        <w:t>Dnevnik</w:t>
+      </w:r>
+    </w:p>
+    <w:p>
+      <w:pPr>
+        <w:pStyle w:val="ListParagraph"/>
+        <w:numPr>
+          <w:ilvl w:val="0"/>
+          <w:numId w:val="15"/>
+        </w:numPr>
+        <w:spacing w:line="360" w:lineRule="auto"/>
+        <w:jc w:val="both"/>
+      </w:pPr>
+      <w:r>
         <w:t>Pomoć, prijedlozi i kritike ostalim članovima tima</w:t>
       </w:r>
     </w:p>
@@ -3222,7 +3236,7 @@
           <w:sz w:val="32"/>
         </w:rPr>
       </w:pPr>
-      <w:bookmarkStart w:id="9" w:name="_Toc473664241"/>
+      <w:bookmarkStart w:id="9" w:name="_Toc473664898"/>
       <w:r>
         <w:lastRenderedPageBreak/>
         <w:t>Metodika razvoja softvera</w:t>
@@ -3286,7 +3300,7 @@
       <w:pPr>
         <w:pStyle w:val="FOINaslov1"/>
       </w:pPr>
-      <w:bookmarkStart w:id="10" w:name="_Toc473664242"/>
+      <w:bookmarkStart w:id="10" w:name="_Toc473664899"/>
       <w:r>
         <w:lastRenderedPageBreak/>
         <w:t>Korištene tehnologije i alati</w:t>
@@ -3458,7 +3472,7 @@
         <w:pStyle w:val="FOINaslov1"/>
         <w:spacing w:line="360" w:lineRule="auto"/>
       </w:pPr>
-      <w:bookmarkStart w:id="11" w:name="_Toc473664243"/>
+      <w:bookmarkStart w:id="11" w:name="_Toc473664900"/>
       <w:r>
         <w:lastRenderedPageBreak/>
         <w:t xml:space="preserve">Terminski plan </w:t>
@@ -3613,7 +3627,7 @@
       <w:pPr>
         <w:pStyle w:val="FOINaslov1"/>
       </w:pPr>
-      <w:bookmarkStart w:id="12" w:name="_Toc473664244"/>
+      <w:bookmarkStart w:id="12" w:name="_Toc473664901"/>
       <w:r>
         <w:lastRenderedPageBreak/>
         <w:t>Timski s</w:t>
@@ -3994,7 +4008,7 @@
       <w:pPr>
         <w:pStyle w:val="FOINaslov1"/>
       </w:pPr>
-      <w:bookmarkStart w:id="13" w:name="_Toc473664245"/>
+      <w:bookmarkStart w:id="13" w:name="_Toc473664902"/>
       <w:r>
         <w:lastRenderedPageBreak/>
         <w:t>Scrum artefakti</w:t>
@@ -4005,7 +4019,7 @@
       <w:pPr>
         <w:pStyle w:val="FOINaslov2"/>
       </w:pPr>
-      <w:bookmarkStart w:id="14" w:name="_Toc473664246"/>
+      <w:bookmarkStart w:id="14" w:name="_Toc473664903"/>
       <w:r>
         <w:t>Product Backlog</w:t>
       </w:r>
@@ -4340,7 +4354,7 @@
       <w:pPr>
         <w:pStyle w:val="FOINaslov2"/>
       </w:pPr>
-      <w:bookmarkStart w:id="15" w:name="_Toc473664247"/>
+      <w:bookmarkStart w:id="15" w:name="_Toc473664904"/>
       <w:r>
         <w:t>Iteracije</w:t>
       </w:r>
@@ -4791,7 +4805,7 @@
       <w:pPr>
         <w:pStyle w:val="FOINaslov2"/>
       </w:pPr>
-      <w:bookmarkStart w:id="16" w:name="_Toc473664248"/>
+      <w:bookmarkStart w:id="16" w:name="_Toc473664905"/>
       <w:r>
         <w:t>Opis i analiza iteracija</w:t>
       </w:r>
@@ -4801,7 +4815,7 @@
       <w:pPr>
         <w:pStyle w:val="FOINaslov3"/>
       </w:pPr>
-      <w:bookmarkStart w:id="17" w:name="_Toc473664249"/>
+      <w:bookmarkStart w:id="17" w:name="_Toc473664906"/>
       <w:r>
         <w:t>Prvi sprint</w:t>
       </w:r>
@@ -5149,7 +5163,7 @@
       <w:pPr>
         <w:pStyle w:val="FOINaslov3"/>
       </w:pPr>
-      <w:bookmarkStart w:id="18" w:name="_Toc473664250"/>
+      <w:bookmarkStart w:id="18" w:name="_Toc473664907"/>
       <w:r>
         <w:t>Drugi sprint</w:t>
       </w:r>
@@ -5518,8 +5532,6 @@
       </w:r>
       <w:r>
         <w:br/>
-      </w:r>
-      <w:r>
         <w:t>Slika 12: Sprint Backlog</w:t>
       </w:r>
     </w:p>
@@ -5527,7 +5539,7 @@
       <w:pPr>
         <w:pStyle w:val="FOINaslov3"/>
       </w:pPr>
-      <w:bookmarkStart w:id="19" w:name="_Toc473664251"/>
+      <w:bookmarkStart w:id="19" w:name="_Toc473664908"/>
       <w:r>
         <w:t>Treći sprint</w:t>
       </w:r>
@@ -5540,16 +5552,7 @@
         <w:jc w:val="both"/>
       </w:pPr>
       <w:r>
-        <w:t>Treći i posljednji sprint trajao je 4</w:t>
-      </w:r>
-      <w:r>
-        <w:t xml:space="preserve"> tjedna. Tim se podijelio po funkcionalnostima kako bi lakše i brže obaviti posao. Riješene su sljedeće funkcionalnosti: </w:t>
-      </w:r>
-      <w:r>
-        <w:t>statistika, dnevnik, lista obveza, sinkronizacija, testiranje i dizajn</w:t>
-      </w:r>
-      <w:r>
-        <w:t>,</w:t>
+        <w:t>Treći i posljednji sprint trajao je 4 tjedna. Tim se podijelio po funkcionalnostima kako bi lakše i brže obaviti posao. Riješene su sljedeće funkcionalnosti: statistika, dnevnik, lista obveza, sinkronizacija, testiranje i dizajn,</w:t>
       </w:r>
       <w:r>
         <w:t xml:space="preserve"> a</w:t>
@@ -5685,19 +5688,7 @@
         <w:jc w:val="center"/>
       </w:pPr>
       <w:r>
-        <w:t>Slika</w:t>
-      </w:r>
-      <w:r>
-        <w:t xml:space="preserve"> 14</w:t>
-      </w:r>
-      <w:r>
-        <w:t xml:space="preserve">: Treći sprint – </w:t>
-      </w:r>
-      <w:r>
-        <w:t>drugi</w:t>
-      </w:r>
-      <w:r>
-        <w:t xml:space="preserve"> dio</w:t>
+        <w:t>Slika 14: Treći sprint – drugi dio</w:t>
       </w:r>
     </w:p>
     <w:p>
@@ -5711,10 +5702,7 @@
         <w:spacing w:after="200" w:line="276" w:lineRule="auto"/>
       </w:pPr>
       <w:r>
-        <w:t>Sljedeće slike prikazuju Sprint Bur</w:t>
-      </w:r>
-      <w:r>
-        <w:t>nDown za Backlog Items (slika 15</w:t>
+        <w:t>Sljedeće slike prikazuju Sprint BurnDown za Backlog Items (slika 15</w:t>
       </w:r>
       <w:r>
         <w:t>) i</w:t>
@@ -5798,8 +5786,6 @@
       </w:r>
       <w:r>
         <w:br/>
-      </w:r>
-      <w:r>
         <w:t>Slika 15: Backlog Items</w:t>
       </w:r>
     </w:p>
@@ -6080,11 +6066,83 @@
     <w:p>
       <w:pPr>
         <w:spacing w:after="200" w:line="276" w:lineRule="auto"/>
-      </w:pPr>
-    </w:p>
-    <w:p/>
+        <w:jc w:val="center"/>
+      </w:pPr>
+    </w:p>
+    <w:p>
+      <w:pPr>
+        <w:spacing w:after="200" w:line="360" w:lineRule="auto"/>
+        <w:jc w:val="both"/>
+      </w:pPr>
+      <w:r>
+        <w:t>Na slici 20 vidimo prikaz završenih sprintova iz ScrumDesk alata. Prikazano je trajanje za svaki sprint te zeleni kvadrati koji označuju broj Backlog Item-a.</w:t>
+      </w:r>
+    </w:p>
+    <w:p>
+      <w:pPr>
+        <w:spacing w:after="200" w:line="276" w:lineRule="auto"/>
+        <w:jc w:val="center"/>
+      </w:pPr>
+      <w:r>
+        <w:rPr>
+          <w:noProof/>
+        </w:rPr>
+        <w:drawing>
+          <wp:inline distT="0" distB="0" distL="0" distR="0">
+            <wp:extent cx="2533650" cy="2324100"/>
+            <wp:effectExtent l="0" t="0" r="0" b="0"/>
+            <wp:docPr id="17" name="Picture 17" descr="C:\Users\Blaža\Desktop\sprintsCompleted.PNG"/>
+            <wp:cNvGraphicFramePr>
+              <a:graphicFrameLocks xmlns:a="http://schemas.openxmlformats.org/drawingml/2006/main" noChangeAspect="1"/>
+            </wp:cNvGraphicFramePr>
+            <a:graphic xmlns:a="http://schemas.openxmlformats.org/drawingml/2006/main">
+              <a:graphicData uri="http://schemas.openxmlformats.org/drawingml/2006/picture">
+                <pic:pic xmlns:pic="http://schemas.openxmlformats.org/drawingml/2006/picture">
+                  <pic:nvPicPr>
+                    <pic:cNvPr id="0" name="Picture 1" descr="C:\Users\Blaža\Desktop\sprintsCompleted.PNG"/>
+                    <pic:cNvPicPr>
+                      <a:picLocks noChangeAspect="1" noChangeArrowheads="1"/>
+                    </pic:cNvPicPr>
+                  </pic:nvPicPr>
+                  <pic:blipFill>
+                    <a:blip r:embed="rId29">
+                      <a:extLst>
+                        <a:ext uri="{28A0092B-C50C-407E-A947-70E740481C1C}">
+                          <a14:useLocalDpi xmlns:a14="http://schemas.microsoft.com/office/drawing/2010/main" val="0"/>
+                        </a:ext>
+                      </a:extLst>
+                    </a:blip>
+                    <a:srcRect/>
+                    <a:stretch>
+                      <a:fillRect/>
+                    </a:stretch>
+                  </pic:blipFill>
+                  <pic:spPr bwMode="auto">
+                    <a:xfrm>
+                      <a:off x="0" y="0"/>
+                      <a:ext cx="2533650" cy="2324100"/>
+                    </a:xfrm>
+                    <a:prstGeom prst="rect">
+                      <a:avLst/>
+                    </a:prstGeom>
+                    <a:noFill/>
+                    <a:ln>
+                      <a:noFill/>
+                    </a:ln>
+                  </pic:spPr>
+                </pic:pic>
+              </a:graphicData>
+            </a:graphic>
+          </wp:inline>
+        </w:drawing>
+      </w:r>
+      <w:r>
+        <w:br/>
+        <w:t>Slika 20: Completed Sprints</w:t>
+      </w:r>
+    </w:p>
     <w:sectPr>
-      <w:footerReference w:type="default" r:id="rId29"/>
+      <w:footerReference w:type="default" r:id="rId30"/>
       <w:pgSz w:w="11906" w:h="16838"/>
       <w:pgMar w:top="1417" w:right="1417" w:bottom="1417" w:left="1417" w:header="708" w:footer="708" w:gutter="0"/>
       <w:pgNumType w:start="1"/>
@@ -10362,7 +10420,7 @@
 </file>
 
 <file path=customXml/itemProps1.xml><?xml version="1.0" encoding="utf-8"?>
-<ds:datastoreItem xmlns:ds="http://schemas.openxmlformats.org/officeDocument/2006/customXml" ds:itemID="{4F63F172-5F99-44EE-A865-1E5938638649}">
+<ds:datastoreItem xmlns:ds="http://schemas.openxmlformats.org/officeDocument/2006/customXml" ds:itemID="{E48B680B-5D9F-446A-B35C-F478179A0795}">
   <ds:schemaRefs>
     <ds:schemaRef ds:uri="http://schemas.openxmlformats.org/officeDocument/2006/bibliography"/>
   </ds:schemaRefs>

</xml_diff>

<commit_message>
Zadnja verzija dokumentacija za trecu fazu
</commit_message>
<xml_diff>
--- a/AIR1605 PD Personal Finance - Horvat, Lacković, Marinić, Strahija.docx
+++ b/AIR1605 PD Personal Finance - Horvat, Lacković, Marinić, Strahija.docx
@@ -311,7 +311,7 @@
         <w:rPr>
           <w:sz w:val="28"/>
         </w:rPr>
-        <w:t>Varaždin, 2016</w:t>
+        <w:t>Varaždin, 2017</w:t>
       </w:r>
       <w:r>
         <w:rPr>
@@ -710,13 +710,13 @@
         <w:rPr>
           <w:sz w:val="28"/>
         </w:rPr>
-        <w:t>studeni</w:t>
+        <w:t>siječanj</w:t>
       </w:r>
       <w:r>
         <w:rPr>
           <w:sz w:val="28"/>
         </w:rPr>
-        <w:t xml:space="preserve"> 2016</w:t>
+        <w:t xml:space="preserve"> 2017</w:t>
       </w:r>
       <w:r>
         <w:rPr>
@@ -2362,8 +2362,6 @@
       <w:r>
         <w:fldChar w:fldCharType="end"/>
       </w:r>
-      <w:bookmarkStart w:id="0" w:name="_GoBack"/>
-      <w:bookmarkEnd w:id="0"/>
     </w:p>
     <w:p>
       <w:pPr>
@@ -2386,12 +2384,12 @@
         <w:pStyle w:val="FOINaslov1"/>
         <w:spacing w:line="360" w:lineRule="auto"/>
       </w:pPr>
-      <w:bookmarkStart w:id="1" w:name="_Toc473664890"/>
+      <w:bookmarkStart w:id="0" w:name="_Toc473664890"/>
       <w:r>
         <w:lastRenderedPageBreak/>
         <w:t>O projektu</w:t>
       </w:r>
-      <w:bookmarkEnd w:id="1"/>
+      <w:bookmarkEnd w:id="0"/>
     </w:p>
     <w:p>
       <w:pPr>
@@ -2472,7 +2470,7 @@
       <w:pPr>
         <w:pStyle w:val="FOINaslov1"/>
       </w:pPr>
-      <w:bookmarkStart w:id="2" w:name="_Toc473664891"/>
+      <w:bookmarkStart w:id="1" w:name="_Toc473664891"/>
       <w:r>
         <w:lastRenderedPageBreak/>
         <w:t xml:space="preserve">Projektni </w:t>
@@ -2480,17 +2478,17 @@
       <w:r>
         <w:t>tim i zaduženja</w:t>
       </w:r>
+      <w:bookmarkEnd w:id="1"/>
+    </w:p>
+    <w:p>
+      <w:pPr>
+        <w:pStyle w:val="FOINaslov2"/>
+      </w:pPr>
+      <w:bookmarkStart w:id="2" w:name="_Toc473664892"/>
+      <w:r>
+        <w:t>Projektni tim</w:t>
+      </w:r>
       <w:bookmarkEnd w:id="2"/>
-    </w:p>
-    <w:p>
-      <w:pPr>
-        <w:pStyle w:val="FOINaslov2"/>
-      </w:pPr>
-      <w:bookmarkStart w:id="3" w:name="_Toc473664892"/>
-      <w:r>
-        <w:t>Projektni tim</w:t>
-      </w:r>
-      <w:bookmarkEnd w:id="3"/>
     </w:p>
     <w:p>
       <w:pPr>
@@ -2720,21 +2718,21 @@
       <w:pPr>
         <w:pStyle w:val="FOINaslov2"/>
       </w:pPr>
-      <w:bookmarkStart w:id="4" w:name="_Toc473664893"/>
+      <w:bookmarkStart w:id="3" w:name="_Toc473664893"/>
       <w:r>
         <w:t>Zaduženja članova tima</w:t>
       </w:r>
+      <w:bookmarkEnd w:id="3"/>
+    </w:p>
+    <w:p>
+      <w:pPr>
+        <w:pStyle w:val="FOINaslov3"/>
+      </w:pPr>
+      <w:bookmarkStart w:id="4" w:name="_Toc473664894"/>
+      <w:r>
+        <w:t>Davorin Horvat</w:t>
+      </w:r>
       <w:bookmarkEnd w:id="4"/>
-    </w:p>
-    <w:p>
-      <w:pPr>
-        <w:pStyle w:val="FOINaslov3"/>
-      </w:pPr>
-      <w:bookmarkStart w:id="5" w:name="_Toc473664894"/>
-      <w:r>
-        <w:t>Davorin Horvat</w:t>
-      </w:r>
-      <w:bookmarkEnd w:id="5"/>
     </w:p>
     <w:p>
       <w:pPr>
@@ -2869,11 +2867,11 @@
       <w:pPr>
         <w:pStyle w:val="FOINaslov3"/>
       </w:pPr>
-      <w:bookmarkStart w:id="6" w:name="_Toc473664895"/>
+      <w:bookmarkStart w:id="5" w:name="_Toc473664895"/>
       <w:r>
         <w:t>Dominik Lacković</w:t>
       </w:r>
-      <w:bookmarkEnd w:id="6"/>
+      <w:bookmarkEnd w:id="5"/>
     </w:p>
     <w:p>
       <w:pPr>
@@ -2964,11 +2962,11 @@
       <w:pPr>
         <w:pStyle w:val="FOINaslov3"/>
       </w:pPr>
-      <w:bookmarkStart w:id="7" w:name="_Toc473664896"/>
+      <w:bookmarkStart w:id="6" w:name="_Toc473664896"/>
       <w:r>
         <w:t>Blaža Marinić</w:t>
       </w:r>
-      <w:bookmarkEnd w:id="7"/>
+      <w:bookmarkEnd w:id="6"/>
     </w:p>
     <w:p>
       <w:pPr>
@@ -3078,11 +3076,11 @@
       <w:pPr>
         <w:pStyle w:val="FOINaslov3"/>
       </w:pPr>
-      <w:bookmarkStart w:id="8" w:name="_Toc473664897"/>
+      <w:bookmarkStart w:id="7" w:name="_Toc473664897"/>
       <w:r>
         <w:t>Filip Strahija</w:t>
       </w:r>
-      <w:bookmarkEnd w:id="8"/>
+      <w:bookmarkEnd w:id="7"/>
     </w:p>
     <w:p>
       <w:pPr>
@@ -3236,12 +3234,12 @@
           <w:sz w:val="32"/>
         </w:rPr>
       </w:pPr>
-      <w:bookmarkStart w:id="9" w:name="_Toc473664898"/>
+      <w:bookmarkStart w:id="8" w:name="_Toc473664898"/>
       <w:r>
         <w:lastRenderedPageBreak/>
         <w:t>Metodika razvoja softvera</w:t>
       </w:r>
-      <w:bookmarkEnd w:id="9"/>
+      <w:bookmarkEnd w:id="8"/>
     </w:p>
     <w:p>
       <w:pPr>
@@ -3300,12 +3298,12 @@
       <w:pPr>
         <w:pStyle w:val="FOINaslov1"/>
       </w:pPr>
-      <w:bookmarkStart w:id="10" w:name="_Toc473664899"/>
+      <w:bookmarkStart w:id="9" w:name="_Toc473664899"/>
       <w:r>
         <w:lastRenderedPageBreak/>
         <w:t>Korištene tehnologije i alati</w:t>
       </w:r>
-      <w:bookmarkEnd w:id="10"/>
+      <w:bookmarkEnd w:id="9"/>
     </w:p>
     <w:p>
       <w:pPr>
@@ -3472,7 +3470,7 @@
         <w:pStyle w:val="FOINaslov1"/>
         <w:spacing w:line="360" w:lineRule="auto"/>
       </w:pPr>
-      <w:bookmarkStart w:id="11" w:name="_Toc473664900"/>
+      <w:bookmarkStart w:id="10" w:name="_Toc473664900"/>
       <w:r>
         <w:lastRenderedPageBreak/>
         <w:t xml:space="preserve">Terminski plan </w:t>
@@ -3480,7 +3478,7 @@
       <w:r>
         <w:t>i trošak projekta</w:t>
       </w:r>
-      <w:bookmarkEnd w:id="11"/>
+      <w:bookmarkEnd w:id="10"/>
     </w:p>
     <w:p>
       <w:pPr>
@@ -3627,7 +3625,7 @@
       <w:pPr>
         <w:pStyle w:val="FOINaslov1"/>
       </w:pPr>
-      <w:bookmarkStart w:id="12" w:name="_Toc473664901"/>
+      <w:bookmarkStart w:id="11" w:name="_Toc473664901"/>
       <w:r>
         <w:lastRenderedPageBreak/>
         <w:t>Timski s</w:t>
@@ -3635,7 +3633,7 @@
       <w:r>
         <w:t>astanci</w:t>
       </w:r>
-      <w:bookmarkEnd w:id="12"/>
+      <w:bookmarkEnd w:id="11"/>
     </w:p>
     <w:p>
       <w:pPr>
@@ -4008,22 +4006,22 @@
       <w:pPr>
         <w:pStyle w:val="FOINaslov1"/>
       </w:pPr>
-      <w:bookmarkStart w:id="13" w:name="_Toc473664902"/>
+      <w:bookmarkStart w:id="12" w:name="_Toc473664902"/>
       <w:r>
         <w:lastRenderedPageBreak/>
         <w:t>Scrum artefakti</w:t>
       </w:r>
+      <w:bookmarkEnd w:id="12"/>
+    </w:p>
+    <w:p>
+      <w:pPr>
+        <w:pStyle w:val="FOINaslov2"/>
+      </w:pPr>
+      <w:bookmarkStart w:id="13" w:name="_Toc473664903"/>
+      <w:r>
+        <w:t>Product Backlog</w:t>
+      </w:r>
       <w:bookmarkEnd w:id="13"/>
-    </w:p>
-    <w:p>
-      <w:pPr>
-        <w:pStyle w:val="FOINaslov2"/>
-      </w:pPr>
-      <w:bookmarkStart w:id="14" w:name="_Toc473664903"/>
-      <w:r>
-        <w:t>Product Backlog</w:t>
-      </w:r>
-      <w:bookmarkEnd w:id="14"/>
     </w:p>
     <w:p>
       <w:pPr>
@@ -4340,6 +4338,34 @@
           </w:p>
         </w:tc>
       </w:tr>
+      <w:tr>
+        <w:tc>
+          <w:tcPr>
+            <w:tcW w:w="6345" w:type="dxa"/>
+          </w:tcPr>
+          <w:p>
+            <w:pPr>
+              <w:spacing w:line="360" w:lineRule="auto"/>
+            </w:pPr>
+            <w:r>
+              <w:t>Testiranje i dizajn</w:t>
+            </w:r>
+          </w:p>
+        </w:tc>
+        <w:tc>
+          <w:tcPr>
+            <w:tcW w:w="2943" w:type="dxa"/>
+          </w:tcPr>
+          <w:p>
+            <w:pPr>
+              <w:spacing w:line="360" w:lineRule="auto"/>
+            </w:pPr>
+            <w:r>
+              <w:t>9</w:t>
+            </w:r>
+          </w:p>
+        </w:tc>
+      </w:tr>
     </w:tbl>
     <w:p>
       <w:pPr>
@@ -4354,11 +4380,11 @@
       <w:pPr>
         <w:pStyle w:val="FOINaslov2"/>
       </w:pPr>
-      <w:bookmarkStart w:id="15" w:name="_Toc473664904"/>
+      <w:bookmarkStart w:id="14" w:name="_Toc473664904"/>
       <w:r>
         <w:t>Iteracije</w:t>
       </w:r>
-      <w:bookmarkEnd w:id="15"/>
+      <w:bookmarkEnd w:id="14"/>
     </w:p>
     <w:p>
       <w:pPr>
@@ -4614,6 +4640,7 @@
               <w:spacing w:line="360" w:lineRule="auto"/>
             </w:pPr>
             <w:r>
+              <w:lastRenderedPageBreak/>
               <w:t>Sprint 2</w:t>
             </w:r>
           </w:p>
@@ -4723,6 +4750,8 @@
             <w:r>
               <w:t>Sprint 3</w:t>
             </w:r>
+            <w:bookmarkStart w:id="15" w:name="_GoBack"/>
+            <w:bookmarkEnd w:id="15"/>
           </w:p>
         </w:tc>
         <w:tc>
@@ -4791,6 +4820,32 @@
           </w:p>
         </w:tc>
       </w:tr>
+      <w:tr>
+        <w:tc>
+          <w:tcPr>
+            <w:tcW w:w="4644" w:type="dxa"/>
+            <w:vMerge/>
+          </w:tcPr>
+          <w:p>
+            <w:pPr>
+              <w:spacing w:line="360" w:lineRule="auto"/>
+            </w:pPr>
+          </w:p>
+        </w:tc>
+        <w:tc>
+          <w:tcPr>
+            <w:tcW w:w="4644" w:type="dxa"/>
+          </w:tcPr>
+          <w:p>
+            <w:pPr>
+              <w:spacing w:line="360" w:lineRule="auto"/>
+            </w:pPr>
+            <w:r>
+              <w:t>Testiranje i dizajn</w:t>
+            </w:r>
+          </w:p>
+        </w:tc>
+      </w:tr>
     </w:tbl>
     <w:p>
       <w:pPr>
@@ -6267,7 +6322,7 @@
           <w:rPr>
             <w:noProof/>
           </w:rPr>
-          <w:t>1</w:t>
+          <w:t>10</w:t>
         </w:r>
         <w:r>
           <w:rPr>
@@ -10420,7 +10475,7 @@
 </file>
 
 <file path=customXml/itemProps1.xml><?xml version="1.0" encoding="utf-8"?>
-<ds:datastoreItem xmlns:ds="http://schemas.openxmlformats.org/officeDocument/2006/customXml" ds:itemID="{E48B680B-5D9F-446A-B35C-F478179A0795}">
+<ds:datastoreItem xmlns:ds="http://schemas.openxmlformats.org/officeDocument/2006/customXml" ds:itemID="{B3B337E2-9A23-4F70-996C-E64C3B150701}">
   <ds:schemaRefs>
     <ds:schemaRef ds:uri="http://schemas.openxmlformats.org/officeDocument/2006/bibliography"/>
   </ds:schemaRefs>

</xml_diff>

<commit_message>
PD - za predaju
</commit_message>
<xml_diff>
--- a/AIR1605 PD Personal Finance - Horvat, Lacković, Marinić, Strahija.docx
+++ b/AIR1605 PD Personal Finance - Horvat, Lacković, Marinić, Strahija.docx
@@ -710,7 +710,7 @@
         <w:rPr>
           <w:sz w:val="28"/>
         </w:rPr>
-        <w:t>siječanj</w:t>
+        <w:t>veljača</w:t>
       </w:r>
       <w:r>
         <w:rPr>
@@ -769,7 +769,7 @@
       <w:r>
         <w:fldChar w:fldCharType="separate"/>
       </w:r>
-      <w:hyperlink w:anchor="_Toc473664890" w:history="1">
+      <w:hyperlink w:anchor="_Toc474910607" w:history="1">
         <w:r>
           <w:rPr>
             <w:rStyle w:val="Hyperlink"/>
@@ -812,7 +812,7 @@
             <w:noProof/>
             <w:webHidden/>
           </w:rPr>
-          <w:instrText xml:space="preserve"> PAGEREF _Toc473664890 \h </w:instrText>
+          <w:instrText xml:space="preserve"> PAGEREF _Toc474910607 \h </w:instrText>
         </w:r>
         <w:r>
           <w:rPr>
@@ -853,7 +853,7 @@
           <w:szCs w:val="22"/>
         </w:rPr>
       </w:pPr>
-      <w:hyperlink w:anchor="_Toc473664891" w:history="1">
+      <w:hyperlink w:anchor="_Toc474910608" w:history="1">
         <w:r>
           <w:rPr>
             <w:rStyle w:val="Hyperlink"/>
@@ -896,7 +896,7 @@
             <w:noProof/>
             <w:webHidden/>
           </w:rPr>
-          <w:instrText xml:space="preserve"> PAGEREF _Toc473664891 \h </w:instrText>
+          <w:instrText xml:space="preserve"> PAGEREF _Toc474910608 \h </w:instrText>
         </w:r>
         <w:r>
           <w:rPr>
@@ -937,7 +937,7 @@
           <w:szCs w:val="22"/>
         </w:rPr>
       </w:pPr>
-      <w:hyperlink w:anchor="_Toc473664892" w:history="1">
+      <w:hyperlink w:anchor="_Toc474910609" w:history="1">
         <w:r>
           <w:rPr>
             <w:rStyle w:val="Hyperlink"/>
@@ -980,7 +980,7 @@
             <w:noProof/>
             <w:webHidden/>
           </w:rPr>
-          <w:instrText xml:space="preserve"> PAGEREF _Toc473664892 \h </w:instrText>
+          <w:instrText xml:space="preserve"> PAGEREF _Toc474910609 \h </w:instrText>
         </w:r>
         <w:r>
           <w:rPr>
@@ -1021,7 +1021,7 @@
           <w:szCs w:val="22"/>
         </w:rPr>
       </w:pPr>
-      <w:hyperlink w:anchor="_Toc473664893" w:history="1">
+      <w:hyperlink w:anchor="_Toc474910610" w:history="1">
         <w:r>
           <w:rPr>
             <w:rStyle w:val="Hyperlink"/>
@@ -1064,7 +1064,7 @@
             <w:noProof/>
             <w:webHidden/>
           </w:rPr>
-          <w:instrText xml:space="preserve"> PAGEREF _Toc473664893 \h </w:instrText>
+          <w:instrText xml:space="preserve"> PAGEREF _Toc474910610 \h </w:instrText>
         </w:r>
         <w:r>
           <w:rPr>
@@ -1105,7 +1105,7 @@
           <w:szCs w:val="22"/>
         </w:rPr>
       </w:pPr>
-      <w:hyperlink w:anchor="_Toc473664894" w:history="1">
+      <w:hyperlink w:anchor="_Toc474910611" w:history="1">
         <w:r>
           <w:rPr>
             <w:rStyle w:val="Hyperlink"/>
@@ -1148,7 +1148,7 @@
             <w:noProof/>
             <w:webHidden/>
           </w:rPr>
-          <w:instrText xml:space="preserve"> PAGEREF _Toc473664894 \h </w:instrText>
+          <w:instrText xml:space="preserve"> PAGEREF _Toc474910611 \h </w:instrText>
         </w:r>
         <w:r>
           <w:rPr>
@@ -1189,7 +1189,7 @@
           <w:szCs w:val="22"/>
         </w:rPr>
       </w:pPr>
-      <w:hyperlink w:anchor="_Toc473664895" w:history="1">
+      <w:hyperlink w:anchor="_Toc474910612" w:history="1">
         <w:r>
           <w:rPr>
             <w:rStyle w:val="Hyperlink"/>
@@ -1232,7 +1232,7 @@
             <w:noProof/>
             <w:webHidden/>
           </w:rPr>
-          <w:instrText xml:space="preserve"> PAGEREF _Toc473664895 \h </w:instrText>
+          <w:instrText xml:space="preserve"> PAGEREF _Toc474910612 \h </w:instrText>
         </w:r>
         <w:r>
           <w:rPr>
@@ -1273,7 +1273,7 @@
           <w:szCs w:val="22"/>
         </w:rPr>
       </w:pPr>
-      <w:hyperlink w:anchor="_Toc473664896" w:history="1">
+      <w:hyperlink w:anchor="_Toc474910613" w:history="1">
         <w:r>
           <w:rPr>
             <w:rStyle w:val="Hyperlink"/>
@@ -1316,7 +1316,7 @@
             <w:noProof/>
             <w:webHidden/>
           </w:rPr>
-          <w:instrText xml:space="preserve"> PAGEREF _Toc473664896 \h </w:instrText>
+          <w:instrText xml:space="preserve"> PAGEREF _Toc474910613 \h </w:instrText>
         </w:r>
         <w:r>
           <w:rPr>
@@ -1357,7 +1357,7 @@
           <w:szCs w:val="22"/>
         </w:rPr>
       </w:pPr>
-      <w:hyperlink w:anchor="_Toc473664897" w:history="1">
+      <w:hyperlink w:anchor="_Toc474910614" w:history="1">
         <w:r>
           <w:rPr>
             <w:rStyle w:val="Hyperlink"/>
@@ -1400,7 +1400,7 @@
             <w:noProof/>
             <w:webHidden/>
           </w:rPr>
-          <w:instrText xml:space="preserve"> PAGEREF _Toc473664897 \h </w:instrText>
+          <w:instrText xml:space="preserve"> PAGEREF _Toc474910614 \h </w:instrText>
         </w:r>
         <w:r>
           <w:rPr>
@@ -1441,7 +1441,7 @@
           <w:szCs w:val="22"/>
         </w:rPr>
       </w:pPr>
-      <w:hyperlink w:anchor="_Toc473664898" w:history="1">
+      <w:hyperlink w:anchor="_Toc474910615" w:history="1">
         <w:r>
           <w:rPr>
             <w:rStyle w:val="Hyperlink"/>
@@ -1484,7 +1484,7 @@
             <w:noProof/>
             <w:webHidden/>
           </w:rPr>
-          <w:instrText xml:space="preserve"> PAGEREF _Toc473664898 \h </w:instrText>
+          <w:instrText xml:space="preserve"> PAGEREF _Toc474910615 \h </w:instrText>
         </w:r>
         <w:r>
           <w:rPr>
@@ -1525,7 +1525,7 @@
           <w:szCs w:val="22"/>
         </w:rPr>
       </w:pPr>
-      <w:hyperlink w:anchor="_Toc473664899" w:history="1">
+      <w:hyperlink w:anchor="_Toc474910616" w:history="1">
         <w:r>
           <w:rPr>
             <w:rStyle w:val="Hyperlink"/>
@@ -1568,7 +1568,7 @@
             <w:noProof/>
             <w:webHidden/>
           </w:rPr>
-          <w:instrText xml:space="preserve"> PAGEREF _Toc473664899 \h </w:instrText>
+          <w:instrText xml:space="preserve"> PAGEREF _Toc474910616 \h </w:instrText>
         </w:r>
         <w:r>
           <w:rPr>
@@ -1609,7 +1609,7 @@
           <w:szCs w:val="22"/>
         </w:rPr>
       </w:pPr>
-      <w:hyperlink w:anchor="_Toc473664900" w:history="1">
+      <w:hyperlink w:anchor="_Toc474910617" w:history="1">
         <w:r>
           <w:rPr>
             <w:rStyle w:val="Hyperlink"/>
@@ -1652,7 +1652,7 @@
             <w:noProof/>
             <w:webHidden/>
           </w:rPr>
-          <w:instrText xml:space="preserve"> PAGEREF _Toc473664900 \h </w:instrText>
+          <w:instrText xml:space="preserve"> PAGEREF _Toc474910617 \h </w:instrText>
         </w:r>
         <w:r>
           <w:rPr>
@@ -1693,7 +1693,7 @@
           <w:szCs w:val="22"/>
         </w:rPr>
       </w:pPr>
-      <w:hyperlink w:anchor="_Toc473664901" w:history="1">
+      <w:hyperlink w:anchor="_Toc474910618" w:history="1">
         <w:r>
           <w:rPr>
             <w:rStyle w:val="Hyperlink"/>
@@ -1736,7 +1736,7 @@
             <w:noProof/>
             <w:webHidden/>
           </w:rPr>
-          <w:instrText xml:space="preserve"> PAGEREF _Toc473664901 \h </w:instrText>
+          <w:instrText xml:space="preserve"> PAGEREF _Toc474910618 \h </w:instrText>
         </w:r>
         <w:r>
           <w:rPr>
@@ -1777,7 +1777,7 @@
           <w:szCs w:val="22"/>
         </w:rPr>
       </w:pPr>
-      <w:hyperlink w:anchor="_Toc473664902" w:history="1">
+      <w:hyperlink w:anchor="_Toc474910619" w:history="1">
         <w:r>
           <w:rPr>
             <w:rStyle w:val="Hyperlink"/>
@@ -1820,7 +1820,7 @@
             <w:noProof/>
             <w:webHidden/>
           </w:rPr>
-          <w:instrText xml:space="preserve"> PAGEREF _Toc473664902 \h </w:instrText>
+          <w:instrText xml:space="preserve"> PAGEREF _Toc474910619 \h </w:instrText>
         </w:r>
         <w:r>
           <w:rPr>
@@ -1861,7 +1861,7 @@
           <w:szCs w:val="22"/>
         </w:rPr>
       </w:pPr>
-      <w:hyperlink w:anchor="_Toc473664903" w:history="1">
+      <w:hyperlink w:anchor="_Toc474910620" w:history="1">
         <w:r>
           <w:rPr>
             <w:rStyle w:val="Hyperlink"/>
@@ -1904,7 +1904,7 @@
             <w:noProof/>
             <w:webHidden/>
           </w:rPr>
-          <w:instrText xml:space="preserve"> PAGEREF _Toc473664903 \h </w:instrText>
+          <w:instrText xml:space="preserve"> PAGEREF _Toc474910620 \h </w:instrText>
         </w:r>
         <w:r>
           <w:rPr>
@@ -1945,7 +1945,7 @@
           <w:szCs w:val="22"/>
         </w:rPr>
       </w:pPr>
-      <w:hyperlink w:anchor="_Toc473664904" w:history="1">
+      <w:hyperlink w:anchor="_Toc474910621" w:history="1">
         <w:r>
           <w:rPr>
             <w:rStyle w:val="Hyperlink"/>
@@ -1988,7 +1988,7 @@
             <w:noProof/>
             <w:webHidden/>
           </w:rPr>
-          <w:instrText xml:space="preserve"> PAGEREF _Toc473664904 \h </w:instrText>
+          <w:instrText xml:space="preserve"> PAGEREF _Toc474910621 \h </w:instrText>
         </w:r>
         <w:r>
           <w:rPr>
@@ -2029,7 +2029,7 @@
           <w:szCs w:val="22"/>
         </w:rPr>
       </w:pPr>
-      <w:hyperlink w:anchor="_Toc473664905" w:history="1">
+      <w:hyperlink w:anchor="_Toc474910622" w:history="1">
         <w:r>
           <w:rPr>
             <w:rStyle w:val="Hyperlink"/>
@@ -2072,7 +2072,7 @@
             <w:noProof/>
             <w:webHidden/>
           </w:rPr>
-          <w:instrText xml:space="preserve"> PAGEREF _Toc473664905 \h </w:instrText>
+          <w:instrText xml:space="preserve"> PAGEREF _Toc474910622 \h </w:instrText>
         </w:r>
         <w:r>
           <w:rPr>
@@ -2113,7 +2113,7 @@
           <w:szCs w:val="22"/>
         </w:rPr>
       </w:pPr>
-      <w:hyperlink w:anchor="_Toc473664906" w:history="1">
+      <w:hyperlink w:anchor="_Toc474910623" w:history="1">
         <w:r>
           <w:rPr>
             <w:rStyle w:val="Hyperlink"/>
@@ -2156,7 +2156,7 @@
             <w:noProof/>
             <w:webHidden/>
           </w:rPr>
-          <w:instrText xml:space="preserve"> PAGEREF _Toc473664906 \h </w:instrText>
+          <w:instrText xml:space="preserve"> PAGEREF _Toc474910623 \h </w:instrText>
         </w:r>
         <w:r>
           <w:rPr>
@@ -2197,7 +2197,7 @@
           <w:szCs w:val="22"/>
         </w:rPr>
       </w:pPr>
-      <w:hyperlink w:anchor="_Toc473664907" w:history="1">
+      <w:hyperlink w:anchor="_Toc474910624" w:history="1">
         <w:r>
           <w:rPr>
             <w:rStyle w:val="Hyperlink"/>
@@ -2240,7 +2240,7 @@
             <w:noProof/>
             <w:webHidden/>
           </w:rPr>
-          <w:instrText xml:space="preserve"> PAGEREF _Toc473664907 \h </w:instrText>
+          <w:instrText xml:space="preserve"> PAGEREF _Toc474910624 \h </w:instrText>
         </w:r>
         <w:r>
           <w:rPr>
@@ -2281,7 +2281,7 @@
           <w:szCs w:val="22"/>
         </w:rPr>
       </w:pPr>
-      <w:hyperlink w:anchor="_Toc473664908" w:history="1">
+      <w:hyperlink w:anchor="_Toc474910625" w:history="1">
         <w:r>
           <w:rPr>
             <w:rStyle w:val="Hyperlink"/>
@@ -2324,7 +2324,7 @@
             <w:noProof/>
             <w:webHidden/>
           </w:rPr>
-          <w:instrText xml:space="preserve"> PAGEREF _Toc473664908 \h </w:instrText>
+          <w:instrText xml:space="preserve"> PAGEREF _Toc474910625 \h </w:instrText>
         </w:r>
         <w:r>
           <w:rPr>
@@ -2345,6 +2345,174 @@
             <w:webHidden/>
           </w:rPr>
           <w:t>14</w:t>
+        </w:r>
+        <w:r>
+          <w:rPr>
+            <w:noProof/>
+            <w:webHidden/>
+          </w:rPr>
+          <w:fldChar w:fldCharType="end"/>
+        </w:r>
+      </w:hyperlink>
+    </w:p>
+    <w:p>
+      <w:pPr>
+        <w:pStyle w:val="TOC3"/>
+        <w:rPr>
+          <w:rFonts w:asciiTheme="minorHAnsi" w:eastAsiaTheme="minorEastAsia" w:hAnsiTheme="minorHAnsi" w:cstheme="minorBidi"/>
+          <w:noProof/>
+          <w:sz w:val="22"/>
+          <w:szCs w:val="22"/>
+        </w:rPr>
+      </w:pPr>
+      <w:hyperlink w:anchor="_Toc474910626" w:history="1">
+        <w:r>
+          <w:rPr>
+            <w:rStyle w:val="Hyperlink"/>
+            <w:noProof/>
+          </w:rPr>
+          <w:t>7.3.4.</w:t>
+        </w:r>
+        <w:r>
+          <w:rPr>
+            <w:rFonts w:asciiTheme="minorHAnsi" w:eastAsiaTheme="minorEastAsia" w:hAnsiTheme="minorHAnsi" w:cstheme="minorBidi"/>
+            <w:noProof/>
+            <w:sz w:val="22"/>
+            <w:szCs w:val="22"/>
+          </w:rPr>
+          <w:tab/>
+        </w:r>
+        <w:r>
+          <w:rPr>
+            <w:rStyle w:val="Hyperlink"/>
+            <w:noProof/>
+          </w:rPr>
+          <w:t>Četvrti sprint</w:t>
+        </w:r>
+        <w:r>
+          <w:rPr>
+            <w:noProof/>
+            <w:webHidden/>
+          </w:rPr>
+          <w:tab/>
+        </w:r>
+        <w:r>
+          <w:rPr>
+            <w:noProof/>
+            <w:webHidden/>
+          </w:rPr>
+          <w:fldChar w:fldCharType="begin"/>
+        </w:r>
+        <w:r>
+          <w:rPr>
+            <w:noProof/>
+            <w:webHidden/>
+          </w:rPr>
+          <w:instrText xml:space="preserve"> PAGEREF _Toc474910626 \h </w:instrText>
+        </w:r>
+        <w:r>
+          <w:rPr>
+            <w:noProof/>
+            <w:webHidden/>
+          </w:rPr>
+        </w:r>
+        <w:r>
+          <w:rPr>
+            <w:noProof/>
+            <w:webHidden/>
+          </w:rPr>
+          <w:fldChar w:fldCharType="separate"/>
+        </w:r>
+        <w:r>
+          <w:rPr>
+            <w:noProof/>
+            <w:webHidden/>
+          </w:rPr>
+          <w:t>17</w:t>
+        </w:r>
+        <w:r>
+          <w:rPr>
+            <w:noProof/>
+            <w:webHidden/>
+          </w:rPr>
+          <w:fldChar w:fldCharType="end"/>
+        </w:r>
+      </w:hyperlink>
+    </w:p>
+    <w:p>
+      <w:pPr>
+        <w:pStyle w:val="TOC3"/>
+        <w:rPr>
+          <w:rFonts w:asciiTheme="minorHAnsi" w:eastAsiaTheme="minorEastAsia" w:hAnsiTheme="minorHAnsi" w:cstheme="minorBidi"/>
+          <w:noProof/>
+          <w:sz w:val="22"/>
+          <w:szCs w:val="22"/>
+        </w:rPr>
+      </w:pPr>
+      <w:hyperlink w:anchor="_Toc474910627" w:history="1">
+        <w:r>
+          <w:rPr>
+            <w:rStyle w:val="Hyperlink"/>
+            <w:noProof/>
+          </w:rPr>
+          <w:t>7.3.5.</w:t>
+        </w:r>
+        <w:r>
+          <w:rPr>
+            <w:rFonts w:asciiTheme="minorHAnsi" w:eastAsiaTheme="minorEastAsia" w:hAnsiTheme="minorHAnsi" w:cstheme="minorBidi"/>
+            <w:noProof/>
+            <w:sz w:val="22"/>
+            <w:szCs w:val="22"/>
+          </w:rPr>
+          <w:tab/>
+        </w:r>
+        <w:r>
+          <w:rPr>
+            <w:rStyle w:val="Hyperlink"/>
+            <w:noProof/>
+          </w:rPr>
+          <w:t>Release</w:t>
+        </w:r>
+        <w:r>
+          <w:rPr>
+            <w:noProof/>
+            <w:webHidden/>
+          </w:rPr>
+          <w:tab/>
+        </w:r>
+        <w:r>
+          <w:rPr>
+            <w:noProof/>
+            <w:webHidden/>
+          </w:rPr>
+          <w:fldChar w:fldCharType="begin"/>
+        </w:r>
+        <w:r>
+          <w:rPr>
+            <w:noProof/>
+            <w:webHidden/>
+          </w:rPr>
+          <w:instrText xml:space="preserve"> PAGEREF _Toc474910627 \h </w:instrText>
+        </w:r>
+        <w:r>
+          <w:rPr>
+            <w:noProof/>
+            <w:webHidden/>
+          </w:rPr>
+        </w:r>
+        <w:r>
+          <w:rPr>
+            <w:noProof/>
+            <w:webHidden/>
+          </w:rPr>
+          <w:fldChar w:fldCharType="separate"/>
+        </w:r>
+        <w:r>
+          <w:rPr>
+            <w:noProof/>
+            <w:webHidden/>
+          </w:rPr>
+          <w:t>19</w:t>
         </w:r>
         <w:r>
           <w:rPr>
@@ -2378,18 +2546,20 @@
       <w:r>
         <w:br w:type="page"/>
       </w:r>
+      <w:bookmarkStart w:id="0" w:name="_GoBack"/>
+      <w:bookmarkEnd w:id="0"/>
     </w:p>
     <w:p>
       <w:pPr>
         <w:pStyle w:val="FOINaslov1"/>
         <w:spacing w:line="360" w:lineRule="auto"/>
       </w:pPr>
-      <w:bookmarkStart w:id="0" w:name="_Toc473664890"/>
+      <w:bookmarkStart w:id="1" w:name="_Toc474910607"/>
       <w:r>
         <w:lastRenderedPageBreak/>
         <w:t>O projektu</w:t>
       </w:r>
-      <w:bookmarkEnd w:id="0"/>
+      <w:bookmarkEnd w:id="1"/>
     </w:p>
     <w:p>
       <w:pPr>
@@ -2470,7 +2640,7 @@
       <w:pPr>
         <w:pStyle w:val="FOINaslov1"/>
       </w:pPr>
-      <w:bookmarkStart w:id="1" w:name="_Toc473664891"/>
+      <w:bookmarkStart w:id="2" w:name="_Toc474910608"/>
       <w:r>
         <w:lastRenderedPageBreak/>
         <w:t xml:space="preserve">Projektni </w:t>
@@ -2478,17 +2648,17 @@
       <w:r>
         <w:t>tim i zaduženja</w:t>
       </w:r>
-      <w:bookmarkEnd w:id="1"/>
+      <w:bookmarkEnd w:id="2"/>
     </w:p>
     <w:p>
       <w:pPr>
         <w:pStyle w:val="FOINaslov2"/>
       </w:pPr>
-      <w:bookmarkStart w:id="2" w:name="_Toc473664892"/>
+      <w:bookmarkStart w:id="3" w:name="_Toc474910609"/>
       <w:r>
         <w:t>Projektni tim</w:t>
       </w:r>
-      <w:bookmarkEnd w:id="2"/>
+      <w:bookmarkEnd w:id="3"/>
     </w:p>
     <w:p>
       <w:pPr>
@@ -2718,21 +2888,21 @@
       <w:pPr>
         <w:pStyle w:val="FOINaslov2"/>
       </w:pPr>
-      <w:bookmarkStart w:id="3" w:name="_Toc473664893"/>
+      <w:bookmarkStart w:id="4" w:name="_Toc474910610"/>
       <w:r>
         <w:t>Zaduženja članova tima</w:t>
       </w:r>
-      <w:bookmarkEnd w:id="3"/>
+      <w:bookmarkEnd w:id="4"/>
     </w:p>
     <w:p>
       <w:pPr>
         <w:pStyle w:val="FOINaslov3"/>
       </w:pPr>
-      <w:bookmarkStart w:id="4" w:name="_Toc473664894"/>
+      <w:bookmarkStart w:id="5" w:name="_Toc474910611"/>
       <w:r>
         <w:t>Davorin Horvat</w:t>
       </w:r>
-      <w:bookmarkEnd w:id="4"/>
+      <w:bookmarkEnd w:id="5"/>
     </w:p>
     <w:p>
       <w:pPr>
@@ -2867,11 +3037,11 @@
       <w:pPr>
         <w:pStyle w:val="FOINaslov3"/>
       </w:pPr>
-      <w:bookmarkStart w:id="5" w:name="_Toc473664895"/>
+      <w:bookmarkStart w:id="6" w:name="_Toc474910612"/>
       <w:r>
         <w:t>Dominik Lacković</w:t>
       </w:r>
-      <w:bookmarkEnd w:id="5"/>
+      <w:bookmarkEnd w:id="6"/>
     </w:p>
     <w:p>
       <w:pPr>
@@ -2955,18 +3125,8 @@
         <w:jc w:val="both"/>
       </w:pPr>
       <w:r>
-        <w:t>Pomoć, prijedlozi i kritike ostalim članovima tima</w:t>
-      </w:r>
-    </w:p>
-    <w:p>
-      <w:pPr>
-        <w:pStyle w:val="FOINaslov3"/>
-      </w:pPr>
-      <w:bookmarkStart w:id="6" w:name="_Toc473664896"/>
-      <w:r>
-        <w:t>Blaža Marinić</w:t>
-      </w:r>
-      <w:bookmarkEnd w:id="6"/>
+        <w:t>Izrada testova</w:t>
+      </w:r>
     </w:p>
     <w:p>
       <w:pPr>
@@ -2979,8 +3139,18 @@
         <w:jc w:val="both"/>
       </w:pPr>
       <w:r>
-        <w:t>Sudjelovanje na timskim sastancima</w:t>
-      </w:r>
+        <w:t>Pomoć, prijedlozi i kritike ostalim članovima tima</w:t>
+      </w:r>
+    </w:p>
+    <w:p>
+      <w:pPr>
+        <w:pStyle w:val="FOINaslov3"/>
+      </w:pPr>
+      <w:bookmarkStart w:id="7" w:name="_Toc474910613"/>
+      <w:r>
+        <w:t>Blaža Marinić</w:t>
+      </w:r>
+      <w:bookmarkEnd w:id="7"/>
     </w:p>
     <w:p>
       <w:pPr>
@@ -2993,7 +3163,7 @@
         <w:jc w:val="both"/>
       </w:pPr>
       <w:r>
-        <w:t>Generiranje ideja zajedno s timom</w:t>
+        <w:t>Sudjelovanje na timskim sastancima</w:t>
       </w:r>
     </w:p>
     <w:p>
@@ -3007,13 +3177,7 @@
         <w:jc w:val="both"/>
       </w:pPr>
       <w:r>
-        <w:t xml:space="preserve">Izrada </w:t>
-      </w:r>
-      <w:r>
-        <w:t xml:space="preserve">projektne </w:t>
-      </w:r>
-      <w:r>
-        <w:t>dokumentacije</w:t>
+        <w:t>Generiranje ideja zajedno s timom</w:t>
       </w:r>
     </w:p>
     <w:p>
@@ -3027,7 +3191,13 @@
         <w:jc w:val="both"/>
       </w:pPr>
       <w:r>
-        <w:t>Izrada tehničke dokumentacije</w:t>
+        <w:t xml:space="preserve">Izrada </w:t>
+      </w:r>
+      <w:r>
+        <w:t xml:space="preserve">projektne </w:t>
+      </w:r>
+      <w:r>
+        <w:t>dokumentacije</w:t>
       </w:r>
     </w:p>
     <w:p>
@@ -3041,7 +3211,7 @@
         <w:jc w:val="both"/>
       </w:pPr>
       <w:r>
-        <w:t>Korisnički profil</w:t>
+        <w:t>Izrada tehničke dokumentacije</w:t>
       </w:r>
     </w:p>
     <w:p>
@@ -3055,7 +3225,7 @@
         <w:jc w:val="both"/>
       </w:pPr>
       <w:r>
-        <w:t>Lista obveza</w:t>
+        <w:t>Korisnički profil</w:t>
       </w:r>
     </w:p>
     <w:p>
@@ -3069,18 +3239,8 @@
         <w:jc w:val="both"/>
       </w:pPr>
       <w:r>
-        <w:t>Pomoć, prijedlozi i kritike ostalim članovima tima</w:t>
-      </w:r>
-    </w:p>
-    <w:p>
-      <w:pPr>
-        <w:pStyle w:val="FOINaslov3"/>
-      </w:pPr>
-      <w:bookmarkStart w:id="7" w:name="_Toc473664897"/>
-      <w:r>
-        <w:t>Filip Strahija</w:t>
-      </w:r>
-      <w:bookmarkEnd w:id="7"/>
+        <w:t>Lista obveza</w:t>
+      </w:r>
     </w:p>
     <w:p>
       <w:pPr>
@@ -3093,8 +3253,18 @@
         <w:jc w:val="both"/>
       </w:pPr>
       <w:r>
-        <w:t>Sudjelovanje na timskim sastancima</w:t>
-      </w:r>
+        <w:t>Pomoć, prijedlozi i kritike ostalim članovima tima</w:t>
+      </w:r>
+    </w:p>
+    <w:p>
+      <w:pPr>
+        <w:pStyle w:val="FOINaslov3"/>
+      </w:pPr>
+      <w:bookmarkStart w:id="8" w:name="_Toc474910614"/>
+      <w:r>
+        <w:t>Filip Strahija</w:t>
+      </w:r>
+      <w:bookmarkEnd w:id="8"/>
     </w:p>
     <w:p>
       <w:pPr>
@@ -3107,7 +3277,7 @@
         <w:jc w:val="both"/>
       </w:pPr>
       <w:r>
-        <w:t>Generiranje ideja zajedno s timom</w:t>
+        <w:t>Sudjelovanje na timskim sastancima</w:t>
       </w:r>
     </w:p>
     <w:p>
@@ -3121,7 +3291,7 @@
         <w:jc w:val="both"/>
       </w:pPr>
       <w:r>
-        <w:t>Izrada ERA modela</w:t>
+        <w:t>Generiranje ideja zajedno s timom</w:t>
       </w:r>
     </w:p>
     <w:p>
@@ -3135,7 +3305,7 @@
         <w:jc w:val="both"/>
       </w:pPr>
       <w:r>
-        <w:t>Izrada dijagrama slučajeva korištenja</w:t>
+        <w:t>Izrada ERA modela</w:t>
       </w:r>
     </w:p>
     <w:p>
@@ -3149,7 +3319,7 @@
         <w:jc w:val="both"/>
       </w:pPr>
       <w:r>
-        <w:t>Kreiranje database modula</w:t>
+        <w:t>Izrada dijagrama slučajeva korištenja</w:t>
       </w:r>
     </w:p>
     <w:p>
@@ -3163,7 +3333,7 @@
         <w:jc w:val="both"/>
       </w:pPr>
       <w:r>
-        <w:t>Prihodi i rashodi</w:t>
+        <w:t>Kreiranje database modula</w:t>
       </w:r>
     </w:p>
     <w:p>
@@ -3177,7 +3347,7 @@
         <w:jc w:val="both"/>
       </w:pPr>
       <w:r>
-        <w:t xml:space="preserve">Kategorije </w:t>
+        <w:t>Prihodi i rashodi</w:t>
       </w:r>
     </w:p>
     <w:p>
@@ -3191,7 +3361,7 @@
         <w:jc w:val="both"/>
       </w:pPr>
       <w:r>
-        <w:t>Dnevnik</w:t>
+        <w:t xml:space="preserve">Kategorije </w:t>
       </w:r>
     </w:p>
     <w:p>
@@ -3205,6 +3375,20 @@
         <w:jc w:val="both"/>
       </w:pPr>
       <w:r>
+        <w:t>Dnevnik</w:t>
+      </w:r>
+    </w:p>
+    <w:p>
+      <w:pPr>
+        <w:pStyle w:val="ListParagraph"/>
+        <w:numPr>
+          <w:ilvl w:val="0"/>
+          <w:numId w:val="15"/>
+        </w:numPr>
+        <w:spacing w:line="360" w:lineRule="auto"/>
+        <w:jc w:val="both"/>
+      </w:pPr>
+      <w:r>
         <w:t>Pomoć, prijedlozi i kritike ostalim članovima tima</w:t>
       </w:r>
     </w:p>
@@ -3234,12 +3418,12 @@
           <w:sz w:val="32"/>
         </w:rPr>
       </w:pPr>
-      <w:bookmarkStart w:id="8" w:name="_Toc473664898"/>
+      <w:bookmarkStart w:id="9" w:name="_Toc474910615"/>
       <w:r>
         <w:lastRenderedPageBreak/>
         <w:t>Metodika razvoja softvera</w:t>
       </w:r>
-      <w:bookmarkEnd w:id="8"/>
+      <w:bookmarkEnd w:id="9"/>
     </w:p>
     <w:p>
       <w:pPr>
@@ -3298,12 +3482,12 @@
       <w:pPr>
         <w:pStyle w:val="FOINaslov1"/>
       </w:pPr>
-      <w:bookmarkStart w:id="9" w:name="_Toc473664899"/>
+      <w:bookmarkStart w:id="10" w:name="_Toc474910616"/>
       <w:r>
         <w:lastRenderedPageBreak/>
         <w:t>Korištene tehnologije i alati</w:t>
       </w:r>
-      <w:bookmarkEnd w:id="9"/>
+      <w:bookmarkEnd w:id="10"/>
     </w:p>
     <w:p>
       <w:pPr>
@@ -3422,27 +3606,10 @@
         <w:jc w:val="both"/>
       </w:pPr>
       <w:r>
-        <w:t>Gliffy</w:t>
-      </w:r>
-      <w:r>
-        <w:t xml:space="preserve"> za izradu dijagrama slučaja korištenja</w:t>
-      </w:r>
-    </w:p>
-    <w:p>
-      <w:pPr>
-        <w:pStyle w:val="ListParagraph"/>
-        <w:numPr>
-          <w:ilvl w:val="0"/>
-          <w:numId w:val="23"/>
-        </w:numPr>
-        <w:spacing w:line="360" w:lineRule="auto"/>
-        <w:jc w:val="both"/>
-      </w:pPr>
-      <w:r>
         <w:t>D</w:t>
       </w:r>
       <w:r>
-        <w:t xml:space="preserve">raw.io za izradu ERA modela. </w:t>
+        <w:t>raw.io za izradu ERA modela i dijagrama slučajeva korištenja.</w:t>
       </w:r>
     </w:p>
     <w:p>
@@ -3470,7 +3637,7 @@
         <w:pStyle w:val="FOINaslov1"/>
         <w:spacing w:line="360" w:lineRule="auto"/>
       </w:pPr>
-      <w:bookmarkStart w:id="10" w:name="_Toc473664900"/>
+      <w:bookmarkStart w:id="11" w:name="_Toc474910617"/>
       <w:r>
         <w:lastRenderedPageBreak/>
         <w:t xml:space="preserve">Terminski plan </w:t>
@@ -3478,7 +3645,7 @@
       <w:r>
         <w:t>i trošak projekta</w:t>
       </w:r>
-      <w:bookmarkEnd w:id="10"/>
+      <w:bookmarkEnd w:id="11"/>
     </w:p>
     <w:p>
       <w:pPr>
@@ -3507,9 +3674,9 @@
         </w:rPr>
         <w:drawing>
           <wp:inline distT="0" distB="0" distL="0" distR="0">
-            <wp:extent cx="5753100" cy="828675"/>
-            <wp:effectExtent l="0" t="0" r="0" b="9525"/>
-            <wp:docPr id="5" name="Picture 5" descr="C:\Users\Blaža\AppData\Local\Microsoft\Windows\INetCache\Content.Word\timeline.png"/>
+            <wp:extent cx="5760720" cy="858774"/>
+            <wp:effectExtent l="0" t="0" r="0" b="0"/>
+            <wp:docPr id="18" name="Picture 18" descr="C:\Users\Blaža\Desktop\term.PNG"/>
             <wp:cNvGraphicFramePr>
               <a:graphicFrameLocks xmlns:a="http://schemas.openxmlformats.org/drawingml/2006/main" noChangeAspect="1"/>
             </wp:cNvGraphicFramePr>
@@ -3517,7 +3684,7 @@
               <a:graphicData uri="http://schemas.openxmlformats.org/drawingml/2006/picture">
                 <pic:pic xmlns:pic="http://schemas.openxmlformats.org/drawingml/2006/picture">
                   <pic:nvPicPr>
-                    <pic:cNvPr id="0" name="Picture 4" descr="C:\Users\Blaža\AppData\Local\Microsoft\Windows\INetCache\Content.Word\timeline.png"/>
+                    <pic:cNvPr id="0" name="Picture 1" descr="C:\Users\Blaža\Desktop\term.PNG"/>
                     <pic:cNvPicPr>
                       <a:picLocks noChangeAspect="1" noChangeArrowheads="1"/>
                     </pic:cNvPicPr>
@@ -3538,7 +3705,7 @@
                   <pic:spPr bwMode="auto">
                     <a:xfrm>
                       <a:off x="0" y="0"/>
-                      <a:ext cx="5753100" cy="828675"/>
+                      <a:ext cx="5760720" cy="858774"/>
                     </a:xfrm>
                     <a:prstGeom prst="rect">
                       <a:avLst/>
@@ -3583,19 +3750,28 @@
         <w:t>Trošak proj</w:t>
       </w:r>
       <w:r>
-        <w:t>ekta procjenjuje se na 17.600 kuna za 32</w:t>
+        <w:t xml:space="preserve">ekta procjenjuje se na </w:t>
+      </w:r>
+      <w:r>
+        <w:t>19.800</w:t>
+      </w:r>
+      <w:r>
+        <w:t xml:space="preserve"> kuna za 32</w:t>
       </w:r>
       <w:r>
         <w:t xml:space="preserve">0 sati rada na projektu. Iznos je dobiven na temelju prosječne plaće programera u Republici Hrvatskoj. </w:t>
       </w:r>
       <w:r>
-        <w:t>Nakon izračuna marže (7.040 kn) i PDV-a (6.160</w:t>
+        <w:t>Nakon izračuna marže (7.920 kn) i PDV-a (6.930</w:t>
       </w:r>
       <w:r>
         <w:t xml:space="preserve"> kn), došli smo do k</w:t>
       </w:r>
       <w:r>
-        <w:t>onačne cijene projekta od 30.800 kuna</w:t>
+        <w:t>onačne cijene projekta od 34.650</w:t>
+      </w:r>
+      <w:r>
+        <w:t xml:space="preserve"> kuna</w:t>
       </w:r>
       <w:r>
         <w:t>.</w:t>
@@ -3625,7 +3801,7 @@
       <w:pPr>
         <w:pStyle w:val="FOINaslov1"/>
       </w:pPr>
-      <w:bookmarkStart w:id="11" w:name="_Toc473664901"/>
+      <w:bookmarkStart w:id="12" w:name="_Toc474910618"/>
       <w:r>
         <w:lastRenderedPageBreak/>
         <w:t>Timski s</w:t>
@@ -3633,7 +3809,7 @@
       <w:r>
         <w:t>astanci</w:t>
       </w:r>
-      <w:bookmarkEnd w:id="11"/>
+      <w:bookmarkEnd w:id="12"/>
     </w:p>
     <w:p>
       <w:pPr>
@@ -4006,22 +4182,22 @@
       <w:pPr>
         <w:pStyle w:val="FOINaslov1"/>
       </w:pPr>
-      <w:bookmarkStart w:id="12" w:name="_Toc473664902"/>
+      <w:bookmarkStart w:id="13" w:name="_Toc474910619"/>
       <w:r>
         <w:lastRenderedPageBreak/>
         <w:t>Scrum artefakti</w:t>
       </w:r>
-      <w:bookmarkEnd w:id="12"/>
+      <w:bookmarkEnd w:id="13"/>
     </w:p>
     <w:p>
       <w:pPr>
         <w:pStyle w:val="FOINaslov2"/>
       </w:pPr>
-      <w:bookmarkStart w:id="13" w:name="_Toc473664903"/>
+      <w:bookmarkStart w:id="14" w:name="_Toc474910620"/>
       <w:r>
         <w:t>Product Backlog</w:t>
       </w:r>
-      <w:bookmarkEnd w:id="13"/>
+      <w:bookmarkEnd w:id="14"/>
     </w:p>
     <w:p>
       <w:pPr>
@@ -4030,7 +4206,19 @@
         <w:jc w:val="both"/>
       </w:pPr>
       <w:r>
-        <w:t xml:space="preserve">Product Backlog prikazuje listu zahtjeva, s time da su stavke poredane prema prioritetu od najvećeg (1) do najmanjeg (10). Zahtjevi su i riješavani po tom redoslijedu. </w:t>
+        <w:t xml:space="preserve">Product Backlog prikazuje listu zahtjeva, s time da su stavke poredane prema prioritetu </w:t>
+      </w:r>
+      <w:r>
+        <w:t>od najvećeg (1) do najmanjeg (11</w:t>
+      </w:r>
+      <w:r>
+        <w:t>).</w:t>
+      </w:r>
+      <w:r>
+        <w:t xml:space="preserve"> Sljedeći stupac prikazuje procjenu vrijednosti stavki za vlasnika, zatim procjenu trajanja pojedine stavke te novu procjenu trajanja nakon svakog sprinta.</w:t>
+      </w:r>
+      <w:r>
+        <w:t xml:space="preserve"> </w:t>
       </w:r>
       <w:r>
         <w:t>Product Backlog prikazan je u tablici 1.</w:t>
@@ -4039,21 +4227,86 @@
     <w:tbl>
       <w:tblPr>
         <w:tblStyle w:val="TableGrid"/>
-        <w:tblW w:w="0" w:type="auto"/>
+        <w:tblW w:w="10104" w:type="dxa"/>
+        <w:jc w:val="center"/>
+        <w:tblLayout w:type="fixed"/>
         <w:tblLook w:val="04A0" w:firstRow="1" w:lastRow="0" w:firstColumn="1" w:lastColumn="0" w:noHBand="0" w:noVBand="1"/>
       </w:tblPr>
       <w:tblGrid>
-        <w:gridCol w:w="6345"/>
         <w:gridCol w:w="2943"/>
+        <w:gridCol w:w="1134"/>
+        <w:gridCol w:w="1418"/>
+        <w:gridCol w:w="1276"/>
+        <w:gridCol w:w="850"/>
+        <w:gridCol w:w="851"/>
+        <w:gridCol w:w="816"/>
+        <w:gridCol w:w="816"/>
       </w:tblGrid>
       <w:tr>
-        <w:tc>
-          <w:tcPr>
-            <w:tcW w:w="6345" w:type="dxa"/>
-          </w:tcPr>
-          <w:p>
-            <w:pPr>
-              <w:spacing w:line="360" w:lineRule="auto"/>
+        <w:trPr>
+          <w:jc w:val="center"/>
+        </w:trPr>
+        <w:tc>
+          <w:tcPr>
+            <w:tcW w:w="2943" w:type="dxa"/>
+          </w:tcPr>
+          <w:p>
+            <w:pPr>
+              <w:spacing w:line="360" w:lineRule="auto"/>
+              <w:rPr>
+                <w:b/>
+              </w:rPr>
+            </w:pPr>
+          </w:p>
+        </w:tc>
+        <w:tc>
+          <w:tcPr>
+            <w:tcW w:w="1134" w:type="dxa"/>
+          </w:tcPr>
+          <w:p>
+            <w:pPr>
+              <w:spacing w:line="360" w:lineRule="auto"/>
+              <w:rPr>
+                <w:b/>
+              </w:rPr>
+            </w:pPr>
+          </w:p>
+        </w:tc>
+        <w:tc>
+          <w:tcPr>
+            <w:tcW w:w="1418" w:type="dxa"/>
+          </w:tcPr>
+          <w:p>
+            <w:pPr>
+              <w:spacing w:line="360" w:lineRule="auto"/>
+              <w:rPr>
+                <w:b/>
+              </w:rPr>
+            </w:pPr>
+          </w:p>
+        </w:tc>
+        <w:tc>
+          <w:tcPr>
+            <w:tcW w:w="1276" w:type="dxa"/>
+          </w:tcPr>
+          <w:p>
+            <w:pPr>
+              <w:spacing w:line="360" w:lineRule="auto"/>
+              <w:rPr>
+                <w:b/>
+              </w:rPr>
+            </w:pPr>
+          </w:p>
+        </w:tc>
+        <w:tc>
+          <w:tcPr>
+            <w:tcW w:w="3333" w:type="dxa"/>
+            <w:gridSpan w:val="4"/>
+          </w:tcPr>
+          <w:p>
+            <w:pPr>
+              <w:spacing w:line="360" w:lineRule="auto"/>
+              <w:jc w:val="right"/>
               <w:rPr>
                 <w:b/>
               </w:rPr>
@@ -4062,10 +4315,15 @@
               <w:rPr>
                 <w:b/>
               </w:rPr>
-              <w:t>Zahtjev</w:t>
+              <w:t>Nova procjena trajanja</w:t>
             </w:r>
           </w:p>
         </w:tc>
+      </w:tr>
+      <w:tr>
+        <w:trPr>
+          <w:jc w:val="center"/>
+        </w:trPr>
         <w:tc>
           <w:tcPr>
             <w:tcW w:w="2943" w:type="dxa"/>
@@ -4073,6 +4331,26 @@
           <w:p>
             <w:pPr>
               <w:spacing w:line="360" w:lineRule="auto"/>
+              <w:rPr>
+                <w:b/>
+              </w:rPr>
+            </w:pPr>
+            <w:r>
+              <w:rPr>
+                <w:b/>
+              </w:rPr>
+              <w:t>Stavka</w:t>
+            </w:r>
+          </w:p>
+        </w:tc>
+        <w:tc>
+          <w:tcPr>
+            <w:tcW w:w="1134" w:type="dxa"/>
+          </w:tcPr>
+          <w:p>
+            <w:pPr>
+              <w:spacing w:line="360" w:lineRule="auto"/>
+              <w:jc w:val="right"/>
               <w:rPr>
                 <w:b/>
               </w:rPr>
@@ -4085,11 +4363,134 @@
             </w:r>
           </w:p>
         </w:tc>
+        <w:tc>
+          <w:tcPr>
+            <w:tcW w:w="1418" w:type="dxa"/>
+          </w:tcPr>
+          <w:p>
+            <w:pPr>
+              <w:spacing w:line="360" w:lineRule="auto"/>
+              <w:jc w:val="right"/>
+              <w:rPr>
+                <w:b/>
+              </w:rPr>
+            </w:pPr>
+            <w:r>
+              <w:rPr>
+                <w:b/>
+              </w:rPr>
+              <w:t>Procjena vrijednosti</w:t>
+            </w:r>
+          </w:p>
+        </w:tc>
+        <w:tc>
+          <w:tcPr>
+            <w:tcW w:w="1276" w:type="dxa"/>
+          </w:tcPr>
+          <w:p>
+            <w:pPr>
+              <w:spacing w:line="360" w:lineRule="auto"/>
+              <w:jc w:val="right"/>
+              <w:rPr>
+                <w:b/>
+              </w:rPr>
+            </w:pPr>
+            <w:r>
+              <w:rPr>
+                <w:b/>
+              </w:rPr>
+              <w:t>Procjena trajanja</w:t>
+            </w:r>
+          </w:p>
+        </w:tc>
+        <w:tc>
+          <w:tcPr>
+            <w:tcW w:w="850" w:type="dxa"/>
+          </w:tcPr>
+          <w:p>
+            <w:pPr>
+              <w:spacing w:line="360" w:lineRule="auto"/>
+              <w:jc w:val="right"/>
+              <w:rPr>
+                <w:b/>
+              </w:rPr>
+            </w:pPr>
+            <w:r>
+              <w:rPr>
+                <w:b/>
+              </w:rPr>
+              <w:t>1</w:t>
+            </w:r>
+          </w:p>
+        </w:tc>
+        <w:tc>
+          <w:tcPr>
+            <w:tcW w:w="851" w:type="dxa"/>
+          </w:tcPr>
+          <w:p>
+            <w:pPr>
+              <w:spacing w:line="360" w:lineRule="auto"/>
+              <w:jc w:val="right"/>
+              <w:rPr>
+                <w:b/>
+              </w:rPr>
+            </w:pPr>
+            <w:r>
+              <w:rPr>
+                <w:b/>
+              </w:rPr>
+              <w:t>2</w:t>
+            </w:r>
+          </w:p>
+        </w:tc>
+        <w:tc>
+          <w:tcPr>
+            <w:tcW w:w="816" w:type="dxa"/>
+          </w:tcPr>
+          <w:p>
+            <w:pPr>
+              <w:spacing w:line="360" w:lineRule="auto"/>
+              <w:jc w:val="right"/>
+              <w:rPr>
+                <w:b/>
+              </w:rPr>
+            </w:pPr>
+            <w:r>
+              <w:rPr>
+                <w:b/>
+              </w:rPr>
+              <w:t>3</w:t>
+            </w:r>
+          </w:p>
+        </w:tc>
+        <w:tc>
+          <w:tcPr>
+            <w:tcW w:w="816" w:type="dxa"/>
+          </w:tcPr>
+          <w:p>
+            <w:pPr>
+              <w:spacing w:line="360" w:lineRule="auto"/>
+              <w:jc w:val="right"/>
+              <w:rPr>
+                <w:b/>
+              </w:rPr>
+            </w:pPr>
+            <w:r>
+              <w:rPr>
+                <w:b/>
+              </w:rPr>
+              <w:t>4</w:t>
+            </w:r>
+          </w:p>
+        </w:tc>
       </w:tr>
       <w:tr>
-        <w:tc>
-          <w:tcPr>
-            <w:tcW w:w="6345" w:type="dxa"/>
+        <w:trPr>
+          <w:jc w:val="center"/>
+        </w:trPr>
+        <w:tc>
+          <w:tcPr>
+            <w:tcW w:w="2943" w:type="dxa"/>
           </w:tcPr>
           <w:p>
             <w:pPr>
@@ -4102,22 +4503,101 @@
         </w:tc>
         <w:tc>
           <w:tcPr>
-            <w:tcW w:w="2943" w:type="dxa"/>
-          </w:tcPr>
-          <w:p>
-            <w:pPr>
-              <w:spacing w:line="360" w:lineRule="auto"/>
+            <w:tcW w:w="1134" w:type="dxa"/>
+          </w:tcPr>
+          <w:p>
+            <w:pPr>
+              <w:spacing w:line="360" w:lineRule="auto"/>
+              <w:jc w:val="right"/>
             </w:pPr>
             <w:r>
               <w:t>1</w:t>
             </w:r>
           </w:p>
         </w:tc>
+        <w:tc>
+          <w:tcPr>
+            <w:tcW w:w="1418" w:type="dxa"/>
+          </w:tcPr>
+          <w:p>
+            <w:pPr>
+              <w:spacing w:line="360" w:lineRule="auto"/>
+              <w:jc w:val="right"/>
+            </w:pPr>
+            <w:r>
+              <w:t>4</w:t>
+            </w:r>
+          </w:p>
+        </w:tc>
+        <w:tc>
+          <w:tcPr>
+            <w:tcW w:w="1276" w:type="dxa"/>
+          </w:tcPr>
+          <w:p>
+            <w:pPr>
+              <w:spacing w:line="360" w:lineRule="auto"/>
+              <w:jc w:val="right"/>
+            </w:pPr>
+            <w:r>
+              <w:t>10</w:t>
+            </w:r>
+          </w:p>
+        </w:tc>
+        <w:tc>
+          <w:tcPr>
+            <w:tcW w:w="850" w:type="dxa"/>
+          </w:tcPr>
+          <w:p>
+            <w:pPr>
+              <w:spacing w:line="360" w:lineRule="auto"/>
+              <w:jc w:val="right"/>
+            </w:pPr>
+            <w:r>
+              <w:t>0</w:t>
+            </w:r>
+          </w:p>
+        </w:tc>
+        <w:tc>
+          <w:tcPr>
+            <w:tcW w:w="851" w:type="dxa"/>
+          </w:tcPr>
+          <w:p>
+            <w:pPr>
+              <w:spacing w:line="360" w:lineRule="auto"/>
+              <w:jc w:val="right"/>
+            </w:pPr>
+          </w:p>
+        </w:tc>
+        <w:tc>
+          <w:tcPr>
+            <w:tcW w:w="816" w:type="dxa"/>
+          </w:tcPr>
+          <w:p>
+            <w:pPr>
+              <w:spacing w:line="360" w:lineRule="auto"/>
+              <w:jc w:val="right"/>
+            </w:pPr>
+          </w:p>
+        </w:tc>
+        <w:tc>
+          <w:tcPr>
+            <w:tcW w:w="816" w:type="dxa"/>
+          </w:tcPr>
+          <w:p>
+            <w:pPr>
+              <w:spacing w:line="360" w:lineRule="auto"/>
+              <w:jc w:val="right"/>
+            </w:pPr>
+          </w:p>
+        </w:tc>
       </w:tr>
       <w:tr>
-        <w:tc>
-          <w:tcPr>
-            <w:tcW w:w="6345" w:type="dxa"/>
+        <w:trPr>
+          <w:jc w:val="center"/>
+        </w:trPr>
+        <w:tc>
+          <w:tcPr>
+            <w:tcW w:w="2943" w:type="dxa"/>
           </w:tcPr>
           <w:p>
             <w:pPr>
@@ -4130,22 +4610,101 @@
         </w:tc>
         <w:tc>
           <w:tcPr>
-            <w:tcW w:w="2943" w:type="dxa"/>
-          </w:tcPr>
-          <w:p>
-            <w:pPr>
-              <w:spacing w:line="360" w:lineRule="auto"/>
+            <w:tcW w:w="1134" w:type="dxa"/>
+          </w:tcPr>
+          <w:p>
+            <w:pPr>
+              <w:spacing w:line="360" w:lineRule="auto"/>
+              <w:jc w:val="right"/>
             </w:pPr>
             <w:r>
               <w:t>2</w:t>
             </w:r>
           </w:p>
         </w:tc>
+        <w:tc>
+          <w:tcPr>
+            <w:tcW w:w="1418" w:type="dxa"/>
+          </w:tcPr>
+          <w:p>
+            <w:pPr>
+              <w:spacing w:line="360" w:lineRule="auto"/>
+              <w:jc w:val="right"/>
+            </w:pPr>
+            <w:r>
+              <w:t>5</w:t>
+            </w:r>
+          </w:p>
+        </w:tc>
+        <w:tc>
+          <w:tcPr>
+            <w:tcW w:w="1276" w:type="dxa"/>
+          </w:tcPr>
+          <w:p>
+            <w:pPr>
+              <w:spacing w:line="360" w:lineRule="auto"/>
+              <w:jc w:val="right"/>
+            </w:pPr>
+            <w:r>
+              <w:t>24</w:t>
+            </w:r>
+          </w:p>
+        </w:tc>
+        <w:tc>
+          <w:tcPr>
+            <w:tcW w:w="850" w:type="dxa"/>
+          </w:tcPr>
+          <w:p>
+            <w:pPr>
+              <w:spacing w:line="360" w:lineRule="auto"/>
+              <w:jc w:val="right"/>
+            </w:pPr>
+            <w:r>
+              <w:t>0</w:t>
+            </w:r>
+          </w:p>
+        </w:tc>
+        <w:tc>
+          <w:tcPr>
+            <w:tcW w:w="851" w:type="dxa"/>
+          </w:tcPr>
+          <w:p>
+            <w:pPr>
+              <w:spacing w:line="360" w:lineRule="auto"/>
+              <w:jc w:val="right"/>
+            </w:pPr>
+          </w:p>
+        </w:tc>
+        <w:tc>
+          <w:tcPr>
+            <w:tcW w:w="816" w:type="dxa"/>
+          </w:tcPr>
+          <w:p>
+            <w:pPr>
+              <w:spacing w:line="360" w:lineRule="auto"/>
+              <w:jc w:val="right"/>
+            </w:pPr>
+          </w:p>
+        </w:tc>
+        <w:tc>
+          <w:tcPr>
+            <w:tcW w:w="816" w:type="dxa"/>
+          </w:tcPr>
+          <w:p>
+            <w:pPr>
+              <w:spacing w:line="360" w:lineRule="auto"/>
+              <w:jc w:val="right"/>
+            </w:pPr>
+          </w:p>
+        </w:tc>
       </w:tr>
       <w:tr>
-        <w:tc>
-          <w:tcPr>
-            <w:tcW w:w="6345" w:type="dxa"/>
+        <w:trPr>
+          <w:jc w:val="center"/>
+        </w:trPr>
+        <w:tc>
+          <w:tcPr>
+            <w:tcW w:w="2943" w:type="dxa"/>
           </w:tcPr>
           <w:p>
             <w:pPr>
@@ -4158,210 +4717,997 @@
         </w:tc>
         <w:tc>
           <w:tcPr>
+            <w:tcW w:w="1134" w:type="dxa"/>
+          </w:tcPr>
+          <w:p>
+            <w:pPr>
+              <w:spacing w:line="360" w:lineRule="auto"/>
+              <w:jc w:val="right"/>
+            </w:pPr>
+            <w:r>
+              <w:t>3</w:t>
+            </w:r>
+          </w:p>
+        </w:tc>
+        <w:tc>
+          <w:tcPr>
+            <w:tcW w:w="1418" w:type="dxa"/>
+          </w:tcPr>
+          <w:p>
+            <w:pPr>
+              <w:spacing w:line="360" w:lineRule="auto"/>
+              <w:jc w:val="right"/>
+            </w:pPr>
+            <w:r>
+              <w:t>4</w:t>
+            </w:r>
+          </w:p>
+        </w:tc>
+        <w:tc>
+          <w:tcPr>
+            <w:tcW w:w="1276" w:type="dxa"/>
+          </w:tcPr>
+          <w:p>
+            <w:pPr>
+              <w:spacing w:line="360" w:lineRule="auto"/>
+              <w:jc w:val="right"/>
+            </w:pPr>
+            <w:r>
+              <w:t>13</w:t>
+            </w:r>
+          </w:p>
+        </w:tc>
+        <w:tc>
+          <w:tcPr>
+            <w:tcW w:w="850" w:type="dxa"/>
+          </w:tcPr>
+          <w:p>
+            <w:pPr>
+              <w:spacing w:line="360" w:lineRule="auto"/>
+              <w:jc w:val="right"/>
+            </w:pPr>
+            <w:r>
+              <w:t>13</w:t>
+            </w:r>
+          </w:p>
+        </w:tc>
+        <w:tc>
+          <w:tcPr>
+            <w:tcW w:w="851" w:type="dxa"/>
+          </w:tcPr>
+          <w:p>
+            <w:pPr>
+              <w:spacing w:line="360" w:lineRule="auto"/>
+              <w:jc w:val="right"/>
+            </w:pPr>
+            <w:r>
+              <w:t>0</w:t>
+            </w:r>
+          </w:p>
+        </w:tc>
+        <w:tc>
+          <w:tcPr>
+            <w:tcW w:w="816" w:type="dxa"/>
+          </w:tcPr>
+          <w:p>
+            <w:pPr>
+              <w:spacing w:line="360" w:lineRule="auto"/>
+              <w:jc w:val="right"/>
+            </w:pPr>
+          </w:p>
+        </w:tc>
+        <w:tc>
+          <w:tcPr>
+            <w:tcW w:w="816" w:type="dxa"/>
+          </w:tcPr>
+          <w:p>
+            <w:pPr>
+              <w:spacing w:line="360" w:lineRule="auto"/>
+              <w:jc w:val="right"/>
+            </w:pPr>
+          </w:p>
+        </w:tc>
+      </w:tr>
+      <w:tr>
+        <w:trPr>
+          <w:jc w:val="center"/>
+        </w:trPr>
+        <w:tc>
+          <w:tcPr>
             <w:tcW w:w="2943" w:type="dxa"/>
           </w:tcPr>
           <w:p>
             <w:pPr>
               <w:spacing w:line="360" w:lineRule="auto"/>
+            </w:pPr>
+            <w:r>
+              <w:t>Dodavanje prihoda, rashoda i kategorija</w:t>
+            </w:r>
+          </w:p>
+        </w:tc>
+        <w:tc>
+          <w:tcPr>
+            <w:tcW w:w="1134" w:type="dxa"/>
+          </w:tcPr>
+          <w:p>
+            <w:pPr>
+              <w:spacing w:line="360" w:lineRule="auto"/>
+              <w:jc w:val="right"/>
+            </w:pPr>
+            <w:r>
+              <w:t>4</w:t>
+            </w:r>
+          </w:p>
+        </w:tc>
+        <w:tc>
+          <w:tcPr>
+            <w:tcW w:w="1418" w:type="dxa"/>
+          </w:tcPr>
+          <w:p>
+            <w:pPr>
+              <w:spacing w:line="360" w:lineRule="auto"/>
+              <w:jc w:val="right"/>
+            </w:pPr>
+            <w:r>
+              <w:t>11</w:t>
+            </w:r>
+          </w:p>
+        </w:tc>
+        <w:tc>
+          <w:tcPr>
+            <w:tcW w:w="1276" w:type="dxa"/>
+          </w:tcPr>
+          <w:p>
+            <w:pPr>
+              <w:spacing w:line="360" w:lineRule="auto"/>
+              <w:jc w:val="right"/>
+            </w:pPr>
+            <w:r>
+              <w:t>20</w:t>
+            </w:r>
+          </w:p>
+        </w:tc>
+        <w:tc>
+          <w:tcPr>
+            <w:tcW w:w="850" w:type="dxa"/>
+          </w:tcPr>
+          <w:p>
+            <w:pPr>
+              <w:spacing w:line="360" w:lineRule="auto"/>
+              <w:jc w:val="right"/>
+            </w:pPr>
+            <w:r>
+              <w:t>20</w:t>
+            </w:r>
+          </w:p>
+        </w:tc>
+        <w:tc>
+          <w:tcPr>
+            <w:tcW w:w="851" w:type="dxa"/>
+          </w:tcPr>
+          <w:p>
+            <w:pPr>
+              <w:spacing w:line="360" w:lineRule="auto"/>
+              <w:jc w:val="right"/>
+            </w:pPr>
+            <w:r>
+              <w:t>0</w:t>
+            </w:r>
+          </w:p>
+        </w:tc>
+        <w:tc>
+          <w:tcPr>
+            <w:tcW w:w="816" w:type="dxa"/>
+          </w:tcPr>
+          <w:p>
+            <w:pPr>
+              <w:spacing w:line="360" w:lineRule="auto"/>
+              <w:jc w:val="right"/>
+            </w:pPr>
+          </w:p>
+        </w:tc>
+        <w:tc>
+          <w:tcPr>
+            <w:tcW w:w="816" w:type="dxa"/>
+          </w:tcPr>
+          <w:p>
+            <w:pPr>
+              <w:spacing w:line="360" w:lineRule="auto"/>
+              <w:jc w:val="right"/>
+            </w:pPr>
+          </w:p>
+        </w:tc>
+      </w:tr>
+      <w:tr>
+        <w:trPr>
+          <w:jc w:val="center"/>
+        </w:trPr>
+        <w:tc>
+          <w:tcPr>
+            <w:tcW w:w="2943" w:type="dxa"/>
+          </w:tcPr>
+          <w:p>
+            <w:pPr>
+              <w:spacing w:line="360" w:lineRule="auto"/>
+            </w:pPr>
+            <w:r>
+              <w:t>Pregled statistike</w:t>
+            </w:r>
+          </w:p>
+        </w:tc>
+        <w:tc>
+          <w:tcPr>
+            <w:tcW w:w="1134" w:type="dxa"/>
+          </w:tcPr>
+          <w:p>
+            <w:pPr>
+              <w:spacing w:line="360" w:lineRule="auto"/>
+              <w:jc w:val="right"/>
+            </w:pPr>
+            <w:r>
+              <w:t>5</w:t>
+            </w:r>
+          </w:p>
+        </w:tc>
+        <w:tc>
+          <w:tcPr>
+            <w:tcW w:w="1418" w:type="dxa"/>
+          </w:tcPr>
+          <w:p>
+            <w:pPr>
+              <w:spacing w:line="360" w:lineRule="auto"/>
+              <w:jc w:val="right"/>
+            </w:pPr>
+            <w:r>
+              <w:t>10</w:t>
+            </w:r>
+          </w:p>
+        </w:tc>
+        <w:tc>
+          <w:tcPr>
+            <w:tcW w:w="1276" w:type="dxa"/>
+          </w:tcPr>
+          <w:p>
+            <w:pPr>
+              <w:spacing w:line="360" w:lineRule="auto"/>
+              <w:jc w:val="right"/>
+            </w:pPr>
+            <w:r>
+              <w:t>7</w:t>
+            </w:r>
+          </w:p>
+        </w:tc>
+        <w:tc>
+          <w:tcPr>
+            <w:tcW w:w="850" w:type="dxa"/>
+          </w:tcPr>
+          <w:p>
+            <w:pPr>
+              <w:spacing w:line="360" w:lineRule="auto"/>
+              <w:jc w:val="right"/>
+            </w:pPr>
+            <w:r>
+              <w:t>14</w:t>
+            </w:r>
+          </w:p>
+        </w:tc>
+        <w:tc>
+          <w:tcPr>
+            <w:tcW w:w="851" w:type="dxa"/>
+          </w:tcPr>
+          <w:p>
+            <w:pPr>
+              <w:spacing w:line="360" w:lineRule="auto"/>
+              <w:jc w:val="right"/>
+            </w:pPr>
+            <w:r>
+              <w:t>0</w:t>
+            </w:r>
+          </w:p>
+        </w:tc>
+        <w:tc>
+          <w:tcPr>
+            <w:tcW w:w="816" w:type="dxa"/>
+          </w:tcPr>
+          <w:p>
+            <w:pPr>
+              <w:spacing w:line="360" w:lineRule="auto"/>
+              <w:jc w:val="right"/>
+            </w:pPr>
+          </w:p>
+        </w:tc>
+        <w:tc>
+          <w:tcPr>
+            <w:tcW w:w="816" w:type="dxa"/>
+          </w:tcPr>
+          <w:p>
+            <w:pPr>
+              <w:spacing w:line="360" w:lineRule="auto"/>
+              <w:jc w:val="right"/>
+            </w:pPr>
+          </w:p>
+        </w:tc>
+      </w:tr>
+      <w:tr>
+        <w:trPr>
+          <w:jc w:val="center"/>
+        </w:trPr>
+        <w:tc>
+          <w:tcPr>
+            <w:tcW w:w="2943" w:type="dxa"/>
+          </w:tcPr>
+          <w:p>
+            <w:pPr>
+              <w:spacing w:line="360" w:lineRule="auto"/>
+            </w:pPr>
+            <w:r>
+              <w:t>Prikaz i uređivanje korisničkog profila</w:t>
+            </w:r>
+          </w:p>
+        </w:tc>
+        <w:tc>
+          <w:tcPr>
+            <w:tcW w:w="1134" w:type="dxa"/>
+          </w:tcPr>
+          <w:p>
+            <w:pPr>
+              <w:spacing w:line="360" w:lineRule="auto"/>
+              <w:jc w:val="right"/>
+            </w:pPr>
+            <w:r>
+              <w:t>6</w:t>
+            </w:r>
+          </w:p>
+        </w:tc>
+        <w:tc>
+          <w:tcPr>
+            <w:tcW w:w="1418" w:type="dxa"/>
+          </w:tcPr>
+          <w:p>
+            <w:pPr>
+              <w:spacing w:line="360" w:lineRule="auto"/>
+              <w:jc w:val="right"/>
             </w:pPr>
             <w:r>
               <w:t>2</w:t>
             </w:r>
           </w:p>
         </w:tc>
+        <w:tc>
+          <w:tcPr>
+            <w:tcW w:w="1276" w:type="dxa"/>
+          </w:tcPr>
+          <w:p>
+            <w:pPr>
+              <w:spacing w:line="360" w:lineRule="auto"/>
+              <w:jc w:val="right"/>
+            </w:pPr>
+            <w:r>
+              <w:t>8</w:t>
+            </w:r>
+          </w:p>
+        </w:tc>
+        <w:tc>
+          <w:tcPr>
+            <w:tcW w:w="850" w:type="dxa"/>
+          </w:tcPr>
+          <w:p>
+            <w:pPr>
+              <w:spacing w:line="360" w:lineRule="auto"/>
+              <w:jc w:val="right"/>
+            </w:pPr>
+            <w:r>
+              <w:t>8</w:t>
+            </w:r>
+          </w:p>
+        </w:tc>
+        <w:tc>
+          <w:tcPr>
+            <w:tcW w:w="851" w:type="dxa"/>
+          </w:tcPr>
+          <w:p>
+            <w:pPr>
+              <w:spacing w:line="360" w:lineRule="auto"/>
+              <w:jc w:val="right"/>
+            </w:pPr>
+            <w:r>
+              <w:t>0</w:t>
+            </w:r>
+          </w:p>
+        </w:tc>
+        <w:tc>
+          <w:tcPr>
+            <w:tcW w:w="816" w:type="dxa"/>
+          </w:tcPr>
+          <w:p>
+            <w:pPr>
+              <w:spacing w:line="360" w:lineRule="auto"/>
+              <w:jc w:val="right"/>
+            </w:pPr>
+          </w:p>
+        </w:tc>
+        <w:tc>
+          <w:tcPr>
+            <w:tcW w:w="816" w:type="dxa"/>
+          </w:tcPr>
+          <w:p>
+            <w:pPr>
+              <w:spacing w:line="360" w:lineRule="auto"/>
+              <w:jc w:val="right"/>
+            </w:pPr>
+          </w:p>
+        </w:tc>
       </w:tr>
       <w:tr>
-        <w:tc>
-          <w:tcPr>
-            <w:tcW w:w="6345" w:type="dxa"/>
+        <w:trPr>
+          <w:jc w:val="center"/>
+        </w:trPr>
+        <w:tc>
+          <w:tcPr>
+            <w:tcW w:w="2943" w:type="dxa"/>
           </w:tcPr>
           <w:p>
             <w:pPr>
               <w:spacing w:line="360" w:lineRule="auto"/>
             </w:pPr>
             <w:r>
-              <w:t>Dodavanje prihoda, rashoda i kategorija</w:t>
+              <w:t>Pregled prihoda i rashoda po datumu</w:t>
             </w:r>
           </w:p>
         </w:tc>
         <w:tc>
           <w:tcPr>
+            <w:tcW w:w="1134" w:type="dxa"/>
+          </w:tcPr>
+          <w:p>
+            <w:pPr>
+              <w:spacing w:line="360" w:lineRule="auto"/>
+              <w:jc w:val="right"/>
+            </w:pPr>
+            <w:r>
+              <w:t>7</w:t>
+            </w:r>
+          </w:p>
+        </w:tc>
+        <w:tc>
+          <w:tcPr>
+            <w:tcW w:w="1418" w:type="dxa"/>
+          </w:tcPr>
+          <w:p>
+            <w:pPr>
+              <w:spacing w:line="360" w:lineRule="auto"/>
+              <w:jc w:val="right"/>
+            </w:pPr>
+            <w:r>
+              <w:t>6</w:t>
+            </w:r>
+          </w:p>
+        </w:tc>
+        <w:tc>
+          <w:tcPr>
+            <w:tcW w:w="1276" w:type="dxa"/>
+          </w:tcPr>
+          <w:p>
+            <w:pPr>
+              <w:spacing w:line="360" w:lineRule="auto"/>
+              <w:jc w:val="right"/>
+            </w:pPr>
+            <w:r>
+              <w:t>16</w:t>
+            </w:r>
+          </w:p>
+        </w:tc>
+        <w:tc>
+          <w:tcPr>
+            <w:tcW w:w="850" w:type="dxa"/>
+          </w:tcPr>
+          <w:p>
+            <w:pPr>
+              <w:spacing w:line="360" w:lineRule="auto"/>
+              <w:jc w:val="right"/>
+            </w:pPr>
+            <w:r>
+              <w:t>16</w:t>
+            </w:r>
+          </w:p>
+        </w:tc>
+        <w:tc>
+          <w:tcPr>
+            <w:tcW w:w="851" w:type="dxa"/>
+          </w:tcPr>
+          <w:p>
+            <w:pPr>
+              <w:spacing w:line="360" w:lineRule="auto"/>
+              <w:jc w:val="right"/>
+            </w:pPr>
+            <w:r>
+              <w:t>16</w:t>
+            </w:r>
+          </w:p>
+        </w:tc>
+        <w:tc>
+          <w:tcPr>
+            <w:tcW w:w="816" w:type="dxa"/>
+          </w:tcPr>
+          <w:p>
+            <w:pPr>
+              <w:spacing w:line="360" w:lineRule="auto"/>
+              <w:jc w:val="right"/>
+            </w:pPr>
+            <w:r>
+              <w:t>0</w:t>
+            </w:r>
+          </w:p>
+        </w:tc>
+        <w:tc>
+          <w:tcPr>
+            <w:tcW w:w="816" w:type="dxa"/>
+          </w:tcPr>
+          <w:p>
+            <w:pPr>
+              <w:spacing w:line="360" w:lineRule="auto"/>
+              <w:jc w:val="right"/>
+            </w:pPr>
+          </w:p>
+        </w:tc>
+      </w:tr>
+      <w:tr>
+        <w:trPr>
+          <w:jc w:val="center"/>
+        </w:trPr>
+        <w:tc>
+          <w:tcPr>
             <w:tcW w:w="2943" w:type="dxa"/>
           </w:tcPr>
           <w:p>
             <w:pPr>
               <w:spacing w:line="360" w:lineRule="auto"/>
+            </w:pPr>
+            <w:r>
+              <w:t>Dodavanje u listu obveza</w:t>
+            </w:r>
+          </w:p>
+        </w:tc>
+        <w:tc>
+          <w:tcPr>
+            <w:tcW w:w="1134" w:type="dxa"/>
+          </w:tcPr>
+          <w:p>
+            <w:pPr>
+              <w:spacing w:line="360" w:lineRule="auto"/>
+              <w:jc w:val="right"/>
+            </w:pPr>
+            <w:r>
+              <w:t>8</w:t>
+            </w:r>
+          </w:p>
+        </w:tc>
+        <w:tc>
+          <w:tcPr>
+            <w:tcW w:w="1418" w:type="dxa"/>
+          </w:tcPr>
+          <w:p>
+            <w:pPr>
+              <w:spacing w:line="360" w:lineRule="auto"/>
+              <w:jc w:val="right"/>
+            </w:pPr>
+            <w:r>
+              <w:t>8</w:t>
+            </w:r>
+          </w:p>
+        </w:tc>
+        <w:tc>
+          <w:tcPr>
+            <w:tcW w:w="1276" w:type="dxa"/>
+          </w:tcPr>
+          <w:p>
+            <w:pPr>
+              <w:spacing w:line="360" w:lineRule="auto"/>
+              <w:jc w:val="right"/>
+            </w:pPr>
+            <w:r>
+              <w:t>10</w:t>
+            </w:r>
+          </w:p>
+        </w:tc>
+        <w:tc>
+          <w:tcPr>
+            <w:tcW w:w="850" w:type="dxa"/>
+          </w:tcPr>
+          <w:p>
+            <w:pPr>
+              <w:spacing w:line="360" w:lineRule="auto"/>
+              <w:jc w:val="right"/>
+            </w:pPr>
+            <w:r>
+              <w:t>10</w:t>
+            </w:r>
+          </w:p>
+        </w:tc>
+        <w:tc>
+          <w:tcPr>
+            <w:tcW w:w="851" w:type="dxa"/>
+          </w:tcPr>
+          <w:p>
+            <w:pPr>
+              <w:spacing w:line="360" w:lineRule="auto"/>
+              <w:jc w:val="right"/>
+            </w:pPr>
+            <w:r>
+              <w:t>10</w:t>
+            </w:r>
+          </w:p>
+        </w:tc>
+        <w:tc>
+          <w:tcPr>
+            <w:tcW w:w="816" w:type="dxa"/>
+          </w:tcPr>
+          <w:p>
+            <w:pPr>
+              <w:spacing w:line="360" w:lineRule="auto"/>
+              <w:jc w:val="right"/>
+            </w:pPr>
+            <w:r>
+              <w:t>0</w:t>
+            </w:r>
+          </w:p>
+        </w:tc>
+        <w:tc>
+          <w:tcPr>
+            <w:tcW w:w="816" w:type="dxa"/>
+          </w:tcPr>
+          <w:p>
+            <w:pPr>
+              <w:spacing w:line="360" w:lineRule="auto"/>
+              <w:jc w:val="right"/>
+            </w:pPr>
+          </w:p>
+        </w:tc>
+      </w:tr>
+      <w:tr>
+        <w:trPr>
+          <w:jc w:val="center"/>
+        </w:trPr>
+        <w:tc>
+          <w:tcPr>
+            <w:tcW w:w="2943" w:type="dxa"/>
+          </w:tcPr>
+          <w:p>
+            <w:pPr>
+              <w:spacing w:line="360" w:lineRule="auto"/>
+            </w:pPr>
+            <w:r>
+              <w:t>Sinkronizacija između uređaja</w:t>
+            </w:r>
+          </w:p>
+        </w:tc>
+        <w:tc>
+          <w:tcPr>
+            <w:tcW w:w="1134" w:type="dxa"/>
+          </w:tcPr>
+          <w:p>
+            <w:pPr>
+              <w:spacing w:line="360" w:lineRule="auto"/>
+              <w:jc w:val="right"/>
+            </w:pPr>
+            <w:r>
+              <w:t>9</w:t>
+            </w:r>
+          </w:p>
+        </w:tc>
+        <w:tc>
+          <w:tcPr>
+            <w:tcW w:w="1418" w:type="dxa"/>
+          </w:tcPr>
+          <w:p>
+            <w:pPr>
+              <w:spacing w:line="360" w:lineRule="auto"/>
+              <w:jc w:val="right"/>
+            </w:pPr>
+            <w:r>
+              <w:t>5</w:t>
+            </w:r>
+          </w:p>
+        </w:tc>
+        <w:tc>
+          <w:tcPr>
+            <w:tcW w:w="1276" w:type="dxa"/>
+          </w:tcPr>
+          <w:p>
+            <w:pPr>
+              <w:spacing w:line="360" w:lineRule="auto"/>
+              <w:jc w:val="right"/>
+            </w:pPr>
+            <w:r>
+              <w:t>22</w:t>
+            </w:r>
+          </w:p>
+        </w:tc>
+        <w:tc>
+          <w:tcPr>
+            <w:tcW w:w="850" w:type="dxa"/>
+          </w:tcPr>
+          <w:p>
+            <w:pPr>
+              <w:spacing w:line="360" w:lineRule="auto"/>
+              <w:jc w:val="right"/>
+            </w:pPr>
+            <w:r>
+              <w:t>22</w:t>
+            </w:r>
+          </w:p>
+        </w:tc>
+        <w:tc>
+          <w:tcPr>
+            <w:tcW w:w="851" w:type="dxa"/>
+          </w:tcPr>
+          <w:p>
+            <w:pPr>
+              <w:spacing w:line="360" w:lineRule="auto"/>
+              <w:jc w:val="right"/>
+            </w:pPr>
+            <w:r>
+              <w:t>22</w:t>
+            </w:r>
+          </w:p>
+        </w:tc>
+        <w:tc>
+          <w:tcPr>
+            <w:tcW w:w="816" w:type="dxa"/>
+          </w:tcPr>
+          <w:p>
+            <w:pPr>
+              <w:spacing w:line="360" w:lineRule="auto"/>
+              <w:jc w:val="right"/>
+            </w:pPr>
+            <w:r>
+              <w:t>32</w:t>
+            </w:r>
+          </w:p>
+        </w:tc>
+        <w:tc>
+          <w:tcPr>
+            <w:tcW w:w="816" w:type="dxa"/>
+          </w:tcPr>
+          <w:p>
+            <w:pPr>
+              <w:spacing w:line="360" w:lineRule="auto"/>
+              <w:jc w:val="right"/>
+            </w:pPr>
+            <w:r>
+              <w:t>0</w:t>
+            </w:r>
+          </w:p>
+        </w:tc>
+      </w:tr>
+      <w:tr>
+        <w:trPr>
+          <w:jc w:val="center"/>
+        </w:trPr>
+        <w:tc>
+          <w:tcPr>
+            <w:tcW w:w="2943" w:type="dxa"/>
+          </w:tcPr>
+          <w:p>
+            <w:pPr>
+              <w:spacing w:line="360" w:lineRule="auto"/>
+            </w:pPr>
+            <w:r>
+              <w:t>Testiranje i dizajn</w:t>
+            </w:r>
+          </w:p>
+        </w:tc>
+        <w:tc>
+          <w:tcPr>
+            <w:tcW w:w="1134" w:type="dxa"/>
+          </w:tcPr>
+          <w:p>
+            <w:pPr>
+              <w:spacing w:line="360" w:lineRule="auto"/>
+              <w:jc w:val="right"/>
+            </w:pPr>
+            <w:r>
+              <w:t>10</w:t>
+            </w:r>
+          </w:p>
+        </w:tc>
+        <w:tc>
+          <w:tcPr>
+            <w:tcW w:w="1418" w:type="dxa"/>
+          </w:tcPr>
+          <w:p>
+            <w:pPr>
+              <w:spacing w:line="360" w:lineRule="auto"/>
+              <w:jc w:val="right"/>
             </w:pPr>
             <w:r>
               <w:t>3</w:t>
             </w:r>
           </w:p>
         </w:tc>
+        <w:tc>
+          <w:tcPr>
+            <w:tcW w:w="1276" w:type="dxa"/>
+          </w:tcPr>
+          <w:p>
+            <w:pPr>
+              <w:spacing w:line="360" w:lineRule="auto"/>
+              <w:jc w:val="right"/>
+            </w:pPr>
+            <w:r>
+              <w:t>7</w:t>
+            </w:r>
+          </w:p>
+        </w:tc>
+        <w:tc>
+          <w:tcPr>
+            <w:tcW w:w="850" w:type="dxa"/>
+          </w:tcPr>
+          <w:p>
+            <w:pPr>
+              <w:spacing w:line="360" w:lineRule="auto"/>
+              <w:jc w:val="right"/>
+            </w:pPr>
+            <w:r>
+              <w:t>7</w:t>
+            </w:r>
+          </w:p>
+        </w:tc>
+        <w:tc>
+          <w:tcPr>
+            <w:tcW w:w="851" w:type="dxa"/>
+          </w:tcPr>
+          <w:p>
+            <w:pPr>
+              <w:spacing w:line="360" w:lineRule="auto"/>
+              <w:jc w:val="right"/>
+            </w:pPr>
+            <w:r>
+              <w:t>7</w:t>
+            </w:r>
+          </w:p>
+        </w:tc>
+        <w:tc>
+          <w:tcPr>
+            <w:tcW w:w="816" w:type="dxa"/>
+          </w:tcPr>
+          <w:p>
+            <w:pPr>
+              <w:spacing w:line="360" w:lineRule="auto"/>
+              <w:jc w:val="right"/>
+            </w:pPr>
+            <w:r>
+              <w:t>10</w:t>
+            </w:r>
+          </w:p>
+        </w:tc>
+        <w:tc>
+          <w:tcPr>
+            <w:tcW w:w="816" w:type="dxa"/>
+          </w:tcPr>
+          <w:p>
+            <w:pPr>
+              <w:spacing w:line="360" w:lineRule="auto"/>
+              <w:jc w:val="right"/>
+            </w:pPr>
+            <w:r>
+              <w:t>0</w:t>
+            </w:r>
+          </w:p>
+        </w:tc>
       </w:tr>
       <w:tr>
-        <w:tc>
-          <w:tcPr>
-            <w:tcW w:w="6345" w:type="dxa"/>
+        <w:trPr>
+          <w:jc w:val="center"/>
+        </w:trPr>
+        <w:tc>
+          <w:tcPr>
+            <w:tcW w:w="2943" w:type="dxa"/>
           </w:tcPr>
           <w:p>
             <w:pPr>
               <w:spacing w:line="360" w:lineRule="auto"/>
             </w:pPr>
             <w:r>
-              <w:t>Pregled statistike</w:t>
+              <w:t>Dokumentacija</w:t>
             </w:r>
           </w:p>
         </w:tc>
         <w:tc>
           <w:tcPr>
-            <w:tcW w:w="2943" w:type="dxa"/>
-          </w:tcPr>
-          <w:p>
-            <w:pPr>
-              <w:spacing w:line="360" w:lineRule="auto"/>
+            <w:tcW w:w="1134" w:type="dxa"/>
+          </w:tcPr>
+          <w:p>
+            <w:pPr>
+              <w:spacing w:line="360" w:lineRule="auto"/>
+              <w:jc w:val="right"/>
             </w:pPr>
             <w:r>
-              <w:t>4</w:t>
+              <w:t>11</w:t>
             </w:r>
           </w:p>
         </w:tc>
-      </w:tr>
-      <w:tr>
-        <w:tc>
-          <w:tcPr>
-            <w:tcW w:w="6345" w:type="dxa"/>
-          </w:tcPr>
-          <w:p>
-            <w:pPr>
-              <w:spacing w:line="360" w:lineRule="auto"/>
+        <w:tc>
+          <w:tcPr>
+            <w:tcW w:w="1418" w:type="dxa"/>
+          </w:tcPr>
+          <w:p>
+            <w:pPr>
+              <w:spacing w:line="360" w:lineRule="auto"/>
+              <w:jc w:val="right"/>
             </w:pPr>
             <w:r>
-              <w:t>Prikaz i uređivanje korisničkog profila</w:t>
+              <w:t>2</w:t>
             </w:r>
           </w:p>
         </w:tc>
         <w:tc>
           <w:tcPr>
-            <w:tcW w:w="2943" w:type="dxa"/>
-          </w:tcPr>
-          <w:p>
-            <w:pPr>
-              <w:spacing w:line="360" w:lineRule="auto"/>
+            <w:tcW w:w="1276" w:type="dxa"/>
+          </w:tcPr>
+          <w:p>
+            <w:pPr>
+              <w:spacing w:line="360" w:lineRule="auto"/>
+              <w:jc w:val="right"/>
+            </w:pPr>
+            <w:r>
+              <w:t>24</w:t>
+            </w:r>
+          </w:p>
+        </w:tc>
+        <w:tc>
+          <w:tcPr>
+            <w:tcW w:w="850" w:type="dxa"/>
+          </w:tcPr>
+          <w:p>
+            <w:pPr>
+              <w:spacing w:line="360" w:lineRule="auto"/>
+              <w:jc w:val="right"/>
             </w:pPr>
             <w:r>
               <w:t>5</w:t>
             </w:r>
           </w:p>
         </w:tc>
-      </w:tr>
-      <w:tr>
-        <w:tc>
-          <w:tcPr>
-            <w:tcW w:w="6345" w:type="dxa"/>
-          </w:tcPr>
-          <w:p>
-            <w:pPr>
-              <w:spacing w:line="360" w:lineRule="auto"/>
+        <w:tc>
+          <w:tcPr>
+            <w:tcW w:w="851" w:type="dxa"/>
+          </w:tcPr>
+          <w:p>
+            <w:pPr>
+              <w:spacing w:line="360" w:lineRule="auto"/>
+              <w:jc w:val="right"/>
             </w:pPr>
             <w:r>
-              <w:t>Pregled prihoda i rashoda po datumu</w:t>
+              <w:t>5</w:t>
             </w:r>
           </w:p>
         </w:tc>
         <w:tc>
           <w:tcPr>
-            <w:tcW w:w="2943" w:type="dxa"/>
-          </w:tcPr>
-          <w:p>
-            <w:pPr>
-              <w:spacing w:line="360" w:lineRule="auto"/>
+            <w:tcW w:w="816" w:type="dxa"/>
+          </w:tcPr>
+          <w:p>
+            <w:pPr>
+              <w:spacing w:line="360" w:lineRule="auto"/>
+              <w:jc w:val="right"/>
             </w:pPr>
             <w:r>
-              <w:t>6</w:t>
+              <w:t>5</w:t>
             </w:r>
           </w:p>
         </w:tc>
-      </w:tr>
-      <w:tr>
-        <w:tc>
-          <w:tcPr>
-            <w:tcW w:w="6345" w:type="dxa"/>
-          </w:tcPr>
-          <w:p>
-            <w:pPr>
-              <w:spacing w:line="360" w:lineRule="auto"/>
+        <w:tc>
+          <w:tcPr>
+            <w:tcW w:w="816" w:type="dxa"/>
+          </w:tcPr>
+          <w:p>
+            <w:pPr>
+              <w:spacing w:line="360" w:lineRule="auto"/>
+              <w:jc w:val="right"/>
             </w:pPr>
             <w:r>
-              <w:t>Dodavanje u listu obveza</w:t>
-            </w:r>
-          </w:p>
-        </w:tc>
-        <w:tc>
-          <w:tcPr>
-            <w:tcW w:w="2943" w:type="dxa"/>
-          </w:tcPr>
-          <w:p>
-            <w:pPr>
-              <w:spacing w:line="360" w:lineRule="auto"/>
-            </w:pPr>
-            <w:r>
-              <w:t>7</w:t>
-            </w:r>
-          </w:p>
-        </w:tc>
-      </w:tr>
-      <w:tr>
-        <w:tc>
-          <w:tcPr>
-            <w:tcW w:w="6345" w:type="dxa"/>
-          </w:tcPr>
-          <w:p>
-            <w:pPr>
-              <w:spacing w:line="360" w:lineRule="auto"/>
-            </w:pPr>
-            <w:r>
-              <w:t>Sinkronizacija između uređaja</w:t>
-            </w:r>
-          </w:p>
-        </w:tc>
-        <w:tc>
-          <w:tcPr>
-            <w:tcW w:w="2943" w:type="dxa"/>
-          </w:tcPr>
-          <w:p>
-            <w:pPr>
-              <w:spacing w:line="360" w:lineRule="auto"/>
-            </w:pPr>
-            <w:r>
-              <w:t>8</w:t>
-            </w:r>
-          </w:p>
-        </w:tc>
-      </w:tr>
-      <w:tr>
-        <w:tc>
-          <w:tcPr>
-            <w:tcW w:w="6345" w:type="dxa"/>
-          </w:tcPr>
-          <w:p>
-            <w:pPr>
-              <w:spacing w:line="360" w:lineRule="auto"/>
-            </w:pPr>
-            <w:r>
-              <w:t>Testiranje i dizajn</w:t>
-            </w:r>
-          </w:p>
-        </w:tc>
-        <w:tc>
-          <w:tcPr>
-            <w:tcW w:w="2943" w:type="dxa"/>
-          </w:tcPr>
-          <w:p>
-            <w:pPr>
-              <w:spacing w:line="360" w:lineRule="auto"/>
-            </w:pPr>
-            <w:r>
-              <w:t>9</w:t>
+              <w:t>0</w:t>
             </w:r>
           </w:p>
         </w:tc>
@@ -4380,11 +5726,11 @@
       <w:pPr>
         <w:pStyle w:val="FOINaslov2"/>
       </w:pPr>
-      <w:bookmarkStart w:id="14" w:name="_Toc473664904"/>
+      <w:bookmarkStart w:id="15" w:name="_Toc474910621"/>
       <w:r>
         <w:t>Iteracije</w:t>
       </w:r>
-      <w:bookmarkEnd w:id="14"/>
+      <w:bookmarkEnd w:id="15"/>
     </w:p>
     <w:p>
       <w:pPr>
@@ -4393,13 +5739,39 @@
         <w:jc w:val="both"/>
       </w:pPr>
       <w:r>
-        <w:t>Na temelju Product Backlog-a izvršena je procjena broja iteracija i njihovog trajanja. Projekt se sastoji od tri iteracije od kojih su dvije u trajanju od četiri tjedna, a jedna u trajanju od tri tjedna. Raspodjela iteracija po tjednima pr</w:t>
+        <w:t>Na temelju Product Backlog-a izvršena je procjena broja iteracija i njihovog tra</w:t>
+      </w:r>
+      <w:r>
+        <w:t>janja. Projekt se sastoji od četiri</w:t>
+      </w:r>
+      <w:r>
+        <w:t xml:space="preserve"> iteracije od kojih su dvij</w:t>
+      </w:r>
+      <w:r>
+        <w:t>e u trajanju od četiri tjedna,</w:t>
+      </w:r>
+      <w:r>
+        <w:t xml:space="preserve"> jedna u trajanju od tri tjedna</w:t>
+      </w:r>
+      <w:r>
+        <w:t xml:space="preserve"> te jedna u trajanju od jednog tjedna</w:t>
+      </w:r>
+      <w:r>
+        <w:t>. Raspodjela iteracija po tjednima pr</w:t>
       </w:r>
       <w:r>
         <w:t>i</w:t>
       </w:r>
       <w:r>
         <w:t>kazana je u sljedećoj tablici.</w:t>
+      </w:r>
+    </w:p>
+    <w:p>
+      <w:pPr>
+        <w:spacing w:after="200" w:line="276" w:lineRule="auto"/>
+      </w:pPr>
+      <w:r>
+        <w:br w:type="page"/>
       </w:r>
     </w:p>
     <w:tbl>
@@ -4428,6 +5800,7 @@
               <w:rPr>
                 <w:b/>
               </w:rPr>
+              <w:lastRenderedPageBreak/>
               <w:t xml:space="preserve">Iteracija </w:t>
             </w:r>
           </w:p>
@@ -4532,6 +5905,37 @@
             </w:pPr>
             <w:r>
               <w:t>10.01. – 31.01.</w:t>
+            </w:r>
+          </w:p>
+        </w:tc>
+      </w:tr>
+      <w:tr>
+        <w:tc>
+          <w:tcPr>
+            <w:tcW w:w="4644" w:type="dxa"/>
+          </w:tcPr>
+          <w:p>
+            <w:pPr>
+              <w:spacing w:line="360" w:lineRule="auto"/>
+            </w:pPr>
+            <w:r>
+              <w:t>Sprint 4</w:t>
+            </w:r>
+          </w:p>
+        </w:tc>
+        <w:tc>
+          <w:tcPr>
+            <w:tcW w:w="4644" w:type="dxa"/>
+          </w:tcPr>
+          <w:p>
+            <w:pPr>
+              <w:spacing w:line="360" w:lineRule="auto"/>
+            </w:pPr>
+            <w:r>
+              <w:t>09.02. – 17</w:t>
+            </w:r>
+            <w:r>
+              <w:t>.02.</w:t>
             </w:r>
           </w:p>
         </w:tc>
@@ -4640,7 +6044,6 @@
               <w:spacing w:line="360" w:lineRule="auto"/>
             </w:pPr>
             <w:r>
-              <w:lastRenderedPageBreak/>
               <w:t>Sprint 2</w:t>
             </w:r>
           </w:p>
@@ -4750,8 +6153,32 @@
             <w:r>
               <w:t>Sprint 3</w:t>
             </w:r>
-            <w:bookmarkStart w:id="15" w:name="_GoBack"/>
-            <w:bookmarkEnd w:id="15"/>
+          </w:p>
+        </w:tc>
+        <w:tc>
+          <w:tcPr>
+            <w:tcW w:w="4644" w:type="dxa"/>
+          </w:tcPr>
+          <w:p>
+            <w:pPr>
+              <w:spacing w:line="360" w:lineRule="auto"/>
+            </w:pPr>
+            <w:r>
+              <w:t xml:space="preserve">Pregled statistike </w:t>
+            </w:r>
+          </w:p>
+        </w:tc>
+      </w:tr>
+      <w:tr>
+        <w:tc>
+          <w:tcPr>
+            <w:tcW w:w="4644" w:type="dxa"/>
+            <w:vMerge/>
+          </w:tcPr>
+          <w:p>
+            <w:pPr>
+              <w:spacing w:line="360" w:lineRule="auto"/>
+            </w:pPr>
           </w:p>
         </w:tc>
         <w:tc>
@@ -4846,6 +6273,87 @@
           </w:p>
         </w:tc>
       </w:tr>
+      <w:tr>
+        <w:tc>
+          <w:tcPr>
+            <w:tcW w:w="4644" w:type="dxa"/>
+            <w:vMerge w:val="restart"/>
+          </w:tcPr>
+          <w:p>
+            <w:pPr>
+              <w:spacing w:line="360" w:lineRule="auto"/>
+            </w:pPr>
+            <w:r>
+              <w:t>Sprint 4</w:t>
+            </w:r>
+          </w:p>
+        </w:tc>
+        <w:tc>
+          <w:tcPr>
+            <w:tcW w:w="4644" w:type="dxa"/>
+          </w:tcPr>
+          <w:p>
+            <w:pPr>
+              <w:spacing w:line="360" w:lineRule="auto"/>
+            </w:pPr>
+            <w:r>
+              <w:t>Sinkronizacija između uređaja</w:t>
+            </w:r>
+          </w:p>
+        </w:tc>
+      </w:tr>
+      <w:tr>
+        <w:tc>
+          <w:tcPr>
+            <w:tcW w:w="4644" w:type="dxa"/>
+            <w:vMerge/>
+          </w:tcPr>
+          <w:p>
+            <w:pPr>
+              <w:spacing w:line="360" w:lineRule="auto"/>
+            </w:pPr>
+          </w:p>
+        </w:tc>
+        <w:tc>
+          <w:tcPr>
+            <w:tcW w:w="4644" w:type="dxa"/>
+          </w:tcPr>
+          <w:p>
+            <w:pPr>
+              <w:spacing w:line="360" w:lineRule="auto"/>
+            </w:pPr>
+            <w:r>
+              <w:t>Testiranje</w:t>
+            </w:r>
+          </w:p>
+        </w:tc>
+      </w:tr>
+      <w:tr>
+        <w:tc>
+          <w:tcPr>
+            <w:tcW w:w="4644" w:type="dxa"/>
+            <w:vMerge/>
+          </w:tcPr>
+          <w:p>
+            <w:pPr>
+              <w:spacing w:line="360" w:lineRule="auto"/>
+            </w:pPr>
+          </w:p>
+        </w:tc>
+        <w:tc>
+          <w:tcPr>
+            <w:tcW w:w="4644" w:type="dxa"/>
+          </w:tcPr>
+          <w:p>
+            <w:pPr>
+              <w:spacing w:line="360" w:lineRule="auto"/>
+            </w:pPr>
+            <w:r>
+              <w:t>Dokumentacija</w:t>
+            </w:r>
+          </w:p>
+        </w:tc>
+      </w:tr>
     </w:tbl>
     <w:p>
       <w:pPr>
@@ -4860,7 +6368,7 @@
       <w:pPr>
         <w:pStyle w:val="FOINaslov2"/>
       </w:pPr>
-      <w:bookmarkStart w:id="16" w:name="_Toc473664905"/>
+      <w:bookmarkStart w:id="16" w:name="_Toc474910622"/>
       <w:r>
         <w:t>Opis i analiza iteracija</w:t>
       </w:r>
@@ -4870,7 +6378,7 @@
       <w:pPr>
         <w:pStyle w:val="FOINaslov3"/>
       </w:pPr>
-      <w:bookmarkStart w:id="17" w:name="_Toc473664906"/>
+      <w:bookmarkStart w:id="17" w:name="_Toc474910623"/>
       <w:r>
         <w:t>Prvi sprint</w:t>
       </w:r>
@@ -4886,7 +6394,10 @@
         <w:t>Prvi sprint trajao je 3</w:t>
       </w:r>
       <w:r>
-        <w:t xml:space="preserve"> tjedna, a članovi tima radili su 5 dana u tjednu po 6 sati dnevno. Na sljedećoj slici prikazan je prvi sprint koji se vodio u alatu ScrumDesk. Navedeni su obavljeni zadaci, vremena njihove izrade te koji je član tima radio na određenom zadatku.</w:t>
+        <w:t xml:space="preserve"> tjedna</w:t>
+      </w:r>
+      <w:r>
+        <w:t>. Na sljedećoj slici prikazan je prvi sprint koji se vodio u alatu ScrumDesk. Navedeni su obavljeni zadaci, vremena njihove izrade te koji je član tima radio na određenom zadatku.</w:t>
       </w:r>
     </w:p>
     <w:p>
@@ -4898,6 +6409,7 @@
         <w:rPr>
           <w:noProof/>
         </w:rPr>
+        <w:lastRenderedPageBreak/>
         <w:drawing>
           <wp:inline distT="0" distB="0" distL="0" distR="0">
             <wp:extent cx="5760000" cy="2419200"/>
@@ -4963,18 +6475,16 @@
     </w:p>
     <w:p>
       <w:pPr>
-        <w:spacing w:after="200" w:line="276" w:lineRule="auto"/>
-      </w:pPr>
-      <w:r>
-        <w:br w:type="page"/>
-      </w:r>
-    </w:p>
-    <w:p>
-      <w:pPr>
-        <w:spacing w:line="360" w:lineRule="auto"/>
-      </w:pPr>
-      <w:r>
-        <w:lastRenderedPageBreak/>
+        <w:spacing w:line="360" w:lineRule="auto"/>
+        <w:ind w:firstLine="357"/>
+        <w:jc w:val="center"/>
+      </w:pPr>
+    </w:p>
+    <w:p>
+      <w:pPr>
+        <w:spacing w:line="360" w:lineRule="auto"/>
+      </w:pPr>
+      <w:r>
         <w:t>Sljedeći grafovi prikazuju Sprint BurnDown za Backlog Items te za Tasks.</w:t>
       </w:r>
     </w:p>
@@ -5064,6 +6574,7 @@
         <w:rPr>
           <w:noProof/>
         </w:rPr>
+        <w:lastRenderedPageBreak/>
         <w:drawing>
           <wp:inline distT="0" distB="0" distL="0" distR="0">
             <wp:extent cx="4831200" cy="3960000"/>
@@ -5132,7 +6643,6 @@
         <w:spacing w:line="360" w:lineRule="auto"/>
       </w:pPr>
       <w:r>
-        <w:lastRenderedPageBreak/>
         <w:t>Na slici 8</w:t>
       </w:r>
       <w:r>
@@ -5218,7 +6728,7 @@
       <w:pPr>
         <w:pStyle w:val="FOINaslov3"/>
       </w:pPr>
-      <w:bookmarkStart w:id="18" w:name="_Toc473664907"/>
+      <w:bookmarkStart w:id="18" w:name="_Toc474910624"/>
       <w:r>
         <w:t>Drugi sprint</w:t>
       </w:r>
@@ -5252,6 +6762,7 @@
         <w:rPr>
           <w:noProof/>
         </w:rPr>
+        <w:lastRenderedPageBreak/>
         <w:drawing>
           <wp:inline distT="0" distB="0" distL="0" distR="0">
             <wp:extent cx="5760720" cy="2819400"/>
@@ -5314,25 +6825,14 @@
     </w:p>
     <w:p>
       <w:pPr>
-        <w:spacing w:line="360" w:lineRule="auto"/>
-        <w:ind w:left="357"/>
-        <w:jc w:val="center"/>
-      </w:pPr>
-    </w:p>
-    <w:p>
-      <w:pPr>
         <w:spacing w:after="200" w:line="276" w:lineRule="auto"/>
       </w:pPr>
-      <w:r>
-        <w:br w:type="page"/>
-      </w:r>
     </w:p>
     <w:p>
       <w:pPr>
         <w:spacing w:after="200" w:line="276" w:lineRule="auto"/>
       </w:pPr>
       <w:r>
-        <w:lastRenderedPageBreak/>
         <w:t xml:space="preserve">Sljedeće slike prikazuju Sprint BurnDown za Backlog Items (slika 10), </w:t>
       </w:r>
       <w:r>
@@ -5428,6 +6928,7 @@
         <w:rPr>
           <w:noProof/>
         </w:rPr>
+        <w:lastRenderedPageBreak/>
         <w:drawing>
           <wp:inline distT="0" distB="0" distL="0" distR="0">
             <wp:extent cx="4680000" cy="3124800"/>
@@ -5496,7 +6997,6 @@
         <w:jc w:val="both"/>
       </w:pPr>
       <w:r>
-        <w:lastRenderedPageBreak/>
         <w:t xml:space="preserve">Slika </w:t>
       </w:r>
       <w:r>
@@ -5594,7 +7094,7 @@
       <w:pPr>
         <w:pStyle w:val="FOINaslov3"/>
       </w:pPr>
-      <w:bookmarkStart w:id="19" w:name="_Toc473664908"/>
+      <w:bookmarkStart w:id="19" w:name="_Toc474910625"/>
       <w:r>
         <w:t>Treći sprint</w:t>
       </w:r>
@@ -5607,19 +7107,26 @@
         <w:jc w:val="both"/>
       </w:pPr>
       <w:r>
-        <w:t>Treći i posljednji sprint trajao je 4 tjedna. Tim se podijelio po funkcionalnostima kako bi lakše i brže obaviti posao. Riješene su sljedeće funkcionalnosti: statistika, dnevnik, lista obveza, sinkronizacija, testiranje i dizajn,</w:t>
+        <w:t>Treći sprint trajao je 4 tjedna. Tim se podijelio po funkcionalnostima kako bi lakše i brže obaviti posao. Riješene su sljedeće funkcionalnosti: statistika, dnevnik, lista obveza, sinkronizacija, testiranje i dizajn,</w:t>
       </w:r>
       <w:r>
         <w:t xml:space="preserve"> a</w:t>
       </w:r>
       <w:r>
-        <w:t xml:space="preserve"> prikazani su u Backlog stupcu Scrumdesk-a. Svaki backlog item podijeljen je na nekoliko zadataka koji su prikazani u Done stupcu, zajedno s njihovim stvarnim i predviđenim trajanjima te osobom koja je obavila zadatak.</w:t>
+        <w:t xml:space="preserve"> prikazani su u Backlog stupcu Scrumdesk-a. Svaki </w:t>
+      </w:r>
+      <w:r>
+        <w:lastRenderedPageBreak/>
+        <w:t>backlog item podijeljen je na nekoliko zadataka koji su prikazani u Done stupcu, zajedno s njihovim stvarnim i predviđenim trajanjima te osobom koja je obavila zadatak.</w:t>
       </w:r>
       <w:r>
         <w:t xml:space="preserve"> </w:t>
       </w:r>
     </w:p>
     <w:p>
+      <w:pPr>
+        <w:spacing w:line="360" w:lineRule="auto"/>
+      </w:pPr>
       <w:r>
         <w:rPr>
           <w:noProof/>
@@ -5676,6 +7183,7 @@
     </w:p>
     <w:p>
       <w:pPr>
+        <w:spacing w:line="360" w:lineRule="auto"/>
         <w:jc w:val="center"/>
       </w:pPr>
       <w:r>
@@ -5683,11 +7191,13 @@
       </w:r>
     </w:p>
     <w:p>
+      <w:pPr>
+        <w:spacing w:line="360" w:lineRule="auto"/>
+      </w:pPr>
       <w:r>
         <w:rPr>
           <w:noProof/>
         </w:rPr>
-        <w:lastRenderedPageBreak/>
         <w:drawing>
           <wp:inline distT="0" distB="0" distL="0" distR="0">
             <wp:extent cx="5760720" cy="1721439"/>
@@ -5740,6 +7250,7 @@
     </w:p>
     <w:p>
       <w:pPr>
+        <w:spacing w:line="360" w:lineRule="auto"/>
         <w:jc w:val="center"/>
       </w:pPr>
       <w:r>
@@ -5748,6 +7259,7 @@
     </w:p>
     <w:p>
       <w:pPr>
+        <w:spacing w:line="360" w:lineRule="auto"/>
         <w:jc w:val="center"/>
       </w:pPr>
     </w:p>
@@ -5757,6 +7269,16 @@
         <w:spacing w:after="200" w:line="276" w:lineRule="auto"/>
       </w:pPr>
       <w:r>
+        <w:br w:type="page"/>
+      </w:r>
+    </w:p>
+    <w:p>
+      <w:pPr>
+        <w:spacing w:after="200" w:line="360" w:lineRule="auto"/>
+        <w:jc w:val="both"/>
+      </w:pPr>
+      <w:r>
+        <w:lastRenderedPageBreak/>
         <w:t>Sljedeće slike prikazuju Sprint BurnDown za Backlog Items (slika 15</w:t>
       </w:r>
       <w:r>
@@ -5771,12 +7293,9 @@
       <w:r>
         <w:t>).</w:t>
       </w:r>
-    </w:p>
-    <w:p>
-      <w:pPr>
-        <w:spacing w:line="360" w:lineRule="auto"/>
-        <w:jc w:val="both"/>
-      </w:pPr>
+      <w:r>
+        <w:t xml:space="preserve"> </w:t>
+      </w:r>
       <w:r>
         <w:t xml:space="preserve">Backlog stavki ima 5:Statistika, Dnevnik, Lista obveza, Sinkronizacija, Testiranje i dizajn. Svaka od njih ima zadano vrijeme koje je procijenjeno za obavljanje pojedine stavke i osobe koje su radile na stavci. Stavke se sastoje od zadataka te kad su svi zadaci obavljeni, Backlog Item smatra se završenim. </w:t>
       </w:r>
@@ -5792,8 +7311,8 @@
         </w:rPr>
         <w:drawing>
           <wp:inline distT="0" distB="0" distL="0" distR="0">
-            <wp:extent cx="4680000" cy="3776400"/>
-            <wp:effectExtent l="0" t="0" r="6350" b="0"/>
+            <wp:extent cx="4429457" cy="3200400"/>
+            <wp:effectExtent l="0" t="0" r="9525" b="0"/>
             <wp:docPr id="15" name="Picture 15" descr="C:\Users\Blaža\Desktop\backlog3.PNG"/>
             <wp:cNvGraphicFramePr>
               <a:graphicFrameLocks xmlns:a="http://schemas.openxmlformats.org/drawingml/2006/main" noChangeAspect="1"/>
@@ -5823,7 +7342,7 @@
                   <pic:spPr bwMode="auto">
                     <a:xfrm>
                       <a:off x="0" y="0"/>
-                      <a:ext cx="4680000" cy="3776400"/>
+                      <a:ext cx="4454730" cy="3218660"/>
                     </a:xfrm>
                     <a:prstGeom prst="rect">
                       <a:avLst/>
@@ -5846,11 +7365,6 @@
     </w:p>
     <w:p>
       <w:pPr>
-        <w:spacing w:after="200" w:line="276" w:lineRule="auto"/>
-      </w:pPr>
-    </w:p>
-    <w:p>
-      <w:pPr>
         <w:spacing w:line="360" w:lineRule="auto"/>
         <w:jc w:val="both"/>
       </w:pPr>
@@ -5867,11 +7381,10 @@
         <w:rPr>
           <w:noProof/>
         </w:rPr>
-        <w:lastRenderedPageBreak/>
         <w:drawing>
           <wp:inline distT="0" distB="0" distL="0" distR="0">
-            <wp:extent cx="4680000" cy="3852000"/>
-            <wp:effectExtent l="0" t="0" r="6350" b="0"/>
+            <wp:extent cx="4438650" cy="2895600"/>
+            <wp:effectExtent l="0" t="0" r="0" b="0"/>
             <wp:docPr id="16" name="Picture 16" descr="C:\Users\Blaža\Desktop\tasks3.PNG"/>
             <wp:cNvGraphicFramePr>
               <a:graphicFrameLocks xmlns:a="http://schemas.openxmlformats.org/drawingml/2006/main" noChangeAspect="1"/>
@@ -5901,7 +7414,7 @@
                   <pic:spPr bwMode="auto">
                     <a:xfrm>
                       <a:off x="0" y="0"/>
-                      <a:ext cx="4680000" cy="3852000"/>
+                      <a:ext cx="4459367" cy="2909115"/>
                     </a:xfrm>
                     <a:prstGeom prst="rect">
                       <a:avLst/>
@@ -5929,15 +7442,11 @@
     </w:p>
     <w:p>
       <w:pPr>
-        <w:spacing w:after="200" w:line="276" w:lineRule="auto"/>
-      </w:pPr>
-    </w:p>
-    <w:p>
-      <w:pPr>
         <w:spacing w:line="360" w:lineRule="auto"/>
         <w:jc w:val="both"/>
       </w:pPr>
       <w:r>
+        <w:lastRenderedPageBreak/>
         <w:t xml:space="preserve">Kao i slika 8, sljedeća slika prikazuje backlog-ove prema trajanju, ali na način koji pokazuje je li bilo </w:t>
       </w:r>
       <w:r>
@@ -6039,25 +7548,49 @@
     </w:p>
     <w:p>
       <w:pPr>
-        <w:spacing w:after="200" w:line="276" w:lineRule="auto"/>
-      </w:pPr>
-      <w:r>
-        <w:br w:type="page"/>
-      </w:r>
-    </w:p>
-    <w:p>
-      <w:pPr>
-        <w:spacing w:after="200" w:line="360" w:lineRule="auto"/>
+        <w:pStyle w:val="FOINaslov3"/>
+      </w:pPr>
+      <w:bookmarkStart w:id="20" w:name="_Toc474910626"/>
+      <w:r>
+        <w:t>Četvrti sprint</w:t>
+      </w:r>
+      <w:bookmarkEnd w:id="20"/>
+    </w:p>
+    <w:p>
+      <w:pPr>
+        <w:spacing w:line="360" w:lineRule="auto"/>
+        <w:ind w:firstLine="357"/>
         <w:jc w:val="both"/>
       </w:pPr>
       <w:r>
-        <w:lastRenderedPageBreak/>
-        <w:t xml:space="preserve">Kao zadnji artefakt Scrum-a prikazan je Release BurnDown na slici 19. Prikazana su 3 sprinta u trajanju od 11 tjedana. Sve ukupno je bilo 11 Backlog Item-a, 34 Task-a i 142.4 potrošenih sati. </w:t>
-      </w:r>
-    </w:p>
-    <w:p>
-      <w:pPr>
-        <w:spacing w:after="200" w:line="276" w:lineRule="auto"/>
+        <w:t>Četvrti</w:t>
+      </w:r>
+      <w:r>
+        <w:t xml:space="preserve"> </w:t>
+      </w:r>
+      <w:r>
+        <w:t>sprint trajao je 1 tjedan</w:t>
+      </w:r>
+      <w:r>
+        <w:t xml:space="preserve">. </w:t>
+      </w:r>
+      <w:r>
+        <w:t>Preostalo je za napraviti sljedeće: Sinkronizacija podataka, Testiranje i Dokumentaciju</w:t>
+      </w:r>
+      <w:r>
+        <w:t xml:space="preserve">, </w:t>
+      </w:r>
+      <w:r>
+        <w:t xml:space="preserve">stavke su prikazane </w:t>
+      </w:r>
+      <w:r>
+        <w:t xml:space="preserve">u Backlog stupcu Scrumdesk-a. Svaki backlog item podijeljen je na nekoliko zadataka koji su prikazani u Done stupcu, zajedno s njihovim stvarnim i predviđenim trajanjima te osobom koja je obavila zadatak. </w:t>
+      </w:r>
+    </w:p>
+    <w:p>
+      <w:pPr>
+        <w:spacing w:line="360" w:lineRule="auto"/>
+        <w:ind w:firstLine="357"/>
         <w:jc w:val="center"/>
       </w:pPr>
       <w:r>
@@ -6066,9 +7599,9 @@
         </w:rPr>
         <w:drawing>
           <wp:inline distT="0" distB="0" distL="0" distR="0">
-            <wp:extent cx="4680000" cy="3830400"/>
-            <wp:effectExtent l="0" t="0" r="6350" b="0"/>
-            <wp:docPr id="20" name="Picture 20" descr="C:\Users\Blaža\Desktop\releaseBurnDown.PNG"/>
+            <wp:extent cx="5760720" cy="2706409"/>
+            <wp:effectExtent l="0" t="0" r="0" b="0"/>
+            <wp:docPr id="22" name="Picture 22" descr="C:\Users\Blaža\Desktop\sprint 4.PNG"/>
             <wp:cNvGraphicFramePr>
               <a:graphicFrameLocks xmlns:a="http://schemas.openxmlformats.org/drawingml/2006/main" noChangeAspect="1"/>
             </wp:cNvGraphicFramePr>
@@ -6076,7 +7609,7 @@
               <a:graphicData uri="http://schemas.openxmlformats.org/drawingml/2006/picture">
                 <pic:pic xmlns:pic="http://schemas.openxmlformats.org/drawingml/2006/picture">
                   <pic:nvPicPr>
-                    <pic:cNvPr id="0" name="Picture 8" descr="C:\Users\Blaža\Desktop\releaseBurnDown.PNG"/>
+                    <pic:cNvPr id="0" name="Picture 3" descr="C:\Users\Blaža\Desktop\sprint 4.PNG"/>
                     <pic:cNvPicPr>
                       <a:picLocks noChangeAspect="1" noChangeArrowheads="1"/>
                     </pic:cNvPicPr>
@@ -6097,7 +7630,7 @@
                   <pic:spPr bwMode="auto">
                     <a:xfrm>
                       <a:off x="0" y="0"/>
-                      <a:ext cx="4680000" cy="3830400"/>
+                      <a:ext cx="5760720" cy="2706409"/>
                     </a:xfrm>
                     <a:prstGeom prst="rect">
                       <a:avLst/>
@@ -6113,15 +7646,29 @@
           </wp:inline>
         </w:drawing>
       </w:r>
-      <w:r>
-        <w:br/>
-        <w:t>Slika 19: Release BurnDown</w:t>
-      </w:r>
-    </w:p>
-    <w:p>
-      <w:pPr>
-        <w:spacing w:after="200" w:line="276" w:lineRule="auto"/>
+    </w:p>
+    <w:p>
+      <w:pPr>
+        <w:spacing w:line="360" w:lineRule="auto"/>
+        <w:ind w:firstLine="357"/>
         <w:jc w:val="center"/>
+      </w:pPr>
+      <w:r>
+        <w:t>Slika 19</w:t>
+      </w:r>
+      <w:r>
+        <w:t xml:space="preserve">: </w:t>
+      </w:r>
+      <w:r>
+        <w:t>Četvrti</w:t>
+      </w:r>
+      <w:r>
+        <w:t xml:space="preserve"> sprint</w:t>
+      </w:r>
+    </w:p>
+    <w:p>
+      <w:pPr>
+        <w:spacing w:line="360" w:lineRule="auto"/>
       </w:pPr>
     </w:p>
     <w:p>
@@ -6130,12 +7677,49 @@
         <w:jc w:val="both"/>
       </w:pPr>
       <w:r>
-        <w:t>Na slici 20 vidimo prikaz završenih sprintova iz ScrumDesk alata. Prikazano je trajanje za svaki sprint te zeleni kvadrati koji označuju broj Backlog Item-a.</w:t>
-      </w:r>
-    </w:p>
-    <w:p>
-      <w:pPr>
-        <w:spacing w:after="200" w:line="276" w:lineRule="auto"/>
+        <w:t>Sljedeće slike prikazuju Sprint Bur</w:t>
+      </w:r>
+      <w:r>
+        <w:t>nDown za Backlog Items (slika 20</w:t>
+      </w:r>
+      <w:r>
+        <w:t>) i Tasks</w:t>
+      </w:r>
+      <w:r>
+        <w:t xml:space="preserve"> (slika 21</w:t>
+      </w:r>
+      <w:r>
+        <w:t xml:space="preserve">). </w:t>
+      </w:r>
+      <w:r>
+        <w:t>Backlog stavki ima 3</w:t>
+      </w:r>
+      <w:r>
+        <w:t>:</w:t>
+      </w:r>
+      <w:r>
+        <w:t xml:space="preserve"> </w:t>
+      </w:r>
+      <w:r>
+        <w:t>Sinkronizacija podataka, Testiranje i Dokument</w:t>
+      </w:r>
+      <w:r>
+        <w:t>acija</w:t>
+      </w:r>
+      <w:r>
+        <w:t xml:space="preserve">. Svaka od njih ima zadano vrijeme koje je procijenjeno za obavljanje pojedine stavke i osobe koje su radile na </w:t>
+      </w:r>
+      <w:r>
+        <w:lastRenderedPageBreak/>
+        <w:t xml:space="preserve">stavci. Stavke se sastoje od zadataka te kad su svi zadaci obavljeni, Backlog Item smatra se završenim. </w:t>
+      </w:r>
+      <w:r>
+        <w:t>Kao što možemo vidjeti sa slike, jedan zadatak je ostao neobavljen.</w:t>
+      </w:r>
+    </w:p>
+    <w:p>
+      <w:pPr>
+        <w:spacing w:after="200" w:line="360" w:lineRule="auto"/>
         <w:jc w:val="center"/>
       </w:pPr>
       <w:r>
@@ -6144,9 +7728,9 @@
         </w:rPr>
         <w:drawing>
           <wp:inline distT="0" distB="0" distL="0" distR="0">
-            <wp:extent cx="2533650" cy="2324100"/>
-            <wp:effectExtent l="0" t="0" r="0" b="0"/>
-            <wp:docPr id="17" name="Picture 17" descr="C:\Users\Blaža\Desktop\sprintsCompleted.PNG"/>
+            <wp:extent cx="4456940" cy="3181350"/>
+            <wp:effectExtent l="0" t="0" r="1270" b="0"/>
+            <wp:docPr id="23" name="Picture 23" descr="C:\Users\Blaža\Desktop\burndown 4.PNG"/>
             <wp:cNvGraphicFramePr>
               <a:graphicFrameLocks xmlns:a="http://schemas.openxmlformats.org/drawingml/2006/main" noChangeAspect="1"/>
             </wp:cNvGraphicFramePr>
@@ -6154,7 +7738,7 @@
               <a:graphicData uri="http://schemas.openxmlformats.org/drawingml/2006/picture">
                 <pic:pic xmlns:pic="http://schemas.openxmlformats.org/drawingml/2006/picture">
                   <pic:nvPicPr>
-                    <pic:cNvPr id="0" name="Picture 1" descr="C:\Users\Blaža\Desktop\sprintsCompleted.PNG"/>
+                    <pic:cNvPr id="0" name="Picture 4" descr="C:\Users\Blaža\Desktop\burndown 4.PNG"/>
                     <pic:cNvPicPr>
                       <a:picLocks noChangeAspect="1" noChangeArrowheads="1"/>
                     </pic:cNvPicPr>
@@ -6175,7 +7759,7 @@
                   <pic:spPr bwMode="auto">
                     <a:xfrm>
                       <a:off x="0" y="0"/>
-                      <a:ext cx="2533650" cy="2324100"/>
+                      <a:ext cx="4476180" cy="3195084"/>
                     </a:xfrm>
                     <a:prstGeom prst="rect">
                       <a:avLst/>
@@ -6193,11 +7777,399 @@
       </w:r>
       <w:r>
         <w:br/>
-        <w:t>Slika 20: Completed Sprints</w:t>
+        <w:t>Slika 20</w:t>
+      </w:r>
+      <w:r>
+        <w:t>: Backlog Items</w:t>
+      </w:r>
+    </w:p>
+    <w:p>
+      <w:pPr>
+        <w:spacing w:after="200" w:line="360" w:lineRule="auto"/>
+      </w:pPr>
+      <w:r>
+        <w:t>Slika 21</w:t>
+      </w:r>
+      <w:r>
+        <w:t xml:space="preserve"> prikazuje kako su se rješavali pojedini zadaci tijekom sprinta. Plava linija prikazuje zadatke koji su preostali, dok zelena prikazuje obavljene zadatke. Na kraju sprinta </w:t>
+      </w:r>
+      <w:r>
+        <w:t>jedan zadatak ostao je neobavljen (5/6).</w:t>
+      </w:r>
+    </w:p>
+    <w:p>
+      <w:pPr>
+        <w:spacing w:after="200" w:line="360" w:lineRule="auto"/>
+        <w:jc w:val="center"/>
+      </w:pPr>
+      <w:r>
+        <w:rPr>
+          <w:noProof/>
+        </w:rPr>
+        <w:drawing>
+          <wp:inline distT="0" distB="0" distL="0" distR="0">
+            <wp:extent cx="4447693" cy="3295650"/>
+            <wp:effectExtent l="0" t="0" r="0" b="0"/>
+            <wp:docPr id="24" name="Picture 24" descr="C:\Users\Blaža\Desktop\tasks 4.PNG"/>
+            <wp:cNvGraphicFramePr>
+              <a:graphicFrameLocks xmlns:a="http://schemas.openxmlformats.org/drawingml/2006/main" noChangeAspect="1"/>
+            </wp:cNvGraphicFramePr>
+            <a:graphic xmlns:a="http://schemas.openxmlformats.org/drawingml/2006/main">
+              <a:graphicData uri="http://schemas.openxmlformats.org/drawingml/2006/picture">
+                <pic:pic xmlns:pic="http://schemas.openxmlformats.org/drawingml/2006/picture">
+                  <pic:nvPicPr>
+                    <pic:cNvPr id="0" name="Picture 5" descr="C:\Users\Blaža\Desktop\tasks 4.PNG"/>
+                    <pic:cNvPicPr>
+                      <a:picLocks noChangeAspect="1" noChangeArrowheads="1"/>
+                    </pic:cNvPicPr>
+                  </pic:nvPicPr>
+                  <pic:blipFill>
+                    <a:blip r:embed="rId30">
+                      <a:extLst>
+                        <a:ext uri="{28A0092B-C50C-407E-A947-70E740481C1C}">
+                          <a14:useLocalDpi xmlns:a14="http://schemas.microsoft.com/office/drawing/2010/main" val="0"/>
+                        </a:ext>
+                      </a:extLst>
+                    </a:blip>
+                    <a:srcRect/>
+                    <a:stretch>
+                      <a:fillRect/>
+                    </a:stretch>
+                  </pic:blipFill>
+                  <pic:spPr bwMode="auto">
+                    <a:xfrm>
+                      <a:off x="0" y="0"/>
+                      <a:ext cx="4468352" cy="3310958"/>
+                    </a:xfrm>
+                    <a:prstGeom prst="rect">
+                      <a:avLst/>
+                    </a:prstGeom>
+                    <a:noFill/>
+                    <a:ln>
+                      <a:noFill/>
+                    </a:ln>
+                  </pic:spPr>
+                </pic:pic>
+              </a:graphicData>
+            </a:graphic>
+          </wp:inline>
+        </w:drawing>
+      </w:r>
+      <w:r>
+        <w:br/>
+        <w:t>Slika 21</w:t>
+      </w:r>
+      <w:r>
+        <w:t>: Tasks</w:t>
+      </w:r>
+    </w:p>
+    <w:p>
+      <w:pPr>
+        <w:spacing w:line="360" w:lineRule="auto"/>
+        <w:jc w:val="both"/>
+      </w:pPr>
+      <w:r>
+        <w:lastRenderedPageBreak/>
+        <w:t>S</w:t>
+      </w:r>
+      <w:r>
+        <w:t xml:space="preserve">ljedeća slika prikazuje backlog-ove prema trajanju, ali na način koji pokazuje je li bilo kašnjenja. </w:t>
+      </w:r>
+      <w:r>
+        <w:t xml:space="preserve">Pa tako vidimo da je Testiranje </w:t>
+      </w:r>
+      <w:r>
+        <w:t xml:space="preserve">završeno </w:t>
+      </w:r>
+      <w:r>
+        <w:t>0.5h prije procjene</w:t>
+      </w:r>
+      <w:r>
+        <w:t xml:space="preserve">, </w:t>
+      </w:r>
+      <w:r>
+        <w:t xml:space="preserve">Dokumentacija 3.5h nakon procjene, a </w:t>
+      </w:r>
+      <w:r>
+        <w:t xml:space="preserve">Sinkronizacija </w:t>
+      </w:r>
+      <w:r>
+        <w:t>još traje</w:t>
+      </w:r>
+      <w:r>
+        <w:t>. Iz toga dolazimo do ukupn</w:t>
+      </w:r>
+      <w:r>
+        <w:t>og kašnjenja projekta od 2.5</w:t>
+      </w:r>
+      <w:r>
+        <w:t xml:space="preserve">h u odnosu na predviđeno vrijeme trajanja. Cijeli sprint trajao je </w:t>
+      </w:r>
+      <w:r>
+        <w:t>20.5</w:t>
+      </w:r>
+      <w:r>
+        <w:t xml:space="preserve"> h.</w:t>
+      </w:r>
+    </w:p>
+    <w:p>
+      <w:pPr>
+        <w:spacing w:line="360" w:lineRule="auto"/>
+        <w:jc w:val="center"/>
+      </w:pPr>
+      <w:r>
+        <w:rPr>
+          <w:noProof/>
+        </w:rPr>
+        <w:drawing>
+          <wp:inline distT="0" distB="0" distL="0" distR="0">
+            <wp:extent cx="5760720" cy="1341435"/>
+            <wp:effectExtent l="0" t="0" r="0" b="0"/>
+            <wp:docPr id="25" name="Picture 25" descr="C:\Users\Blaža\Desktop\backlog.PNG"/>
+            <wp:cNvGraphicFramePr>
+              <a:graphicFrameLocks xmlns:a="http://schemas.openxmlformats.org/drawingml/2006/main" noChangeAspect="1"/>
+            </wp:cNvGraphicFramePr>
+            <a:graphic xmlns:a="http://schemas.openxmlformats.org/drawingml/2006/main">
+              <a:graphicData uri="http://schemas.openxmlformats.org/drawingml/2006/picture">
+                <pic:pic xmlns:pic="http://schemas.openxmlformats.org/drawingml/2006/picture">
+                  <pic:nvPicPr>
+                    <pic:cNvPr id="0" name="Picture 6" descr="C:\Users\Blaža\Desktop\backlog.PNG"/>
+                    <pic:cNvPicPr>
+                      <a:picLocks noChangeAspect="1" noChangeArrowheads="1"/>
+                    </pic:cNvPicPr>
+                  </pic:nvPicPr>
+                  <pic:blipFill>
+                    <a:blip r:embed="rId31">
+                      <a:extLst>
+                        <a:ext uri="{28A0092B-C50C-407E-A947-70E740481C1C}">
+                          <a14:useLocalDpi xmlns:a14="http://schemas.microsoft.com/office/drawing/2010/main" val="0"/>
+                        </a:ext>
+                      </a:extLst>
+                    </a:blip>
+                    <a:srcRect/>
+                    <a:stretch>
+                      <a:fillRect/>
+                    </a:stretch>
+                  </pic:blipFill>
+                  <pic:spPr bwMode="auto">
+                    <a:xfrm>
+                      <a:off x="0" y="0"/>
+                      <a:ext cx="5760720" cy="1341435"/>
+                    </a:xfrm>
+                    <a:prstGeom prst="rect">
+                      <a:avLst/>
+                    </a:prstGeom>
+                    <a:noFill/>
+                    <a:ln>
+                      <a:noFill/>
+                    </a:ln>
+                  </pic:spPr>
+                </pic:pic>
+              </a:graphicData>
+            </a:graphic>
+          </wp:inline>
+        </w:drawing>
+      </w:r>
+      <w:r>
+        <w:br/>
+        <w:t>Slika 22</w:t>
+      </w:r>
+      <w:r>
+        <w:t>: Sprint Backlog</w:t>
+      </w:r>
+    </w:p>
+    <w:p>
+      <w:pPr>
+        <w:pStyle w:val="FOINaslov3"/>
+        <w:numPr>
+          <w:ilvl w:val="0"/>
+          <w:numId w:val="0"/>
+        </w:numPr>
+        <w:ind w:left="709"/>
+      </w:pPr>
+    </w:p>
+    <w:p>
+      <w:pPr>
+        <w:pStyle w:val="FOINaslov3"/>
+      </w:pPr>
+      <w:bookmarkStart w:id="21" w:name="_Toc474910627"/>
+      <w:r>
+        <w:t>Release</w:t>
+      </w:r>
+      <w:bookmarkEnd w:id="21"/>
+    </w:p>
+    <w:p>
+      <w:pPr>
+        <w:spacing w:after="200" w:line="360" w:lineRule="auto"/>
+        <w:jc w:val="both"/>
+      </w:pPr>
+      <w:r>
+        <w:t>Kao zadnji artefakt Scrum-a prikazan je Release Burn</w:t>
+      </w:r>
+      <w:r>
+        <w:t>Down na slici 23</w:t>
+      </w:r>
+      <w:r>
+        <w:t>. Prikazana su 4</w:t>
+      </w:r>
+      <w:r>
+        <w:t xml:space="preserve"> sprinta u trajanju od 11</w:t>
+      </w:r>
+      <w:r>
+        <w:t xml:space="preserve"> tjedana. Sve ukupno je bilo 14 Backlog Item-a, 40 Task-ova i 158</w:t>
+      </w:r>
+      <w:r>
+        <w:t xml:space="preserve">.4 potrošenih sati. </w:t>
+      </w:r>
+    </w:p>
+    <w:p>
+      <w:pPr>
+        <w:spacing w:after="200" w:line="276" w:lineRule="auto"/>
+        <w:jc w:val="center"/>
+      </w:pPr>
+      <w:r>
+        <w:rPr>
+          <w:noProof/>
+        </w:rPr>
+        <w:drawing>
+          <wp:inline distT="0" distB="0" distL="0" distR="0">
+            <wp:extent cx="4572000" cy="3765176"/>
+            <wp:effectExtent l="0" t="0" r="0" b="6985"/>
+            <wp:docPr id="21" name="Picture 21" descr="C:\Users\Blaža\Desktop\release.PNG"/>
+            <wp:cNvGraphicFramePr>
+              <a:graphicFrameLocks xmlns:a="http://schemas.openxmlformats.org/drawingml/2006/main" noChangeAspect="1"/>
+            </wp:cNvGraphicFramePr>
+            <a:graphic xmlns:a="http://schemas.openxmlformats.org/drawingml/2006/main">
+              <a:graphicData uri="http://schemas.openxmlformats.org/drawingml/2006/picture">
+                <pic:pic xmlns:pic="http://schemas.openxmlformats.org/drawingml/2006/picture">
+                  <pic:nvPicPr>
+                    <pic:cNvPr id="0" name="Picture 2" descr="C:\Users\Blaža\Desktop\release.PNG"/>
+                    <pic:cNvPicPr>
+                      <a:picLocks noChangeAspect="1" noChangeArrowheads="1"/>
+                    </pic:cNvPicPr>
+                  </pic:nvPicPr>
+                  <pic:blipFill>
+                    <a:blip r:embed="rId32">
+                      <a:extLst>
+                        <a:ext uri="{28A0092B-C50C-407E-A947-70E740481C1C}">
+                          <a14:useLocalDpi xmlns:a14="http://schemas.microsoft.com/office/drawing/2010/main" val="0"/>
+                        </a:ext>
+                      </a:extLst>
+                    </a:blip>
+                    <a:srcRect/>
+                    <a:stretch>
+                      <a:fillRect/>
+                    </a:stretch>
+                  </pic:blipFill>
+                  <pic:spPr bwMode="auto">
+                    <a:xfrm>
+                      <a:off x="0" y="0"/>
+                      <a:ext cx="4577914" cy="3770046"/>
+                    </a:xfrm>
+                    <a:prstGeom prst="rect">
+                      <a:avLst/>
+                    </a:prstGeom>
+                    <a:noFill/>
+                    <a:ln>
+                      <a:noFill/>
+                    </a:ln>
+                  </pic:spPr>
+                </pic:pic>
+              </a:graphicData>
+            </a:graphic>
+          </wp:inline>
+        </w:drawing>
+      </w:r>
+      <w:r>
+        <w:br/>
+        <w:t>Slika 23</w:t>
+      </w:r>
+      <w:r>
+        <w:t>: Release BurnDown</w:t>
+      </w:r>
+    </w:p>
+    <w:p>
+      <w:pPr>
+        <w:spacing w:after="200" w:line="360" w:lineRule="auto"/>
+        <w:jc w:val="both"/>
+      </w:pPr>
+      <w:r>
+        <w:lastRenderedPageBreak/>
+        <w:br/>
+        <w:t>Na slici 24</w:t>
+      </w:r>
+      <w:r>
+        <w:t xml:space="preserve"> vidimo prikaz završenih sprintova iz ScrumDesk alata. Prikazano je trajanje za svaki sprint te zeleni kvadrati koji označuju broj Backlog Item-a.</w:t>
+      </w:r>
+    </w:p>
+    <w:p>
+      <w:pPr>
+        <w:spacing w:after="200" w:line="276" w:lineRule="auto"/>
+        <w:jc w:val="center"/>
+      </w:pPr>
+      <w:r>
+        <w:rPr>
+          <w:noProof/>
+        </w:rPr>
+        <w:drawing>
+          <wp:inline distT="0" distB="0" distL="0" distR="0">
+            <wp:extent cx="2466975" cy="3076575"/>
+            <wp:effectExtent l="0" t="0" r="9525" b="9525"/>
+            <wp:docPr id="5" name="Picture 5" descr="C:\Users\Blaža\Desktop\releasee.PNG"/>
+            <wp:cNvGraphicFramePr>
+              <a:graphicFrameLocks xmlns:a="http://schemas.openxmlformats.org/drawingml/2006/main" noChangeAspect="1"/>
+            </wp:cNvGraphicFramePr>
+            <a:graphic xmlns:a="http://schemas.openxmlformats.org/drawingml/2006/main">
+              <a:graphicData uri="http://schemas.openxmlformats.org/drawingml/2006/picture">
+                <pic:pic xmlns:pic="http://schemas.openxmlformats.org/drawingml/2006/picture">
+                  <pic:nvPicPr>
+                    <pic:cNvPr id="0" name="Picture 1" descr="C:\Users\Blaža\Desktop\releasee.PNG"/>
+                    <pic:cNvPicPr>
+                      <a:picLocks noChangeAspect="1" noChangeArrowheads="1"/>
+                    </pic:cNvPicPr>
+                  </pic:nvPicPr>
+                  <pic:blipFill>
+                    <a:blip r:embed="rId33">
+                      <a:extLst>
+                        <a:ext uri="{28A0092B-C50C-407E-A947-70E740481C1C}">
+                          <a14:useLocalDpi xmlns:a14="http://schemas.microsoft.com/office/drawing/2010/main" val="0"/>
+                        </a:ext>
+                      </a:extLst>
+                    </a:blip>
+                    <a:srcRect/>
+                    <a:stretch>
+                      <a:fillRect/>
+                    </a:stretch>
+                  </pic:blipFill>
+                  <pic:spPr bwMode="auto">
+                    <a:xfrm>
+                      <a:off x="0" y="0"/>
+                      <a:ext cx="2466975" cy="3076575"/>
+                    </a:xfrm>
+                    <a:prstGeom prst="rect">
+                      <a:avLst/>
+                    </a:prstGeom>
+                    <a:noFill/>
+                    <a:ln>
+                      <a:noFill/>
+                    </a:ln>
+                  </pic:spPr>
+                </pic:pic>
+              </a:graphicData>
+            </a:graphic>
+          </wp:inline>
+        </w:drawing>
+      </w:r>
+      <w:r>
+        <w:br/>
+        <w:t>Slika 24</w:t>
+      </w:r>
+      <w:r>
+        <w:t>: Completed Sprints</w:t>
       </w:r>
     </w:p>
     <w:sectPr>
-      <w:footerReference w:type="default" r:id="rId30"/>
+      <w:footerReference w:type="default" r:id="rId34"/>
       <w:pgSz w:w="11906" w:h="16838"/>
       <w:pgMar w:top="1417" w:right="1417" w:bottom="1417" w:left="1417" w:header="708" w:footer="708" w:gutter="0"/>
       <w:pgNumType w:start="1"/>
@@ -6322,7 +8294,7 @@
           <w:rPr>
             <w:noProof/>
           </w:rPr>
-          <w:t>10</w:t>
+          <w:t>1</w:t>
         </w:r>
         <w:r>
           <w:rPr>
@@ -10475,7 +12447,7 @@
 </file>
 
 <file path=customXml/itemProps1.xml><?xml version="1.0" encoding="utf-8"?>
-<ds:datastoreItem xmlns:ds="http://schemas.openxmlformats.org/officeDocument/2006/customXml" ds:itemID="{B3B337E2-9A23-4F70-996C-E64C3B150701}">
+<ds:datastoreItem xmlns:ds="http://schemas.openxmlformats.org/officeDocument/2006/customXml" ds:itemID="{7917D1FB-BF70-4C51-9C18-D5B2B0EC98A6}">
   <ds:schemaRefs>
     <ds:schemaRef ds:uri="http://schemas.openxmlformats.org/officeDocument/2006/bibliography"/>
   </ds:schemaRefs>

</xml_diff>